<commit_message>
Added theory for task 2
</commit_message>
<xml_diff>
--- a/Projekt_2/Sprawozdanie_MNUM_02.docx
+++ b/Projekt_2/Sprawozdanie_MNUM_02.docx
@@ -200,7 +200,7 @@
           <w:r>
             <w:fldChar w:fldCharType="separate"/>
           </w:r>
-          <w:hyperlink w:anchor="_Toc37434348" w:history="1">
+          <w:hyperlink w:anchor="_Toc37454602" w:history="1">
             <w:r>
               <w:rPr>
                 <w:rStyle w:val="Hipercze"/>
@@ -227,7 +227,7 @@
                 <w:noProof/>
                 <w:webHidden/>
               </w:rPr>
-              <w:instrText xml:space="preserve"> PAGEREF _Toc37434348 \h </w:instrText>
+              <w:instrText xml:space="preserve"> PAGEREF _Toc37454602 \h </w:instrText>
             </w:r>
             <w:r>
               <w:rPr>
@@ -270,7 +270,7 @@
               <w:lang w:eastAsia="pl-PL"/>
             </w:rPr>
           </w:pPr>
-          <w:hyperlink w:anchor="_Toc37434349" w:history="1">
+          <w:hyperlink w:anchor="_Toc37454603" w:history="1">
             <w:r>
               <w:rPr>
                 <w:rStyle w:val="Hipercze"/>
@@ -297,7 +297,7 @@
                 <w:noProof/>
                 <w:webHidden/>
               </w:rPr>
-              <w:instrText xml:space="preserve"> PAGEREF _Toc37434349 \h </w:instrText>
+              <w:instrText xml:space="preserve"> PAGEREF _Toc37454603 \h </w:instrText>
             </w:r>
             <w:r>
               <w:rPr>
@@ -340,7 +340,7 @@
               <w:lang w:eastAsia="pl-PL"/>
             </w:rPr>
           </w:pPr>
-          <w:hyperlink w:anchor="_Toc37434350" w:history="1">
+          <w:hyperlink w:anchor="_Toc37454604" w:history="1">
             <w:r>
               <w:rPr>
                 <w:rStyle w:val="Hipercze"/>
@@ -367,7 +367,7 @@
                 <w:noProof/>
                 <w:webHidden/>
               </w:rPr>
-              <w:instrText xml:space="preserve"> PAGEREF _Toc37434350 \h </w:instrText>
+              <w:instrText xml:space="preserve"> PAGEREF _Toc37454604 \h </w:instrText>
             </w:r>
             <w:r>
               <w:rPr>
@@ -410,7 +410,7 @@
               <w:lang w:eastAsia="pl-PL"/>
             </w:rPr>
           </w:pPr>
-          <w:hyperlink w:anchor="_Toc37434351" w:history="1">
+          <w:hyperlink w:anchor="_Toc37454605" w:history="1">
             <w:r>
               <w:rPr>
                 <w:rStyle w:val="Hipercze"/>
@@ -437,7 +437,7 @@
                 <w:noProof/>
                 <w:webHidden/>
               </w:rPr>
-              <w:instrText xml:space="preserve"> PAGEREF _Toc37434351 \h </w:instrText>
+              <w:instrText xml:space="preserve"> PAGEREF _Toc37454605 \h </w:instrText>
             </w:r>
             <w:r>
               <w:rPr>
@@ -480,7 +480,7 @@
               <w:lang w:eastAsia="pl-PL"/>
             </w:rPr>
           </w:pPr>
-          <w:hyperlink w:anchor="_Toc37434352" w:history="1">
+          <w:hyperlink w:anchor="_Toc37454606" w:history="1">
             <w:r>
               <w:rPr>
                 <w:rStyle w:val="Hipercze"/>
@@ -507,7 +507,7 @@
                 <w:noProof/>
                 <w:webHidden/>
               </w:rPr>
-              <w:instrText xml:space="preserve"> PAGEREF _Toc37434352 \h </w:instrText>
+              <w:instrText xml:space="preserve"> PAGEREF _Toc37454606 \h </w:instrText>
             </w:r>
             <w:r>
               <w:rPr>
@@ -550,7 +550,7 @@
               <w:lang w:eastAsia="pl-PL"/>
             </w:rPr>
           </w:pPr>
-          <w:hyperlink w:anchor="_Toc37434353" w:history="1">
+          <w:hyperlink w:anchor="_Toc37454607" w:history="1">
             <w:r>
               <w:rPr>
                 <w:rStyle w:val="Hipercze"/>
@@ -577,7 +577,7 @@
                 <w:noProof/>
                 <w:webHidden/>
               </w:rPr>
-              <w:instrText xml:space="preserve"> PAGEREF _Toc37434353 \h </w:instrText>
+              <w:instrText xml:space="preserve"> PAGEREF _Toc37454607 \h </w:instrText>
             </w:r>
             <w:r>
               <w:rPr>
@@ -655,7 +655,7 @@
           <w:szCs w:val="56"/>
         </w:rPr>
       </w:pPr>
-      <w:bookmarkStart w:id="0" w:name="_Toc37434348"/>
+      <w:bookmarkStart w:id="0" w:name="_Toc37454602"/>
       <w:r>
         <w:rPr>
           <w:color w:val="auto"/>
@@ -741,7 +741,7 @@
           <w:szCs w:val="56"/>
         </w:rPr>
       </w:pPr>
-      <w:bookmarkStart w:id="1" w:name="_Toc37434349"/>
+      <w:bookmarkStart w:id="1" w:name="_Toc37454603"/>
       <w:r>
         <w:rPr>
           <w:color w:val="auto"/>
@@ -760,7 +760,7 @@
           <w:szCs w:val="44"/>
         </w:rPr>
       </w:pPr>
-      <w:bookmarkStart w:id="2" w:name="_Toc37434350"/>
+      <w:bookmarkStart w:id="2" w:name="_Toc37454604"/>
       <w:r>
         <w:rPr>
           <w:szCs w:val="44"/>
@@ -788,7 +788,7 @@
       <w:pPr>
         <w:pStyle w:val="Nagwek2"/>
       </w:pPr>
-      <w:bookmarkStart w:id="3" w:name="_Toc37434351"/>
+      <w:bookmarkStart w:id="3" w:name="_Toc37454605"/>
       <w:r>
         <w:t>Teoria:</w:t>
       </w:r>
@@ -6732,7 +6732,7 @@
       <w:pPr>
         <w:pStyle w:val="Nagwek2"/>
       </w:pPr>
-      <w:bookmarkStart w:id="4" w:name="_Toc37434352"/>
+      <w:bookmarkStart w:id="4" w:name="_Toc37454606"/>
       <w:r>
         <w:lastRenderedPageBreak/>
         <w:t>Rozwiązanie</w:t>
@@ -6794,14 +6794,7 @@
           <w:sz w:val="32"/>
           <w:szCs w:val="32"/>
         </w:rPr>
-        <w:t xml:space="preserve">  </w:t>
-      </w:r>
-      <w:r>
-        <w:rPr>
-          <w:sz w:val="32"/>
-          <w:szCs w:val="32"/>
-        </w:rPr>
-        <w:t xml:space="preserve">generuje nam </w:t>
+        <w:t xml:space="preserve">  generuje nam </w:t>
       </w:r>
       <w:r>
         <w:rPr>
@@ -6863,28 +6856,7 @@
           <w:sz w:val="32"/>
           <w:szCs w:val="32"/>
         </w:rPr>
-        <w:t>Jest to</w:t>
-      </w:r>
-      <w:r>
-        <w:rPr>
-          <w:sz w:val="32"/>
-          <w:szCs w:val="32"/>
-        </w:rPr>
-        <w:t xml:space="preserve"> zmodyfikowan</w:t>
-      </w:r>
-      <w:r>
-        <w:rPr>
-          <w:sz w:val="32"/>
-          <w:szCs w:val="32"/>
-        </w:rPr>
-        <w:t>y</w:t>
-      </w:r>
-      <w:r>
-        <w:rPr>
-          <w:sz w:val="32"/>
-          <w:szCs w:val="32"/>
-        </w:rPr>
-        <w:t xml:space="preserve"> algorytm Grama-Schmidta, który działa następująco:</w:t>
+        <w:t>Jest to zmodyfikowany algorytm Grama-Schmidta, który działa następująco:</w:t>
       </w:r>
     </w:p>
     <w:p>
@@ -11846,7 +11818,7 @@
       <w:pPr>
         <w:pStyle w:val="Nagwek2"/>
       </w:pPr>
-      <w:bookmarkStart w:id="5" w:name="_Toc37434353"/>
+      <w:bookmarkStart w:id="5" w:name="_Toc37454607"/>
       <w:r>
         <w:lastRenderedPageBreak/>
         <w:t>Podsumowanie:</w:t>
@@ -12035,13 +12007,1579 @@
         </w:rPr>
         <w:t xml:space="preserve"> Ponadto algorytm z przesunięciem radzi sobie dużo </w:t>
       </w:r>
+      <w:r>
+        <w:rPr>
+          <w:sz w:val="32"/>
+          <w:szCs w:val="32"/>
+        </w:rPr>
+        <w:t>lepiej</w:t>
+      </w:r>
+      <w:r>
+        <w:rPr>
+          <w:sz w:val="32"/>
+          <w:szCs w:val="32"/>
+        </w:rPr>
+        <w:t>.</w:t>
+      </w:r>
+    </w:p>
+    <w:p>
+      <w:r>
+        <w:br w:type="page"/>
+      </w:r>
+    </w:p>
+    <w:p>
+      <w:pPr>
+        <w:pStyle w:val="Nagwek1"/>
+        <w:rPr>
+          <w:color w:val="auto"/>
+          <w:sz w:val="56"/>
+          <w:szCs w:val="56"/>
+        </w:rPr>
+      </w:pPr>
+      <w:r>
+        <w:rPr>
+          <w:color w:val="auto"/>
+          <w:sz w:val="56"/>
+          <w:szCs w:val="56"/>
+        </w:rPr>
+        <w:lastRenderedPageBreak/>
+        <w:t xml:space="preserve">Zadanie </w:t>
+      </w:r>
+      <w:r>
+        <w:rPr>
+          <w:color w:val="auto"/>
+          <w:sz w:val="56"/>
+          <w:szCs w:val="56"/>
+        </w:rPr>
+        <w:t>2</w:t>
+      </w:r>
+    </w:p>
+    <w:p>
+      <w:pPr>
+        <w:pStyle w:val="Nagwek2"/>
+        <w:rPr>
+          <w:szCs w:val="44"/>
+        </w:rPr>
+      </w:pPr>
+      <w:r>
+        <w:rPr>
+          <w:szCs w:val="44"/>
+        </w:rPr>
+        <w:t>Cel:</w:t>
+      </w:r>
+    </w:p>
+    <w:p>
+      <w:pPr>
+        <w:rPr>
+          <w:sz w:val="32"/>
+          <w:szCs w:val="32"/>
+        </w:rPr>
+      </w:pPr>
+      <w:r>
+        <w:rPr>
+          <w:sz w:val="32"/>
+          <w:szCs w:val="32"/>
+        </w:rPr>
+        <w:t>Celem zadania jest znalezienie funkcji wielomianowej najlepiej aproksymująca podane dane</w:t>
+      </w:r>
+      <w:r>
+        <w:rPr>
+          <w:sz w:val="32"/>
+          <w:szCs w:val="32"/>
+        </w:rPr>
+        <w:t>, przy pomocy metody najmniejszych kwadratów</w:t>
+      </w:r>
+    </w:p>
+    <w:p>
+      <w:pPr>
+        <w:pStyle w:val="Nagwek2"/>
+      </w:pPr>
+      <w:r>
+        <w:t xml:space="preserve">Teoria: </w:t>
+      </w:r>
+    </w:p>
+    <w:p>
+      <w:pPr>
+        <w:rPr>
+          <w:sz w:val="32"/>
+          <w:szCs w:val="32"/>
+        </w:rPr>
+      </w:pPr>
+      <w:r>
+        <w:rPr>
+          <w:sz w:val="32"/>
+          <w:szCs w:val="32"/>
+        </w:rPr>
+        <w:t xml:space="preserve">Liniowe zadanie najmniejszych kwadratów (LZNK) to zadanie polegające na rozwiązaniu układu </w:t>
+      </w:r>
+      <w:r>
+        <w:rPr>
+          <w:rFonts w:ascii="Cambria Math" w:hAnsi="Cambria Math" w:cs="Cambria Math"/>
+          <w:b/>
+          <w:bCs/>
+          <w:sz w:val="32"/>
+          <w:szCs w:val="32"/>
+        </w:rPr>
+        <w:t>𝑚</w:t>
+      </w:r>
+      <w:r>
+        <w:rPr>
+          <w:sz w:val="32"/>
+          <w:szCs w:val="32"/>
+        </w:rPr>
+        <w:t xml:space="preserve"> równań liniowych z </w:t>
+      </w:r>
+      <w:r>
+        <w:rPr>
+          <w:rFonts w:ascii="Cambria Math" w:hAnsi="Cambria Math" w:cs="Cambria Math"/>
+          <w:b/>
+          <w:bCs/>
+          <w:sz w:val="32"/>
+          <w:szCs w:val="32"/>
+        </w:rPr>
+        <w:t>𝑛</w:t>
+      </w:r>
+      <w:r>
+        <w:rPr>
+          <w:sz w:val="32"/>
+          <w:szCs w:val="32"/>
+        </w:rPr>
+        <w:t xml:space="preserve"> zmiennymi, gdzie </w:t>
+      </w:r>
+      <w:r>
+        <w:rPr>
+          <w:rFonts w:ascii="Cambria Math" w:hAnsi="Cambria Math" w:cs="Cambria Math"/>
+          <w:b/>
+          <w:bCs/>
+          <w:sz w:val="32"/>
+          <w:szCs w:val="32"/>
+        </w:rPr>
+        <w:t>𝑛</w:t>
+      </w:r>
+      <w:r>
+        <w:rPr>
+          <w:b/>
+          <w:bCs/>
+          <w:sz w:val="32"/>
+          <w:szCs w:val="32"/>
+        </w:rPr>
+        <w:t>&lt;</w:t>
+      </w:r>
+      <w:r>
+        <w:rPr>
+          <w:rFonts w:ascii="Cambria Math" w:hAnsi="Cambria Math" w:cs="Cambria Math"/>
+          <w:b/>
+          <w:bCs/>
+          <w:sz w:val="32"/>
+          <w:szCs w:val="32"/>
+        </w:rPr>
+        <w:t>𝑚</w:t>
+      </w:r>
+      <w:r>
+        <w:rPr>
+          <w:sz w:val="32"/>
+          <w:szCs w:val="32"/>
+        </w:rPr>
+        <w:t>, w sensie minimalizacji normy drugiej wektora niespełnienia równań (wektora błędu).</w:t>
+      </w:r>
+    </w:p>
+    <w:p>
+      <w:pPr>
+        <w:rPr>
+          <w:sz w:val="32"/>
+          <w:szCs w:val="32"/>
+        </w:rPr>
+      </w:pPr>
+      <w:r>
+        <w:rPr>
+          <w:sz w:val="32"/>
+          <w:szCs w:val="32"/>
+        </w:rPr>
+        <w:t>Liniowe zadanie najmniejszych kwadratów</w:t>
+      </w:r>
+      <w:r>
+        <w:rPr>
+          <w:sz w:val="32"/>
+          <w:szCs w:val="32"/>
+        </w:rPr>
+        <w:t xml:space="preserve"> </w:t>
+      </w:r>
+      <w:r>
+        <w:rPr>
+          <w:sz w:val="32"/>
+          <w:szCs w:val="32"/>
+        </w:rPr>
+        <w:t>jest zadaniem równoważnym minimalizacji następującej funkcji kwadratowej:</w:t>
+      </w:r>
+    </w:p>
+    <w:p>
+      <w:pPr>
+        <w:jc w:val="center"/>
+        <w:rPr>
+          <w:sz w:val="32"/>
+          <w:szCs w:val="32"/>
+        </w:rPr>
+      </w:pPr>
+      <w:r>
+        <w:rPr>
+          <w:noProof/>
+        </w:rPr>
+        <w:drawing>
+          <wp:inline distT="0" distB="0" distL="0" distR="0" wp14:anchorId="5BE43BF5" wp14:editId="5DDD1951">
+            <wp:extent cx="4076700" cy="266700"/>
+            <wp:effectExtent l="0" t="0" r="0" b="0"/>
+            <wp:docPr id="7" name="Obraz 7"/>
+            <wp:cNvGraphicFramePr>
+              <a:graphicFrameLocks xmlns:a="http://schemas.openxmlformats.org/drawingml/2006/main" noChangeAspect="1"/>
+            </wp:cNvGraphicFramePr>
+            <a:graphic xmlns:a="http://schemas.openxmlformats.org/drawingml/2006/main">
+              <a:graphicData uri="http://schemas.openxmlformats.org/drawingml/2006/picture">
+                <pic:pic xmlns:pic="http://schemas.openxmlformats.org/drawingml/2006/picture">
+                  <pic:nvPicPr>
+                    <pic:cNvPr id="1" name=""/>
+                    <pic:cNvPicPr/>
+                  </pic:nvPicPr>
+                  <pic:blipFill>
+                    <a:blip r:embed="rId13"/>
+                    <a:stretch>
+                      <a:fillRect/>
+                    </a:stretch>
+                  </pic:blipFill>
+                  <pic:spPr>
+                    <a:xfrm>
+                      <a:off x="0" y="0"/>
+                      <a:ext cx="4076700" cy="266700"/>
+                    </a:xfrm>
+                    <a:prstGeom prst="rect">
+                      <a:avLst/>
+                    </a:prstGeom>
+                  </pic:spPr>
+                </pic:pic>
+              </a:graphicData>
+            </a:graphic>
+          </wp:inline>
+        </w:drawing>
+      </w:r>
+    </w:p>
+    <w:p>
+      <w:pPr>
+        <w:autoSpaceDE w:val="0"/>
+        <w:autoSpaceDN w:val="0"/>
+        <w:adjustRightInd w:val="0"/>
+        <w:spacing w:after="0" w:line="276" w:lineRule="auto"/>
+        <w:rPr>
+          <w:sz w:val="36"/>
+          <w:szCs w:val="36"/>
+        </w:rPr>
+      </w:pPr>
+      <w:r>
+        <w:rPr>
+          <w:sz w:val="36"/>
+          <w:szCs w:val="36"/>
+        </w:rPr>
+        <w:t>Metoda najmniejszych kwadratów</w:t>
+      </w:r>
+      <w:r>
+        <w:rPr>
+          <w:sz w:val="36"/>
+          <w:szCs w:val="36"/>
+        </w:rPr>
+        <w:t>:</w:t>
+      </w:r>
+    </w:p>
+    <w:p>
+      <w:pPr>
+        <w:autoSpaceDE w:val="0"/>
+        <w:autoSpaceDN w:val="0"/>
+        <w:adjustRightInd w:val="0"/>
+        <w:spacing w:after="0" w:line="240" w:lineRule="auto"/>
+        <w:rPr>
+          <w:sz w:val="32"/>
+          <w:szCs w:val="32"/>
+        </w:rPr>
+      </w:pPr>
+      <w:r>
+        <w:rPr>
+          <w:sz w:val="32"/>
+          <w:szCs w:val="32"/>
+        </w:rPr>
+        <w:t xml:space="preserve">Jest to metoda przybliżania rozwiązań układów równań </w:t>
+      </w:r>
+      <w:r>
+        <w:rPr>
+          <w:sz w:val="32"/>
+          <w:szCs w:val="32"/>
+        </w:rPr>
+        <w:t>nad</w:t>
+      </w:r>
+      <w:r>
+        <w:rPr>
+          <w:sz w:val="32"/>
+          <w:szCs w:val="32"/>
+        </w:rPr>
+        <w:t xml:space="preserve"> </w:t>
+      </w:r>
+      <w:r>
+        <w:rPr>
+          <w:sz w:val="32"/>
+          <w:szCs w:val="32"/>
+        </w:rPr>
+        <w:t>określonych</w:t>
+      </w:r>
+      <w:r>
+        <w:rPr>
+          <w:sz w:val="32"/>
+          <w:szCs w:val="32"/>
+        </w:rPr>
+        <w:t>, tzn. równań w których jest więcej równań niż niewiadomych. Określenie najmniejszych kwadratów mówi, że końcowe rozwiązanie ma zminimalizowaną sumę kwadratów błędów</w:t>
+      </w:r>
+      <w:r>
+        <w:rPr>
+          <w:sz w:val="32"/>
+          <w:szCs w:val="32"/>
+        </w:rPr>
+        <w:t xml:space="preserve"> </w:t>
+      </w:r>
+      <w:r>
+        <w:rPr>
+          <w:sz w:val="32"/>
+          <w:szCs w:val="32"/>
+        </w:rPr>
+        <w:t>przy rozwiązaniu każdego z równań.</w:t>
+      </w:r>
+    </w:p>
+    <w:p>
+      <w:pPr>
+        <w:rPr>
+          <w:sz w:val="32"/>
+          <w:szCs w:val="32"/>
+        </w:rPr>
+      </w:pPr>
+      <w:r>
+        <w:rPr>
+          <w:sz w:val="32"/>
+          <w:szCs w:val="32"/>
+        </w:rPr>
+        <w:t xml:space="preserve">Metoda ta daje wynik o najmniejszej sumie kwadratów błędów. Nie ma jednak gwarancji, iż wynik ten ma praktyczny sens. Jeśli jedna z danych wystąpią pewne zakłócenia, które są bardzo oddalone </w:t>
+      </w:r>
+      <w:r>
+        <w:rPr>
+          <w:sz w:val="32"/>
+          <w:szCs w:val="32"/>
+        </w:rPr>
+        <w:t>od reszty</w:t>
+      </w:r>
+      <w:r>
+        <w:rPr>
+          <w:sz w:val="32"/>
+          <w:szCs w:val="32"/>
+        </w:rPr>
+        <w:t>, wówczas dane te przyciągną do siebie linię trendu. W przypadku stosowania należy więc usunąć ewentualne elementy odstające.</w:t>
+      </w:r>
+    </w:p>
+    <w:p>
+      <w:pPr>
+        <w:autoSpaceDE w:val="0"/>
+        <w:autoSpaceDN w:val="0"/>
+        <w:adjustRightInd w:val="0"/>
+        <w:spacing w:after="0" w:line="240" w:lineRule="auto"/>
+        <w:rPr>
+          <w:sz w:val="32"/>
+          <w:szCs w:val="32"/>
+        </w:rPr>
+      </w:pPr>
+      <w:r>
+        <w:rPr>
+          <w:sz w:val="32"/>
+          <w:szCs w:val="32"/>
+        </w:rPr>
+        <w:t>Mamy następujące implementacje metody najmniejszych kwadratów:</w:t>
+      </w:r>
+    </w:p>
+    <w:p>
+      <w:pPr>
+        <w:pStyle w:val="Akapitzlist"/>
+        <w:numPr>
+          <w:ilvl w:val="0"/>
+          <w:numId w:val="16"/>
+        </w:numPr>
+        <w:autoSpaceDE w:val="0"/>
+        <w:autoSpaceDN w:val="0"/>
+        <w:adjustRightInd w:val="0"/>
+        <w:spacing w:after="0" w:line="240" w:lineRule="auto"/>
+        <w:rPr>
+          <w:sz w:val="32"/>
+          <w:szCs w:val="32"/>
+        </w:rPr>
+      </w:pPr>
+      <w:r>
+        <w:rPr>
+          <w:sz w:val="32"/>
+          <w:szCs w:val="32"/>
+        </w:rPr>
+        <w:t>metoda układu równań normalnych, czyli takich, w którym rząd</w:t>
+      </w:r>
+      <w:r>
+        <w:rPr>
+          <w:sz w:val="32"/>
+          <w:szCs w:val="32"/>
+        </w:rPr>
+        <w:t xml:space="preserve"> </w:t>
+      </w:r>
+      <w:r>
+        <w:rPr>
+          <w:rFonts w:ascii="Cambria Math" w:hAnsi="Cambria Math" w:cs="Cambria Math"/>
+          <w:sz w:val="32"/>
+          <w:szCs w:val="32"/>
+        </w:rPr>
+        <w:t>𝑘</w:t>
+      </w:r>
+      <w:r>
+        <w:rPr>
+          <w:sz w:val="32"/>
+          <w:szCs w:val="32"/>
+        </w:rPr>
+        <w:t xml:space="preserve"> = </w:t>
+      </w:r>
+      <w:r>
+        <w:rPr>
+          <w:rFonts w:ascii="Cambria Math" w:hAnsi="Cambria Math" w:cs="Cambria Math"/>
+          <w:sz w:val="32"/>
+          <w:szCs w:val="32"/>
+        </w:rPr>
+        <w:t>𝑛</w:t>
+      </w:r>
+      <w:r>
+        <w:rPr>
+          <w:sz w:val="32"/>
+          <w:szCs w:val="32"/>
+        </w:rPr>
+        <w:t xml:space="preserve"> (macierz pełnego rzędu). W takim przypadku algorytm </w:t>
+      </w:r>
+      <w:r>
+        <w:rPr>
+          <w:sz w:val="32"/>
+          <w:szCs w:val="32"/>
+        </w:rPr>
+        <w:lastRenderedPageBreak/>
+        <w:t xml:space="preserve">rozwiązywania zadania najmniejszych kwadratów przyjmuje postać: </w:t>
+      </w:r>
+    </w:p>
+    <w:p>
+      <w:pPr>
+        <w:autoSpaceDE w:val="0"/>
+        <w:autoSpaceDN w:val="0"/>
+        <w:adjustRightInd w:val="0"/>
+        <w:spacing w:after="0" w:line="240" w:lineRule="auto"/>
+        <w:jc w:val="center"/>
+        <w:rPr>
+          <w:rFonts w:eastAsiaTheme="minorEastAsia"/>
+          <w:b/>
+          <w:bCs/>
+          <w:sz w:val="32"/>
+          <w:szCs w:val="32"/>
+        </w:rPr>
+      </w:pPr>
+      <m:oMathPara>
+        <m:oMath>
+          <m:sSup>
+            <m:sSupPr>
+              <m:ctrlPr>
+                <w:rPr>
+                  <w:rFonts w:ascii="Cambria Math" w:hAnsi="Cambria Math"/>
+                  <w:b/>
+                  <w:bCs/>
+                  <w:i/>
+                  <w:sz w:val="32"/>
+                  <w:szCs w:val="32"/>
+                </w:rPr>
+              </m:ctrlPr>
+            </m:sSupPr>
+            <m:e>
+              <m:r>
+                <m:rPr>
+                  <m:sty m:val="bi"/>
+                </m:rPr>
+                <w:rPr>
+                  <w:rFonts w:ascii="Cambria Math" w:hAnsi="Cambria Math"/>
+                  <w:sz w:val="32"/>
+                  <w:szCs w:val="32"/>
+                </w:rPr>
+                <m:t>A</m:t>
+              </m:r>
+            </m:e>
+            <m:sup>
+              <m:r>
+                <m:rPr>
+                  <m:sty m:val="bi"/>
+                </m:rPr>
+                <w:rPr>
+                  <w:rFonts w:ascii="Cambria Math" w:hAnsi="Cambria Math"/>
+                  <w:sz w:val="32"/>
+                  <w:szCs w:val="32"/>
+                </w:rPr>
+                <m:t>T</m:t>
+              </m:r>
+            </m:sup>
+          </m:sSup>
+          <m:r>
+            <m:rPr>
+              <m:sty m:val="bi"/>
+            </m:rPr>
+            <w:rPr>
+              <w:rFonts w:ascii="Cambria Math" w:hAnsi="Cambria Math"/>
+              <w:sz w:val="32"/>
+              <w:szCs w:val="32"/>
+            </w:rPr>
+            <m:t>Ax</m:t>
+          </m:r>
+          <m:r>
+            <m:rPr>
+              <m:sty m:val="bi"/>
+            </m:rPr>
+            <w:rPr>
+              <w:rFonts w:ascii="Cambria Math" w:eastAsiaTheme="minorEastAsia" w:hAnsi="Cambria Math"/>
+              <w:sz w:val="32"/>
+              <w:szCs w:val="32"/>
+            </w:rPr>
+            <m:t>=</m:t>
+          </m:r>
+          <m:sSup>
+            <m:sSupPr>
+              <m:ctrlPr>
+                <w:rPr>
+                  <w:rFonts w:ascii="Cambria Math" w:eastAsiaTheme="minorEastAsia" w:hAnsi="Cambria Math"/>
+                  <w:b/>
+                  <w:bCs/>
+                  <w:i/>
+                  <w:sz w:val="32"/>
+                  <w:szCs w:val="32"/>
+                </w:rPr>
+              </m:ctrlPr>
+            </m:sSupPr>
+            <m:e>
+              <m:r>
+                <m:rPr>
+                  <m:sty m:val="bi"/>
+                </m:rPr>
+                <w:rPr>
+                  <w:rFonts w:ascii="Cambria Math" w:eastAsiaTheme="minorEastAsia" w:hAnsi="Cambria Math"/>
+                  <w:sz w:val="32"/>
+                  <w:szCs w:val="32"/>
+                </w:rPr>
+                <m:t>A</m:t>
+              </m:r>
+            </m:e>
+            <m:sup>
+              <m:r>
+                <m:rPr>
+                  <m:sty m:val="bi"/>
+                </m:rPr>
+                <w:rPr>
+                  <w:rFonts w:ascii="Cambria Math" w:eastAsiaTheme="minorEastAsia" w:hAnsi="Cambria Math"/>
+                  <w:sz w:val="32"/>
+                  <w:szCs w:val="32"/>
+                </w:rPr>
+                <m:t>T</m:t>
+              </m:r>
+            </m:sup>
+          </m:sSup>
+          <m:r>
+            <m:rPr>
+              <m:sty m:val="bi"/>
+            </m:rPr>
+            <w:rPr>
+              <w:rFonts w:ascii="Cambria Math" w:eastAsiaTheme="minorEastAsia" w:hAnsi="Cambria Math"/>
+              <w:sz w:val="32"/>
+              <w:szCs w:val="32"/>
+            </w:rPr>
+            <m:t>b</m:t>
+          </m:r>
+        </m:oMath>
+      </m:oMathPara>
+    </w:p>
+    <w:p>
+      <w:pPr>
+        <w:autoSpaceDE w:val="0"/>
+        <w:autoSpaceDN w:val="0"/>
+        <w:adjustRightInd w:val="0"/>
+        <w:spacing w:after="0" w:line="240" w:lineRule="auto"/>
+        <w:ind w:left="708"/>
+        <w:rPr>
+          <w:sz w:val="32"/>
+          <w:szCs w:val="32"/>
+        </w:rPr>
+      </w:pPr>
+      <w:r>
+        <w:rPr>
+          <w:sz w:val="32"/>
+          <w:szCs w:val="32"/>
+        </w:rPr>
+        <w:t xml:space="preserve">Problematyczne może być złe uwarunkowanie macierzy </w:t>
+      </w:r>
+      <m:oMath>
+        <m:sSup>
+          <m:sSupPr>
+            <m:ctrlPr>
+              <w:rPr>
+                <w:rFonts w:ascii="Cambria Math" w:hAnsi="Cambria Math"/>
+                <w:b/>
+                <w:bCs/>
+                <w:i/>
+                <w:sz w:val="32"/>
+                <w:szCs w:val="32"/>
+              </w:rPr>
+            </m:ctrlPr>
+          </m:sSupPr>
+          <m:e>
+            <m:r>
+              <m:rPr>
+                <m:sty m:val="bi"/>
+              </m:rPr>
+              <w:rPr>
+                <w:rFonts w:ascii="Cambria Math" w:hAnsi="Cambria Math"/>
+                <w:sz w:val="32"/>
+                <w:szCs w:val="32"/>
+              </w:rPr>
+              <m:t>A</m:t>
+            </m:r>
+          </m:e>
+          <m:sup>
+            <m:r>
+              <m:rPr>
+                <m:sty m:val="bi"/>
+              </m:rPr>
+              <w:rPr>
+                <w:rFonts w:ascii="Cambria Math" w:hAnsi="Cambria Math"/>
+                <w:sz w:val="32"/>
+                <w:szCs w:val="32"/>
+              </w:rPr>
+              <m:t>T</m:t>
+            </m:r>
+          </m:sup>
+        </m:sSup>
+        <m:r>
+          <m:rPr>
+            <m:sty m:val="bi"/>
+          </m:rPr>
+          <w:rPr>
+            <w:rFonts w:ascii="Cambria Math" w:hAnsi="Cambria Math"/>
+            <w:sz w:val="32"/>
+            <w:szCs w:val="32"/>
+          </w:rPr>
+          <m:t>A</m:t>
+        </m:r>
+      </m:oMath>
+      <w:r>
+        <w:rPr>
+          <w:sz w:val="32"/>
+          <w:szCs w:val="32"/>
+        </w:rPr>
+        <w:t xml:space="preserve">. Jej wskaźnik uwarunkowania jest kwadratem wskaźnika uwarunkowania macierzy </w:t>
+      </w:r>
+      <w:r>
+        <w:rPr>
+          <w:rFonts w:ascii="Cambria Math" w:hAnsi="Cambria Math" w:cs="Cambria Math"/>
+          <w:sz w:val="32"/>
+          <w:szCs w:val="32"/>
+        </w:rPr>
+        <w:t>𝐴</w:t>
+      </w:r>
+      <w:r>
+        <w:rPr>
+          <w:sz w:val="32"/>
+          <w:szCs w:val="32"/>
+        </w:rPr>
+        <w:t xml:space="preserve"> i jest równy kwadratowi stosunku największej i najmniejszej wartości szczególnej macierzy. W przypadku źle uwarunkowanego układu równań normalnych zalecane jest skorzystanie z rozkładu QR macierzy </w:t>
+      </w:r>
+      <w:r>
+        <w:rPr>
+          <w:rFonts w:ascii="Cambria Math" w:hAnsi="Cambria Math" w:cs="Cambria Math"/>
+          <w:sz w:val="32"/>
+          <w:szCs w:val="32"/>
+        </w:rPr>
+        <w:t>𝐴</w:t>
+      </w:r>
+      <w:r>
+        <w:rPr>
+          <w:sz w:val="32"/>
+          <w:szCs w:val="32"/>
+        </w:rPr>
+        <w:t>.</w:t>
+      </w:r>
+    </w:p>
+    <w:p>
+      <w:pPr>
+        <w:autoSpaceDE w:val="0"/>
+        <w:autoSpaceDN w:val="0"/>
+        <w:adjustRightInd w:val="0"/>
+        <w:spacing w:after="0" w:line="240" w:lineRule="auto"/>
+        <w:rPr>
+          <w:sz w:val="32"/>
+          <w:szCs w:val="32"/>
+        </w:rPr>
+      </w:pPr>
+    </w:p>
+    <w:p>
+      <w:pPr>
+        <w:autoSpaceDE w:val="0"/>
+        <w:autoSpaceDN w:val="0"/>
+        <w:adjustRightInd w:val="0"/>
+        <w:spacing w:after="0" w:line="240" w:lineRule="auto"/>
+        <w:ind w:left="708"/>
+        <w:rPr>
+          <w:sz w:val="32"/>
+          <w:szCs w:val="32"/>
+        </w:rPr>
+      </w:pPr>
+      <w:r>
+        <w:rPr>
+          <w:sz w:val="32"/>
+          <w:szCs w:val="32"/>
+        </w:rPr>
+        <w:t>metoda</w:t>
+      </w:r>
+      <w:r>
+        <w:rPr>
+          <w:sz w:val="32"/>
+          <w:szCs w:val="32"/>
+        </w:rPr>
+        <w:t xml:space="preserve"> </w:t>
+      </w:r>
+      <w:r>
+        <w:rPr>
+          <w:sz w:val="32"/>
+          <w:szCs w:val="32"/>
+        </w:rPr>
+        <w:t>rozkładu QR</w:t>
+      </w:r>
+      <w:r>
+        <w:rPr>
+          <w:sz w:val="32"/>
+          <w:szCs w:val="32"/>
+        </w:rPr>
+        <w:t xml:space="preserve"> </w:t>
+      </w:r>
+      <w:r>
+        <w:rPr>
+          <w:sz w:val="32"/>
+          <w:szCs w:val="32"/>
+        </w:rPr>
+        <w:t>macierzy A, aby rozwiązać równoważne układowi równań normalnych, równanie:(gdy macierz A, źle uwarunkowana)</w:t>
+      </w:r>
+      <w:r>
+        <w:rPr>
+          <w:sz w:val="32"/>
+          <w:szCs w:val="32"/>
+        </w:rPr>
+        <w:t xml:space="preserve">. </w:t>
+      </w:r>
+      <w:r>
+        <w:rPr>
+          <w:sz w:val="32"/>
+          <w:szCs w:val="32"/>
+        </w:rPr>
+        <w:t>Korzystając z rozkładu QR macierzy A układ równań normalnyc</w:t>
+      </w:r>
+      <w:r>
+        <w:rPr>
+          <w:sz w:val="32"/>
+          <w:szCs w:val="32"/>
+        </w:rPr>
+        <w:t>h</w:t>
+      </w:r>
+    </w:p>
+    <w:p>
+      <w:pPr>
+        <w:autoSpaceDE w:val="0"/>
+        <w:autoSpaceDN w:val="0"/>
+        <w:adjustRightInd w:val="0"/>
+        <w:spacing w:after="0" w:line="240" w:lineRule="auto"/>
+        <w:ind w:left="708"/>
+        <w:rPr>
+          <w:sz w:val="32"/>
+          <w:szCs w:val="32"/>
+        </w:rPr>
+      </w:pPr>
+      <m:oMathPara>
+        <m:oMathParaPr>
+          <m:jc m:val="center"/>
+        </m:oMathParaPr>
+        <m:oMath>
+          <m:sSup>
+            <m:sSupPr>
+              <m:ctrlPr>
+                <w:rPr>
+                  <w:rFonts w:ascii="Cambria Math" w:hAnsi="Cambria Math"/>
+                  <w:b/>
+                  <w:bCs/>
+                  <w:i/>
+                  <w:sz w:val="32"/>
+                  <w:szCs w:val="32"/>
+                </w:rPr>
+              </m:ctrlPr>
+            </m:sSupPr>
+            <m:e>
+              <m:r>
+                <m:rPr>
+                  <m:sty m:val="bi"/>
+                </m:rPr>
+                <w:rPr>
+                  <w:rFonts w:ascii="Cambria Math" w:hAnsi="Cambria Math"/>
+                  <w:sz w:val="32"/>
+                  <w:szCs w:val="32"/>
+                </w:rPr>
+                <m:t>A</m:t>
+              </m:r>
+            </m:e>
+            <m:sup>
+              <m:r>
+                <m:rPr>
+                  <m:sty m:val="bi"/>
+                </m:rPr>
+                <w:rPr>
+                  <w:rFonts w:ascii="Cambria Math" w:hAnsi="Cambria Math"/>
+                  <w:sz w:val="32"/>
+                  <w:szCs w:val="32"/>
+                </w:rPr>
+                <m:t>T</m:t>
+              </m:r>
+            </m:sup>
+          </m:sSup>
+          <m:r>
+            <m:rPr>
+              <m:sty m:val="bi"/>
+            </m:rPr>
+            <w:rPr>
+              <w:rFonts w:ascii="Cambria Math" w:hAnsi="Cambria Math"/>
+              <w:sz w:val="32"/>
+              <w:szCs w:val="32"/>
+            </w:rPr>
+            <m:t>Ax</m:t>
+          </m:r>
+          <m:r>
+            <m:rPr>
+              <m:sty m:val="bi"/>
+            </m:rPr>
+            <w:rPr>
+              <w:rFonts w:ascii="Cambria Math" w:eastAsiaTheme="minorEastAsia" w:hAnsi="Cambria Math"/>
+              <w:sz w:val="32"/>
+              <w:szCs w:val="32"/>
+            </w:rPr>
+            <m:t>=</m:t>
+          </m:r>
+          <m:sSup>
+            <m:sSupPr>
+              <m:ctrlPr>
+                <w:rPr>
+                  <w:rFonts w:ascii="Cambria Math" w:eastAsiaTheme="minorEastAsia" w:hAnsi="Cambria Math"/>
+                  <w:b/>
+                  <w:bCs/>
+                  <w:i/>
+                  <w:sz w:val="32"/>
+                  <w:szCs w:val="32"/>
+                </w:rPr>
+              </m:ctrlPr>
+            </m:sSupPr>
+            <m:e>
+              <m:r>
+                <m:rPr>
+                  <m:sty m:val="bi"/>
+                </m:rPr>
+                <w:rPr>
+                  <w:rFonts w:ascii="Cambria Math" w:eastAsiaTheme="minorEastAsia" w:hAnsi="Cambria Math"/>
+                  <w:sz w:val="32"/>
+                  <w:szCs w:val="32"/>
+                </w:rPr>
+                <m:t>A</m:t>
+              </m:r>
+            </m:e>
+            <m:sup>
+              <m:r>
+                <m:rPr>
+                  <m:sty m:val="bi"/>
+                </m:rPr>
+                <w:rPr>
+                  <w:rFonts w:ascii="Cambria Math" w:eastAsiaTheme="minorEastAsia" w:hAnsi="Cambria Math"/>
+                  <w:sz w:val="32"/>
+                  <w:szCs w:val="32"/>
+                </w:rPr>
+                <m:t>T</m:t>
+              </m:r>
+            </m:sup>
+          </m:sSup>
+          <m:r>
+            <m:rPr>
+              <m:sty m:val="bi"/>
+            </m:rPr>
+            <w:rPr>
+              <w:rFonts w:ascii="Cambria Math" w:eastAsiaTheme="minorEastAsia" w:hAnsi="Cambria Math"/>
+              <w:sz w:val="32"/>
+              <w:szCs w:val="32"/>
+            </w:rPr>
+            <m:t>b</m:t>
+          </m:r>
+        </m:oMath>
+      </m:oMathPara>
+    </w:p>
+    <w:p>
+      <w:pPr>
+        <w:pStyle w:val="Akapitzlist"/>
+        <w:autoSpaceDE w:val="0"/>
+        <w:autoSpaceDN w:val="0"/>
+        <w:adjustRightInd w:val="0"/>
+        <w:spacing w:after="0" w:line="240" w:lineRule="auto"/>
+        <w:rPr>
+          <w:sz w:val="32"/>
+          <w:szCs w:val="32"/>
+        </w:rPr>
+      </w:pPr>
+      <w:r>
+        <w:rPr>
+          <w:sz w:val="32"/>
+          <w:szCs w:val="32"/>
+        </w:rPr>
+        <w:t>możemy zapisać jako:</w:t>
+      </w:r>
+    </w:p>
+    <w:p>
+      <w:pPr>
+        <w:autoSpaceDE w:val="0"/>
+        <w:autoSpaceDN w:val="0"/>
+        <w:adjustRightInd w:val="0"/>
+        <w:spacing w:after="0" w:line="240" w:lineRule="auto"/>
+        <w:ind w:left="708"/>
+        <w:rPr>
+          <w:sz w:val="32"/>
+          <w:szCs w:val="32"/>
+        </w:rPr>
+      </w:pPr>
+      <m:oMathPara>
+        <m:oMathParaPr>
+          <m:jc m:val="center"/>
+        </m:oMathParaPr>
+        <m:oMath>
+          <m:sSup>
+            <m:sSupPr>
+              <m:ctrlPr>
+                <w:rPr>
+                  <w:rFonts w:ascii="Cambria Math" w:hAnsi="Cambria Math"/>
+                  <w:b/>
+                  <w:bCs/>
+                  <w:i/>
+                  <w:sz w:val="32"/>
+                  <w:szCs w:val="32"/>
+                </w:rPr>
+              </m:ctrlPr>
+            </m:sSupPr>
+            <m:e>
+              <m:r>
+                <m:rPr>
+                  <m:sty m:val="bi"/>
+                </m:rPr>
+                <w:rPr>
+                  <w:rFonts w:ascii="Cambria Math" w:hAnsi="Cambria Math"/>
+                  <w:sz w:val="32"/>
+                  <w:szCs w:val="32"/>
+                </w:rPr>
+                <m:t>R</m:t>
+              </m:r>
+            </m:e>
+            <m:sup>
+              <m:r>
+                <m:rPr>
+                  <m:sty m:val="bi"/>
+                </m:rPr>
+                <w:rPr>
+                  <w:rFonts w:ascii="Cambria Math" w:hAnsi="Cambria Math"/>
+                  <w:sz w:val="32"/>
+                  <w:szCs w:val="32"/>
+                </w:rPr>
+                <m:t>T</m:t>
+              </m:r>
+            </m:sup>
+          </m:sSup>
+          <m:sSup>
+            <m:sSupPr>
+              <m:ctrlPr>
+                <w:rPr>
+                  <w:rFonts w:ascii="Cambria Math" w:hAnsi="Cambria Math"/>
+                  <w:b/>
+                  <w:bCs/>
+                  <w:i/>
+                  <w:sz w:val="32"/>
+                  <w:szCs w:val="32"/>
+                </w:rPr>
+              </m:ctrlPr>
+            </m:sSupPr>
+            <m:e>
+              <m:r>
+                <m:rPr>
+                  <m:sty m:val="bi"/>
+                </m:rPr>
+                <w:rPr>
+                  <w:rFonts w:ascii="Cambria Math" w:hAnsi="Cambria Math"/>
+                  <w:sz w:val="32"/>
+                  <w:szCs w:val="32"/>
+                </w:rPr>
+                <m:t>Q</m:t>
+              </m:r>
+            </m:e>
+            <m:sup>
+              <m:r>
+                <m:rPr>
+                  <m:sty m:val="bi"/>
+                </m:rPr>
+                <w:rPr>
+                  <w:rFonts w:ascii="Cambria Math" w:hAnsi="Cambria Math"/>
+                  <w:sz w:val="32"/>
+                  <w:szCs w:val="32"/>
+                </w:rPr>
+                <m:t>T</m:t>
+              </m:r>
+            </m:sup>
+          </m:sSup>
+          <m:r>
+            <m:rPr>
+              <m:sty m:val="bi"/>
+            </m:rPr>
+            <w:rPr>
+              <w:rFonts w:ascii="Cambria Math" w:hAnsi="Cambria Math"/>
+              <w:sz w:val="32"/>
+              <w:szCs w:val="32"/>
+            </w:rPr>
+            <m:t>QR</m:t>
+          </m:r>
+          <m:r>
+            <m:rPr>
+              <m:sty m:val="bi"/>
+            </m:rPr>
+            <w:rPr>
+              <w:rFonts w:ascii="Cambria Math" w:hAnsi="Cambria Math"/>
+              <w:sz w:val="32"/>
+              <w:szCs w:val="32"/>
+            </w:rPr>
+            <m:t>x</m:t>
+          </m:r>
+          <m:r>
+            <m:rPr>
+              <m:sty m:val="bi"/>
+            </m:rPr>
+            <w:rPr>
+              <w:rFonts w:ascii="Cambria Math" w:eastAsiaTheme="minorEastAsia" w:hAnsi="Cambria Math"/>
+              <w:sz w:val="32"/>
+              <w:szCs w:val="32"/>
+            </w:rPr>
+            <m:t>=</m:t>
+          </m:r>
+          <m:sSup>
+            <m:sSupPr>
+              <m:ctrlPr>
+                <w:rPr>
+                  <w:rFonts w:ascii="Cambria Math" w:eastAsiaTheme="minorEastAsia" w:hAnsi="Cambria Math"/>
+                  <w:b/>
+                  <w:bCs/>
+                  <w:i/>
+                  <w:sz w:val="32"/>
+                  <w:szCs w:val="32"/>
+                </w:rPr>
+              </m:ctrlPr>
+            </m:sSupPr>
+            <m:e>
+              <m:r>
+                <m:rPr>
+                  <m:sty m:val="bi"/>
+                </m:rPr>
+                <w:rPr>
+                  <w:rFonts w:ascii="Cambria Math" w:eastAsiaTheme="minorEastAsia" w:hAnsi="Cambria Math"/>
+                  <w:sz w:val="32"/>
+                  <w:szCs w:val="32"/>
+                </w:rPr>
+                <m:t>R</m:t>
+              </m:r>
+            </m:e>
+            <m:sup>
+              <m:r>
+                <m:rPr>
+                  <m:sty m:val="bi"/>
+                </m:rPr>
+                <w:rPr>
+                  <w:rFonts w:ascii="Cambria Math" w:eastAsiaTheme="minorEastAsia" w:hAnsi="Cambria Math"/>
+                  <w:sz w:val="32"/>
+                  <w:szCs w:val="32"/>
+                </w:rPr>
+                <m:t>T</m:t>
+              </m:r>
+            </m:sup>
+          </m:sSup>
+          <m:sSup>
+            <m:sSupPr>
+              <m:ctrlPr>
+                <w:rPr>
+                  <w:rFonts w:ascii="Cambria Math" w:eastAsiaTheme="minorEastAsia" w:hAnsi="Cambria Math"/>
+                  <w:b/>
+                  <w:bCs/>
+                  <w:i/>
+                  <w:sz w:val="32"/>
+                  <w:szCs w:val="32"/>
+                </w:rPr>
+              </m:ctrlPr>
+            </m:sSupPr>
+            <m:e>
+              <m:r>
+                <m:rPr>
+                  <m:sty m:val="bi"/>
+                </m:rPr>
+                <w:rPr>
+                  <w:rFonts w:ascii="Cambria Math" w:eastAsiaTheme="minorEastAsia" w:hAnsi="Cambria Math"/>
+                  <w:sz w:val="32"/>
+                  <w:szCs w:val="32"/>
+                </w:rPr>
+                <m:t>Q</m:t>
+              </m:r>
+            </m:e>
+            <m:sup>
+              <m:r>
+                <m:rPr>
+                  <m:sty m:val="bi"/>
+                </m:rPr>
+                <w:rPr>
+                  <w:rFonts w:ascii="Cambria Math" w:eastAsiaTheme="minorEastAsia" w:hAnsi="Cambria Math"/>
+                  <w:sz w:val="32"/>
+                  <w:szCs w:val="32"/>
+                </w:rPr>
+                <m:t>T</m:t>
+              </m:r>
+            </m:sup>
+          </m:sSup>
+          <m:r>
+            <m:rPr>
+              <m:sty m:val="bi"/>
+            </m:rPr>
+            <w:rPr>
+              <w:rFonts w:ascii="Cambria Math" w:eastAsiaTheme="minorEastAsia" w:hAnsi="Cambria Math"/>
+              <w:sz w:val="32"/>
+              <w:szCs w:val="32"/>
+            </w:rPr>
+            <m:t>b</m:t>
+          </m:r>
+        </m:oMath>
+      </m:oMathPara>
+    </w:p>
+    <w:p>
+      <w:pPr>
+        <w:autoSpaceDE w:val="0"/>
+        <w:autoSpaceDN w:val="0"/>
+        <w:adjustRightInd w:val="0"/>
+        <w:spacing w:after="0" w:line="240" w:lineRule="auto"/>
+        <w:ind w:left="708"/>
+        <w:rPr>
+          <w:sz w:val="32"/>
+          <w:szCs w:val="32"/>
+        </w:rPr>
+      </w:pPr>
+      <w:r>
+        <w:rPr>
+          <w:sz w:val="32"/>
+          <w:szCs w:val="32"/>
+        </w:rPr>
+        <w:t xml:space="preserve">Uwzględniając ortonormalność kolumn macierzy </w:t>
+      </w:r>
+      <w:r>
+        <w:rPr>
+          <w:rFonts w:ascii="Cambria Math" w:hAnsi="Cambria Math" w:cs="Cambria Math"/>
+          <w:sz w:val="32"/>
+          <w:szCs w:val="32"/>
+        </w:rPr>
+        <w:t>𝑄</w:t>
+      </w:r>
+      <w:r>
+        <w:rPr>
+          <w:sz w:val="32"/>
+          <w:szCs w:val="32"/>
+        </w:rPr>
+        <w:t xml:space="preserve"> (</w:t>
+      </w:r>
+      <m:oMath>
+        <m:sSup>
+          <m:sSupPr>
+            <m:ctrlPr>
+              <w:rPr>
+                <w:rFonts w:ascii="Cambria Math" w:hAnsi="Cambria Math"/>
+                <w:b/>
+                <w:bCs/>
+                <w:i/>
+                <w:sz w:val="32"/>
+                <w:szCs w:val="32"/>
+              </w:rPr>
+            </m:ctrlPr>
+          </m:sSupPr>
+          <m:e>
+            <m:r>
+              <m:rPr>
+                <m:sty m:val="bi"/>
+              </m:rPr>
+              <w:rPr>
+                <w:rFonts w:ascii="Cambria Math" w:hAnsi="Cambria Math"/>
+                <w:sz w:val="32"/>
+                <w:szCs w:val="32"/>
+              </w:rPr>
+              <m:t>Q</m:t>
+            </m:r>
+          </m:e>
+          <m:sup>
+            <m:r>
+              <m:rPr>
+                <m:sty m:val="bi"/>
+              </m:rPr>
+              <w:rPr>
+                <w:rFonts w:ascii="Cambria Math" w:hAnsi="Cambria Math"/>
+                <w:sz w:val="32"/>
+                <w:szCs w:val="32"/>
+              </w:rPr>
+              <m:t>T</m:t>
+            </m:r>
+          </m:sup>
+        </m:sSup>
+      </m:oMath>
+      <w:r>
+        <w:rPr>
+          <w:rFonts w:ascii="Cambria Math" w:hAnsi="Cambria Math" w:cs="Cambria Math"/>
+          <w:b/>
+          <w:bCs/>
+          <w:i/>
+          <w:iCs/>
+          <w:sz w:val="32"/>
+          <w:szCs w:val="32"/>
+        </w:rPr>
+        <w:t>𝑄</w:t>
+      </w:r>
+      <w:r>
+        <w:rPr>
+          <w:b/>
+          <w:bCs/>
+          <w:i/>
+          <w:iCs/>
+          <w:sz w:val="32"/>
+          <w:szCs w:val="32"/>
+        </w:rPr>
+        <w:t>=</w:t>
+      </w:r>
+      <w:r>
+        <w:rPr>
+          <w:rFonts w:ascii="Cambria Math" w:hAnsi="Cambria Math" w:cs="Cambria Math"/>
+          <w:b/>
+          <w:bCs/>
+          <w:i/>
+          <w:iCs/>
+          <w:sz w:val="32"/>
+          <w:szCs w:val="32"/>
+        </w:rPr>
+        <w:t>𝐼</w:t>
+      </w:r>
+      <w:r>
+        <w:rPr>
+          <w:rFonts w:ascii="Cambria Math" w:hAnsi="Cambria Math" w:cs="Cambria Math"/>
+          <w:b/>
+          <w:bCs/>
+          <w:i/>
+          <w:iCs/>
+          <w:sz w:val="32"/>
+          <w:szCs w:val="32"/>
+        </w:rPr>
+        <w:t>)</w:t>
+      </w:r>
+      <w:r>
+        <w:rPr>
+          <w:sz w:val="32"/>
+          <w:szCs w:val="32"/>
+        </w:rPr>
+        <w:t xml:space="preserve"> </w:t>
+      </w:r>
+      <w:r>
+        <w:rPr>
+          <w:sz w:val="32"/>
+          <w:szCs w:val="32"/>
+        </w:rPr>
+        <w:t xml:space="preserve">oraz nieosobliwość macierzy </w:t>
+      </w:r>
+      <w:r>
+        <w:rPr>
+          <w:rFonts w:ascii="Cambria Math" w:hAnsi="Cambria Math" w:cs="Cambria Math"/>
+          <w:sz w:val="32"/>
+          <w:szCs w:val="32"/>
+        </w:rPr>
+        <w:t>𝑅</w:t>
+      </w:r>
+      <w:r>
+        <w:rPr>
+          <w:sz w:val="32"/>
+          <w:szCs w:val="32"/>
+        </w:rPr>
+        <w:t xml:space="preserve"> otrzymujemy następujący układ równań liniowych:</w:t>
+      </w:r>
+    </w:p>
+    <w:p>
+      <w:pPr>
+        <w:autoSpaceDE w:val="0"/>
+        <w:autoSpaceDN w:val="0"/>
+        <w:adjustRightInd w:val="0"/>
+        <w:spacing w:after="0" w:line="240" w:lineRule="auto"/>
+        <w:ind w:left="360"/>
+        <w:jc w:val="center"/>
+        <w:rPr>
+          <w:rFonts w:eastAsiaTheme="minorEastAsia"/>
+          <w:b/>
+          <w:bCs/>
+          <w:sz w:val="32"/>
+          <w:szCs w:val="32"/>
+        </w:rPr>
+      </w:pPr>
+      <w:r>
+        <w:rPr>
+          <w:rFonts w:ascii="Cambria Math" w:hAnsi="Cambria Math" w:cs="Cambria Math"/>
+          <w:b/>
+          <w:bCs/>
+          <w:i/>
+          <w:iCs/>
+          <w:sz w:val="32"/>
+          <w:szCs w:val="32"/>
+        </w:rPr>
+        <w:t>𝑅𝑥</w:t>
+      </w:r>
+      <w:r>
+        <w:rPr>
+          <w:sz w:val="32"/>
+          <w:szCs w:val="32"/>
+        </w:rPr>
+        <w:t>=</w:t>
+      </w:r>
+      <m:oMath>
+        <m:sSup>
+          <m:sSupPr>
+            <m:ctrlPr>
+              <w:rPr>
+                <w:rFonts w:ascii="Cambria Math" w:hAnsi="Cambria Math"/>
+                <w:b/>
+                <w:bCs/>
+                <w:i/>
+                <w:sz w:val="32"/>
+                <w:szCs w:val="32"/>
+              </w:rPr>
+            </m:ctrlPr>
+          </m:sSupPr>
+          <m:e>
+            <m:r>
+              <m:rPr>
+                <m:sty m:val="bi"/>
+              </m:rPr>
+              <w:rPr>
+                <w:rFonts w:ascii="Cambria Math" w:hAnsi="Cambria Math"/>
+                <w:sz w:val="32"/>
+                <w:szCs w:val="32"/>
+              </w:rPr>
+              <m:t>Q</m:t>
+            </m:r>
+          </m:e>
+          <m:sup>
+            <m:r>
+              <m:rPr>
+                <m:sty m:val="bi"/>
+              </m:rPr>
+              <w:rPr>
+                <w:rFonts w:ascii="Cambria Math" w:hAnsi="Cambria Math"/>
+                <w:sz w:val="32"/>
+                <w:szCs w:val="32"/>
+              </w:rPr>
+              <m:t>T</m:t>
+            </m:r>
+          </m:sup>
+        </m:sSup>
+        <m:r>
+          <m:rPr>
+            <m:sty m:val="bi"/>
+          </m:rPr>
+          <w:rPr>
+            <w:rFonts w:ascii="Cambria Math" w:hAnsi="Cambria Math"/>
+            <w:sz w:val="32"/>
+            <w:szCs w:val="32"/>
+          </w:rPr>
+          <m:t>b</m:t>
+        </m:r>
+      </m:oMath>
+    </w:p>
+    <w:p>
+      <w:pPr>
+        <w:autoSpaceDE w:val="0"/>
+        <w:autoSpaceDN w:val="0"/>
+        <w:adjustRightInd w:val="0"/>
+        <w:spacing w:after="0" w:line="240" w:lineRule="auto"/>
+        <w:rPr>
+          <w:sz w:val="36"/>
+          <w:szCs w:val="36"/>
+        </w:rPr>
+      </w:pPr>
+    </w:p>
+    <w:p>
+      <w:pPr>
+        <w:autoSpaceDE w:val="0"/>
+        <w:autoSpaceDN w:val="0"/>
+        <w:adjustRightInd w:val="0"/>
+        <w:spacing w:after="0" w:line="240" w:lineRule="auto"/>
+        <w:rPr>
+          <w:sz w:val="36"/>
+          <w:szCs w:val="36"/>
+        </w:rPr>
+      </w:pPr>
+      <w:r>
+        <w:rPr>
+          <w:sz w:val="36"/>
+          <w:szCs w:val="36"/>
+        </w:rPr>
+        <w:t>A</w:t>
+      </w:r>
+      <w:r>
+        <w:rPr>
+          <w:sz w:val="36"/>
+          <w:szCs w:val="36"/>
+        </w:rPr>
+        <w:t>proksymacja</w:t>
+      </w:r>
+    </w:p>
+    <w:p>
+      <w:pPr>
+        <w:autoSpaceDE w:val="0"/>
+        <w:autoSpaceDN w:val="0"/>
+        <w:adjustRightInd w:val="0"/>
+        <w:spacing w:after="0" w:line="240" w:lineRule="auto"/>
+        <w:rPr>
+          <w:sz w:val="32"/>
+          <w:szCs w:val="32"/>
+        </w:rPr>
+      </w:pPr>
+      <w:r>
+        <w:rPr>
+          <w:sz w:val="32"/>
+          <w:szCs w:val="32"/>
+        </w:rPr>
+        <w:t>Aproksymacja ma za zadanie przybliżenie funkcji f(x)</w:t>
+      </w:r>
+      <w:r>
+        <w:rPr>
+          <w:sz w:val="32"/>
+          <w:szCs w:val="32"/>
+        </w:rPr>
+        <w:t xml:space="preserve"> </w:t>
+      </w:r>
+      <w:r>
+        <w:rPr>
+          <w:sz w:val="32"/>
+          <w:szCs w:val="32"/>
+        </w:rPr>
+        <w:t>(określona w dokładnie zadanym przedziale lub w przybliżeniu) inną prostszą funkcją F(x)</w:t>
+      </w:r>
+      <w:r>
+        <w:rPr>
+          <w:sz w:val="32"/>
+          <w:szCs w:val="32"/>
+        </w:rPr>
+        <w:t xml:space="preserve"> </w:t>
+      </w:r>
+      <w:r>
+        <w:rPr>
+          <w:sz w:val="32"/>
+          <w:szCs w:val="32"/>
+        </w:rPr>
+        <w:t>należącą do wybranej klasy funkcji aproksymujących.</w:t>
+      </w:r>
+    </w:p>
+    <w:p>
+      <w:pPr>
+        <w:autoSpaceDE w:val="0"/>
+        <w:autoSpaceDN w:val="0"/>
+        <w:adjustRightInd w:val="0"/>
+        <w:spacing w:after="0" w:line="240" w:lineRule="auto"/>
+        <w:rPr>
+          <w:sz w:val="32"/>
+          <w:szCs w:val="32"/>
+        </w:rPr>
+      </w:pPr>
+      <w:r>
+        <w:rPr>
+          <w:sz w:val="32"/>
+          <w:szCs w:val="32"/>
+        </w:rPr>
+        <w:t>Funkcja aproksymująca może być przedstawiana w różnej postaci:</w:t>
+      </w:r>
+    </w:p>
+    <w:p>
+      <w:pPr>
+        <w:pStyle w:val="Akapitzlist"/>
+        <w:numPr>
+          <w:ilvl w:val="0"/>
+          <w:numId w:val="16"/>
+        </w:numPr>
+        <w:autoSpaceDE w:val="0"/>
+        <w:autoSpaceDN w:val="0"/>
+        <w:adjustRightInd w:val="0"/>
+        <w:spacing w:after="150" w:line="240" w:lineRule="auto"/>
+        <w:rPr>
+          <w:sz w:val="32"/>
+          <w:szCs w:val="32"/>
+        </w:rPr>
+      </w:pPr>
+      <w:r>
+        <w:rPr>
+          <w:sz w:val="32"/>
+          <w:szCs w:val="32"/>
+        </w:rPr>
+        <w:t>wielomianu (wówczas</w:t>
+      </w:r>
+      <w:r>
+        <w:rPr>
+          <w:sz w:val="32"/>
+          <w:szCs w:val="32"/>
+        </w:rPr>
+        <w:t xml:space="preserve"> </w:t>
+      </w:r>
+      <w:r>
+        <w:rPr>
+          <w:sz w:val="32"/>
+          <w:szCs w:val="32"/>
+        </w:rPr>
+        <w:t>wielomianowa)(nasz przypadek)</w:t>
+      </w:r>
+    </w:p>
+    <w:p>
+      <w:pPr>
+        <w:pStyle w:val="Akapitzlist"/>
+        <w:numPr>
+          <w:ilvl w:val="0"/>
+          <w:numId w:val="16"/>
+        </w:numPr>
+        <w:autoSpaceDE w:val="0"/>
+        <w:autoSpaceDN w:val="0"/>
+        <w:adjustRightInd w:val="0"/>
+        <w:spacing w:after="150" w:line="240" w:lineRule="auto"/>
+        <w:rPr>
+          <w:sz w:val="32"/>
+          <w:szCs w:val="32"/>
+        </w:rPr>
+      </w:pPr>
+      <w:r>
+        <w:rPr>
+          <w:sz w:val="32"/>
+          <w:szCs w:val="32"/>
+        </w:rPr>
+        <w:t>funkcji sklejanych(</w:t>
+      </w:r>
       <w:proofErr w:type="spellStart"/>
       <w:r>
         <w:rPr>
           <w:sz w:val="32"/>
           <w:szCs w:val="32"/>
         </w:rPr>
-        <w:t>lepej</w:t>
+        <w:t>splajn</w:t>
       </w:r>
       <w:proofErr w:type="spellEnd"/>
       <w:r>
@@ -12049,10 +13587,1078 @@
           <w:sz w:val="32"/>
           <w:szCs w:val="32"/>
         </w:rPr>
+        <w:t>,</w:t>
+      </w:r>
+      <w:r>
+        <w:rPr>
+          <w:sz w:val="32"/>
+          <w:szCs w:val="32"/>
+        </w:rPr>
+        <w:t xml:space="preserve"> </w:t>
+      </w:r>
+      <w:r>
+        <w:rPr>
+          <w:sz w:val="32"/>
+          <w:szCs w:val="32"/>
+        </w:rPr>
+        <w:t>stopnia s</w:t>
+      </w:r>
+      <w:r>
+        <w:rPr>
+          <w:sz w:val="32"/>
+          <w:szCs w:val="32"/>
+        </w:rPr>
+        <w:t xml:space="preserve"> </w:t>
+      </w:r>
+      <w:r>
+        <w:rPr>
+          <w:sz w:val="32"/>
+          <w:szCs w:val="32"/>
+        </w:rPr>
+        <w:t>to</w:t>
+      </w:r>
+      <w:r>
+        <w:rPr>
+          <w:sz w:val="32"/>
+          <w:szCs w:val="32"/>
+        </w:rPr>
+        <w:t xml:space="preserve"> </w:t>
+      </w:r>
+      <w:r>
+        <w:rPr>
+          <w:sz w:val="32"/>
+          <w:szCs w:val="32"/>
+        </w:rPr>
+        <w:t>dowolna funkcja która w każdym przedziale jest wielomianem stopnia co najwyżej s</w:t>
+      </w:r>
+      <w:r>
+        <w:rPr>
+          <w:sz w:val="32"/>
+          <w:szCs w:val="32"/>
+        </w:rPr>
+        <w:t xml:space="preserve"> </w:t>
+      </w:r>
+      <w:r>
+        <w:rPr>
+          <w:sz w:val="32"/>
+          <w:szCs w:val="32"/>
+        </w:rPr>
+        <w:t>oraz jej pochodne rzędu 1, 2, …s-1są ciągłe dla wszystkich argumentów)</w:t>
+      </w:r>
+    </w:p>
+    <w:p>
+      <w:pPr>
+        <w:pStyle w:val="Akapitzlist"/>
+        <w:numPr>
+          <w:ilvl w:val="0"/>
+          <w:numId w:val="16"/>
+        </w:numPr>
+        <w:autoSpaceDE w:val="0"/>
+        <w:autoSpaceDN w:val="0"/>
+        <w:adjustRightInd w:val="0"/>
+        <w:spacing w:after="150" w:line="240" w:lineRule="auto"/>
+        <w:rPr>
+          <w:sz w:val="32"/>
+          <w:szCs w:val="32"/>
+        </w:rPr>
+      </w:pPr>
+      <w:r>
+        <w:rPr>
+          <w:sz w:val="32"/>
+          <w:szCs w:val="32"/>
+        </w:rPr>
+        <w:t>sztucznych sieci neuronowych</w:t>
+      </w:r>
+    </w:p>
+    <w:p>
+      <w:pPr>
+        <w:rPr>
+          <w:sz w:val="32"/>
+          <w:szCs w:val="32"/>
+        </w:rPr>
+      </w:pPr>
+      <w:r>
+        <w:rPr>
+          <w:sz w:val="32"/>
+          <w:szCs w:val="32"/>
+        </w:rPr>
+        <w:br w:type="page"/>
+      </w:r>
+    </w:p>
+    <w:p>
+      <w:pPr>
+        <w:autoSpaceDE w:val="0"/>
+        <w:autoSpaceDN w:val="0"/>
+        <w:adjustRightInd w:val="0"/>
+        <w:spacing w:after="0" w:line="240" w:lineRule="auto"/>
+        <w:rPr>
+          <w:sz w:val="32"/>
+          <w:szCs w:val="32"/>
+        </w:rPr>
+      </w:pPr>
+      <w:r>
+        <w:rPr>
+          <w:sz w:val="32"/>
+          <w:szCs w:val="32"/>
+        </w:rPr>
+        <w:lastRenderedPageBreak/>
+        <w:t>Aproksymacje można wykorzystać np. w sytuacji, gdy nie istnieje funkcja analityczna pozwalająca na wyznaczenie wartości dla dowolnego z jej argumentów, a jednocześnie wartości tej nieznanej funkcji są dla pewnego zbioru jej argumentów znane.</w:t>
+      </w:r>
+    </w:p>
+    <w:p>
+      <w:pPr>
+        <w:autoSpaceDE w:val="0"/>
+        <w:autoSpaceDN w:val="0"/>
+        <w:adjustRightInd w:val="0"/>
+        <w:spacing w:after="0" w:line="240" w:lineRule="auto"/>
+        <w:rPr>
+          <w:sz w:val="32"/>
+          <w:szCs w:val="32"/>
+        </w:rPr>
+      </w:pPr>
+      <w:r>
+        <w:rPr>
+          <w:sz w:val="32"/>
+          <w:szCs w:val="32"/>
+        </w:rPr>
+        <w:t xml:space="preserve">Innym przykładem wykorzystanie (mam to zrobić w tym zadaniu) mam wyznaczyć funkcję najlepiej aproksymującą dane. </w:t>
+      </w:r>
+    </w:p>
+    <w:p>
+      <w:pPr>
+        <w:autoSpaceDE w:val="0"/>
+        <w:autoSpaceDN w:val="0"/>
+        <w:adjustRightInd w:val="0"/>
+        <w:spacing w:after="0" w:line="240" w:lineRule="auto"/>
+        <w:rPr>
+          <w:sz w:val="36"/>
+          <w:szCs w:val="36"/>
+        </w:rPr>
+      </w:pPr>
+    </w:p>
+    <w:p>
+      <w:pPr>
+        <w:autoSpaceDE w:val="0"/>
+        <w:autoSpaceDN w:val="0"/>
+        <w:adjustRightInd w:val="0"/>
+        <w:spacing w:after="0" w:line="240" w:lineRule="auto"/>
+        <w:rPr>
+          <w:sz w:val="36"/>
+          <w:szCs w:val="36"/>
+        </w:rPr>
+      </w:pPr>
+      <w:r>
+        <w:rPr>
+          <w:sz w:val="36"/>
+          <w:szCs w:val="36"/>
+        </w:rPr>
+        <w:t>R</w:t>
+      </w:r>
+      <w:r>
+        <w:rPr>
+          <w:sz w:val="36"/>
+          <w:szCs w:val="36"/>
+        </w:rPr>
+        <w:t>odzaje aproksymacji</w:t>
+      </w:r>
+    </w:p>
+    <w:p>
+      <w:pPr>
+        <w:pStyle w:val="Akapitzlist"/>
+        <w:numPr>
+          <w:ilvl w:val="0"/>
+          <w:numId w:val="24"/>
+        </w:numPr>
+        <w:autoSpaceDE w:val="0"/>
+        <w:autoSpaceDN w:val="0"/>
+        <w:adjustRightInd w:val="0"/>
+        <w:spacing w:after="210" w:line="240" w:lineRule="auto"/>
+        <w:rPr>
+          <w:sz w:val="32"/>
+          <w:szCs w:val="32"/>
+        </w:rPr>
+      </w:pPr>
+      <w:r>
+        <w:rPr>
+          <w:sz w:val="32"/>
+          <w:szCs w:val="32"/>
+        </w:rPr>
+        <w:t xml:space="preserve">aproksymacja jednostajna ciągła </w:t>
+      </w:r>
+    </w:p>
+    <w:p>
+      <w:pPr>
+        <w:pStyle w:val="Akapitzlist"/>
+        <w:numPr>
+          <w:ilvl w:val="0"/>
+          <w:numId w:val="24"/>
+        </w:numPr>
+        <w:autoSpaceDE w:val="0"/>
+        <w:autoSpaceDN w:val="0"/>
+        <w:adjustRightInd w:val="0"/>
+        <w:spacing w:after="210" w:line="240" w:lineRule="auto"/>
+        <w:rPr>
+          <w:sz w:val="32"/>
+          <w:szCs w:val="32"/>
+        </w:rPr>
+      </w:pPr>
+      <w:r>
+        <w:rPr>
+          <w:sz w:val="32"/>
+          <w:szCs w:val="32"/>
+        </w:rPr>
+        <w:t xml:space="preserve">aproksymacja średniokwadratowa </w:t>
+      </w:r>
+    </w:p>
+    <w:p>
+      <w:pPr>
+        <w:pStyle w:val="Akapitzlist"/>
+        <w:numPr>
+          <w:ilvl w:val="0"/>
+          <w:numId w:val="24"/>
+        </w:numPr>
+        <w:autoSpaceDE w:val="0"/>
+        <w:autoSpaceDN w:val="0"/>
+        <w:adjustRightInd w:val="0"/>
+        <w:spacing w:after="210" w:line="240" w:lineRule="auto"/>
+        <w:rPr>
+          <w:sz w:val="32"/>
+          <w:szCs w:val="32"/>
+        </w:rPr>
+      </w:pPr>
+      <w:r>
+        <w:rPr>
+          <w:sz w:val="32"/>
+          <w:szCs w:val="32"/>
+        </w:rPr>
+        <w:t>aproksymacja liniowa</w:t>
+      </w:r>
+    </w:p>
+    <w:p>
+      <w:pPr>
+        <w:pStyle w:val="Akapitzlist"/>
+        <w:numPr>
+          <w:ilvl w:val="0"/>
+          <w:numId w:val="24"/>
+        </w:numPr>
+        <w:autoSpaceDE w:val="0"/>
+        <w:autoSpaceDN w:val="0"/>
+        <w:adjustRightInd w:val="0"/>
+        <w:spacing w:after="210" w:line="240" w:lineRule="auto"/>
+        <w:rPr>
+          <w:sz w:val="32"/>
+          <w:szCs w:val="32"/>
+        </w:rPr>
+      </w:pPr>
+      <w:r>
+        <w:rPr>
+          <w:sz w:val="32"/>
+          <w:szCs w:val="32"/>
+        </w:rPr>
+        <w:t xml:space="preserve">aproksymacja jednostajna dyskretna (punktowa) </w:t>
+      </w:r>
+    </w:p>
+    <w:p>
+      <w:pPr>
+        <w:pStyle w:val="Akapitzlist"/>
+        <w:numPr>
+          <w:ilvl w:val="0"/>
+          <w:numId w:val="24"/>
+        </w:numPr>
+        <w:autoSpaceDE w:val="0"/>
+        <w:autoSpaceDN w:val="0"/>
+        <w:adjustRightInd w:val="0"/>
+        <w:spacing w:after="210" w:line="240" w:lineRule="auto"/>
+        <w:rPr>
+          <w:sz w:val="32"/>
+          <w:szCs w:val="32"/>
+        </w:rPr>
+      </w:pPr>
+      <w:r>
+        <w:rPr>
+          <w:sz w:val="32"/>
+          <w:szCs w:val="32"/>
+        </w:rPr>
+        <w:t xml:space="preserve">aproksymacja średniokwadratowa dyskretna (metoda najmniejszych kwadratów) </w:t>
+      </w:r>
+    </w:p>
+    <w:p>
+      <w:pPr>
+        <w:autoSpaceDE w:val="0"/>
+        <w:autoSpaceDN w:val="0"/>
+        <w:adjustRightInd w:val="0"/>
+        <w:spacing w:after="0" w:line="240" w:lineRule="auto"/>
+        <w:rPr>
+          <w:rFonts w:ascii="Cambria" w:hAnsi="Cambria" w:cs="Cambria"/>
+          <w:color w:val="000000"/>
+          <w:sz w:val="24"/>
+          <w:szCs w:val="24"/>
+        </w:rPr>
+      </w:pPr>
+    </w:p>
+    <w:p>
+      <w:pPr>
+        <w:autoSpaceDE w:val="0"/>
+        <w:autoSpaceDN w:val="0"/>
+        <w:adjustRightInd w:val="0"/>
+        <w:spacing w:after="0" w:line="240" w:lineRule="auto"/>
+        <w:rPr>
+          <w:sz w:val="36"/>
+          <w:szCs w:val="36"/>
+        </w:rPr>
+      </w:pPr>
+      <w:r>
+        <w:rPr>
+          <w:sz w:val="36"/>
+          <w:szCs w:val="36"/>
+        </w:rPr>
+        <w:t>A</w:t>
+      </w:r>
+      <w:r>
+        <w:rPr>
+          <w:sz w:val="36"/>
+          <w:szCs w:val="36"/>
+        </w:rPr>
+        <w:t>proksymacj</w:t>
+      </w:r>
+      <w:r>
+        <w:rPr>
+          <w:sz w:val="36"/>
+          <w:szCs w:val="36"/>
+        </w:rPr>
+        <w:t>a</w:t>
+      </w:r>
+      <w:r>
+        <w:rPr>
+          <w:sz w:val="36"/>
+          <w:szCs w:val="36"/>
+        </w:rPr>
+        <w:t xml:space="preserve"> średniokwadratow</w:t>
+      </w:r>
+      <w:r>
+        <w:rPr>
+          <w:sz w:val="36"/>
+          <w:szCs w:val="36"/>
+        </w:rPr>
+        <w:t>a</w:t>
+      </w:r>
+      <w:r>
+        <w:rPr>
+          <w:sz w:val="36"/>
+          <w:szCs w:val="36"/>
+        </w:rPr>
+        <w:t xml:space="preserve"> dyskretn</w:t>
+      </w:r>
+      <w:r>
+        <w:rPr>
+          <w:sz w:val="36"/>
+          <w:szCs w:val="36"/>
+        </w:rPr>
+        <w:t>a</w:t>
+      </w:r>
+    </w:p>
+    <w:p>
+      <w:pPr>
+        <w:autoSpaceDE w:val="0"/>
+        <w:autoSpaceDN w:val="0"/>
+        <w:adjustRightInd w:val="0"/>
+        <w:spacing w:after="0" w:line="240" w:lineRule="auto"/>
+        <w:rPr>
+          <w:sz w:val="32"/>
+          <w:szCs w:val="32"/>
+        </w:rPr>
+      </w:pPr>
+      <w:r>
+        <w:rPr>
+          <w:sz w:val="32"/>
+          <w:szCs w:val="32"/>
+        </w:rPr>
+        <w:t xml:space="preserve">W tym przypadku zadanie polega na wyznaczeniu wartości współczynników </w:t>
+      </w:r>
+      <w:r>
+        <w:rPr>
+          <w:rFonts w:ascii="Cambria Math" w:hAnsi="Cambria Math" w:cs="Cambria Math"/>
+          <w:sz w:val="32"/>
+          <w:szCs w:val="32"/>
+        </w:rPr>
+        <w:t>𝑎</w:t>
+      </w:r>
+      <w:r>
+        <w:rPr>
+          <w:sz w:val="32"/>
+          <w:szCs w:val="32"/>
+        </w:rPr>
+        <w:t xml:space="preserve">0, </w:t>
+      </w:r>
+      <w:r>
+        <w:rPr>
+          <w:rFonts w:ascii="Cambria Math" w:hAnsi="Cambria Math" w:cs="Cambria Math"/>
+          <w:sz w:val="32"/>
+          <w:szCs w:val="32"/>
+        </w:rPr>
+        <w:t>𝑎</w:t>
+      </w:r>
+      <w:r>
+        <w:rPr>
+          <w:sz w:val="32"/>
+          <w:szCs w:val="32"/>
+        </w:rPr>
+        <w:t xml:space="preserve">1, … , </w:t>
+      </w:r>
+      <w:r>
+        <w:rPr>
+          <w:rFonts w:ascii="Cambria Math" w:hAnsi="Cambria Math" w:cs="Cambria Math"/>
+          <w:sz w:val="32"/>
+          <w:szCs w:val="32"/>
+        </w:rPr>
+        <w:t>𝑎𝑛</w:t>
+      </w:r>
+      <w:r>
+        <w:rPr>
+          <w:sz w:val="32"/>
+          <w:szCs w:val="32"/>
+        </w:rPr>
+        <w:t xml:space="preserve"> określających funkcję aproksymującą, tak aby zminimalizować błąd średniokwadratowy:</w:t>
+      </w:r>
+    </w:p>
+    <w:p>
+      <w:pPr>
+        <w:autoSpaceDE w:val="0"/>
+        <w:autoSpaceDN w:val="0"/>
+        <w:adjustRightInd w:val="0"/>
+        <w:spacing w:after="0" w:line="240" w:lineRule="auto"/>
+        <w:jc w:val="center"/>
+        <w:rPr>
+          <w:sz w:val="32"/>
+          <w:szCs w:val="32"/>
+        </w:rPr>
+      </w:pPr>
+      <w:r>
+        <w:rPr>
+          <w:noProof/>
+        </w:rPr>
+        <w:drawing>
+          <wp:inline distT="0" distB="0" distL="0" distR="0" wp14:anchorId="093E2366" wp14:editId="2FE0ACB7">
+            <wp:extent cx="3857625" cy="800100"/>
+            <wp:effectExtent l="0" t="0" r="9525" b="0"/>
+            <wp:docPr id="13" name="Obraz 13"/>
+            <wp:cNvGraphicFramePr>
+              <a:graphicFrameLocks xmlns:a="http://schemas.openxmlformats.org/drawingml/2006/main" noChangeAspect="1"/>
+            </wp:cNvGraphicFramePr>
+            <a:graphic xmlns:a="http://schemas.openxmlformats.org/drawingml/2006/main">
+              <a:graphicData uri="http://schemas.openxmlformats.org/drawingml/2006/picture">
+                <pic:pic xmlns:pic="http://schemas.openxmlformats.org/drawingml/2006/picture">
+                  <pic:nvPicPr>
+                    <pic:cNvPr id="1" name=""/>
+                    <pic:cNvPicPr/>
+                  </pic:nvPicPr>
+                  <pic:blipFill>
+                    <a:blip r:embed="rId14"/>
+                    <a:stretch>
+                      <a:fillRect/>
+                    </a:stretch>
+                  </pic:blipFill>
+                  <pic:spPr>
+                    <a:xfrm>
+                      <a:off x="0" y="0"/>
+                      <a:ext cx="3857625" cy="800100"/>
+                    </a:xfrm>
+                    <a:prstGeom prst="rect">
+                      <a:avLst/>
+                    </a:prstGeom>
+                  </pic:spPr>
+                </pic:pic>
+              </a:graphicData>
+            </a:graphic>
+          </wp:inline>
+        </w:drawing>
+      </w:r>
+    </w:p>
+    <w:p>
+      <w:pPr>
+        <w:autoSpaceDE w:val="0"/>
+        <w:autoSpaceDN w:val="0"/>
+        <w:adjustRightInd w:val="0"/>
+        <w:spacing w:after="0" w:line="240" w:lineRule="auto"/>
+        <w:rPr>
+          <w:rFonts w:ascii="Cambria" w:hAnsi="Cambria" w:cs="Cambria"/>
+          <w:color w:val="000000"/>
+          <w:sz w:val="23"/>
+          <w:szCs w:val="23"/>
+        </w:rPr>
+      </w:pPr>
+      <w:r>
+        <w:rPr>
+          <w:rFonts w:ascii="Cambria Math" w:hAnsi="Cambria Math" w:cs="Cambria Math"/>
+          <w:sz w:val="32"/>
+          <w:szCs w:val="32"/>
+        </w:rPr>
+        <w:t>gdzie:</w:t>
+      </w:r>
+    </w:p>
+    <w:p>
+      <w:pPr>
+        <w:autoSpaceDE w:val="0"/>
+        <w:autoSpaceDN w:val="0"/>
+        <w:adjustRightInd w:val="0"/>
+        <w:spacing w:after="0" w:line="240" w:lineRule="auto"/>
+        <w:rPr>
+          <w:sz w:val="32"/>
+          <w:szCs w:val="32"/>
+        </w:rPr>
+      </w:pPr>
+      <w:r>
+        <w:rPr>
+          <w:rFonts w:ascii="Cambria Math" w:hAnsi="Cambria Math" w:cs="Cambria Math"/>
+          <w:sz w:val="32"/>
+          <w:szCs w:val="32"/>
+        </w:rPr>
+        <w:t>𝑥𝑗</w:t>
+      </w:r>
+      <w:r>
+        <w:rPr>
+          <w:sz w:val="32"/>
+          <w:szCs w:val="32"/>
+        </w:rPr>
+        <w:t xml:space="preserve"> –dany j-ty</w:t>
+      </w:r>
+      <w:r>
+        <w:rPr>
+          <w:sz w:val="32"/>
+          <w:szCs w:val="32"/>
+        </w:rPr>
+        <w:t xml:space="preserve"> </w:t>
+      </w:r>
+      <w:r>
+        <w:rPr>
+          <w:sz w:val="32"/>
+          <w:szCs w:val="32"/>
+        </w:rPr>
+        <w:t>punkt</w:t>
+      </w:r>
+    </w:p>
+    <w:p>
+      <w:pPr>
+        <w:autoSpaceDE w:val="0"/>
+        <w:autoSpaceDN w:val="0"/>
+        <w:adjustRightInd w:val="0"/>
+        <w:spacing w:after="0" w:line="240" w:lineRule="auto"/>
+        <w:rPr>
+          <w:sz w:val="32"/>
+          <w:szCs w:val="32"/>
+        </w:rPr>
+      </w:pPr>
+      <w:r>
+        <w:rPr>
+          <w:rFonts w:ascii="Cambria Math" w:hAnsi="Cambria Math" w:cs="Cambria Math"/>
+          <w:sz w:val="32"/>
+          <w:szCs w:val="32"/>
+        </w:rPr>
+        <w:t>𝑓</w:t>
+      </w:r>
+      <w:r>
+        <w:rPr>
+          <w:sz w:val="32"/>
+          <w:szCs w:val="32"/>
+        </w:rPr>
+        <w:t>(</w:t>
+      </w:r>
+      <w:r>
+        <w:rPr>
+          <w:rFonts w:ascii="Cambria Math" w:hAnsi="Cambria Math" w:cs="Cambria Math"/>
+          <w:sz w:val="32"/>
+          <w:szCs w:val="32"/>
+        </w:rPr>
+        <w:t>𝑥𝑗</w:t>
+      </w:r>
+      <w:r>
+        <w:rPr>
+          <w:sz w:val="32"/>
+          <w:szCs w:val="32"/>
+        </w:rPr>
+        <w:t>) –wartość funkcji w danym j-tym</w:t>
+      </w:r>
+      <w:r>
+        <w:rPr>
+          <w:sz w:val="32"/>
+          <w:szCs w:val="32"/>
+        </w:rPr>
+        <w:t xml:space="preserve"> </w:t>
+      </w:r>
+      <w:r>
+        <w:rPr>
+          <w:sz w:val="32"/>
+          <w:szCs w:val="32"/>
+        </w:rPr>
+        <w:t>punkcie</w:t>
+      </w:r>
+    </w:p>
+    <w:p>
+      <w:pPr>
+        <w:autoSpaceDE w:val="0"/>
+        <w:autoSpaceDN w:val="0"/>
+        <w:adjustRightInd w:val="0"/>
+        <w:spacing w:after="0" w:line="240" w:lineRule="auto"/>
+        <w:rPr>
+          <w:sz w:val="32"/>
+          <w:szCs w:val="32"/>
+        </w:rPr>
+      </w:pPr>
+      <w:r>
+        <w:rPr>
+          <w:rFonts w:ascii="Cambria Math" w:hAnsi="Cambria Math" w:cs="Cambria Math"/>
+          <w:sz w:val="32"/>
+          <w:szCs w:val="32"/>
+        </w:rPr>
+        <w:t>𝜙𝑖</w:t>
+      </w:r>
+      <w:r>
+        <w:rPr>
+          <w:sz w:val="32"/>
+          <w:szCs w:val="32"/>
+        </w:rPr>
+        <w:t>(</w:t>
+      </w:r>
+      <w:r>
+        <w:rPr>
+          <w:rFonts w:ascii="Cambria Math" w:hAnsi="Cambria Math" w:cs="Cambria Math"/>
+          <w:sz w:val="32"/>
+          <w:szCs w:val="32"/>
+        </w:rPr>
+        <w:t>𝑥</w:t>
+      </w:r>
+      <w:r>
+        <w:rPr>
+          <w:sz w:val="32"/>
+          <w:szCs w:val="32"/>
+        </w:rPr>
+        <w:t>) –i-ta</w:t>
+      </w:r>
+      <w:r>
+        <w:rPr>
+          <w:sz w:val="32"/>
+          <w:szCs w:val="32"/>
+        </w:rPr>
+        <w:t xml:space="preserve"> </w:t>
+      </w:r>
+      <w:r>
+        <w:rPr>
+          <w:sz w:val="32"/>
+          <w:szCs w:val="32"/>
+        </w:rPr>
+        <w:t>funkcja bazowa w przestrzeni funkcji aproksymujących</w:t>
+      </w:r>
+    </w:p>
+    <w:p>
+      <w:pPr>
+        <w:autoSpaceDE w:val="0"/>
+        <w:autoSpaceDN w:val="0"/>
+        <w:adjustRightInd w:val="0"/>
+        <w:spacing w:after="0" w:line="240" w:lineRule="auto"/>
+        <w:rPr>
+          <w:sz w:val="32"/>
+          <w:szCs w:val="32"/>
+        </w:rPr>
+      </w:pPr>
+      <w:r>
+        <w:rPr>
+          <w:rFonts w:ascii="Cambria Math" w:hAnsi="Cambria Math" w:cs="Cambria Math"/>
+          <w:sz w:val="32"/>
+          <w:szCs w:val="32"/>
+        </w:rPr>
+        <w:t>𝑎𝑖</w:t>
+      </w:r>
+      <w:r>
+        <w:rPr>
+          <w:sz w:val="32"/>
+          <w:szCs w:val="32"/>
+        </w:rPr>
+        <w:t xml:space="preserve"> –wartość</w:t>
+      </w:r>
+      <w:r>
+        <w:rPr>
+          <w:sz w:val="32"/>
+          <w:szCs w:val="32"/>
+        </w:rPr>
+        <w:t xml:space="preserve"> </w:t>
+      </w:r>
+      <w:r>
+        <w:rPr>
+          <w:sz w:val="32"/>
+          <w:szCs w:val="32"/>
+        </w:rPr>
+        <w:t>i-tego współczynnika</w:t>
+      </w:r>
+    </w:p>
+    <w:p>
+      <w:pPr>
+        <w:autoSpaceDE w:val="0"/>
+        <w:autoSpaceDN w:val="0"/>
+        <w:adjustRightInd w:val="0"/>
+        <w:spacing w:after="0" w:line="240" w:lineRule="auto"/>
+        <w:rPr>
+          <w:sz w:val="32"/>
+          <w:szCs w:val="32"/>
+        </w:rPr>
+      </w:pPr>
+    </w:p>
+    <w:p>
+      <w:pPr>
+        <w:autoSpaceDE w:val="0"/>
+        <w:autoSpaceDN w:val="0"/>
+        <w:adjustRightInd w:val="0"/>
+        <w:spacing w:after="0" w:line="240" w:lineRule="auto"/>
+        <w:rPr>
+          <w:rFonts w:ascii="Cambria Math" w:hAnsi="Cambria Math" w:cs="Cambria Math"/>
+          <w:sz w:val="32"/>
+          <w:szCs w:val="32"/>
+        </w:rPr>
+      </w:pPr>
+      <w:r>
+        <w:rPr>
+          <w:rFonts w:ascii="Cambria Math" w:hAnsi="Cambria Math" w:cs="Cambria Math"/>
+          <w:sz w:val="32"/>
+          <w:szCs w:val="32"/>
+        </w:rPr>
+        <w:t>Warunkiem koniecznym minimum jest:</w:t>
+      </w:r>
+    </w:p>
+    <w:p>
+      <w:pPr>
+        <w:autoSpaceDE w:val="0"/>
+        <w:autoSpaceDN w:val="0"/>
+        <w:adjustRightInd w:val="0"/>
+        <w:spacing w:after="0" w:line="240" w:lineRule="auto"/>
+        <w:jc w:val="center"/>
+        <w:rPr>
+          <w:rFonts w:ascii="Cambria Math" w:hAnsi="Cambria Math" w:cs="Cambria Math"/>
+          <w:sz w:val="32"/>
+          <w:szCs w:val="32"/>
+        </w:rPr>
+      </w:pPr>
+      <w:r>
+        <w:rPr>
+          <w:rFonts w:ascii="Cambria Math" w:hAnsi="Cambria Math" w:cs="Cambria Math"/>
+          <w:noProof/>
+          <w:sz w:val="32"/>
+          <w:szCs w:val="32"/>
+        </w:rPr>
+        <w:drawing>
+          <wp:inline distT="0" distB="0" distL="0" distR="0" wp14:anchorId="0B6F968A" wp14:editId="68C32B27">
+            <wp:extent cx="5514975" cy="800100"/>
+            <wp:effectExtent l="0" t="0" r="9525" b="0"/>
+            <wp:docPr id="12" name="Obraz 12"/>
+            <wp:cNvGraphicFramePr>
+              <a:graphicFrameLocks xmlns:a="http://schemas.openxmlformats.org/drawingml/2006/main" noChangeAspect="1"/>
+            </wp:cNvGraphicFramePr>
+            <a:graphic xmlns:a="http://schemas.openxmlformats.org/drawingml/2006/main">
+              <a:graphicData uri="http://schemas.openxmlformats.org/drawingml/2006/picture">
+                <pic:pic xmlns:pic="http://schemas.openxmlformats.org/drawingml/2006/picture">
+                  <pic:nvPicPr>
+                    <pic:cNvPr id="0" name="Picture 3"/>
+                    <pic:cNvPicPr>
+                      <a:picLocks noChangeAspect="1" noChangeArrowheads="1"/>
+                    </pic:cNvPicPr>
+                  </pic:nvPicPr>
+                  <pic:blipFill>
+                    <a:blip r:embed="rId15">
+                      <a:extLst>
+                        <a:ext uri="{28A0092B-C50C-407E-A947-70E740481C1C}">
+                          <a14:useLocalDpi xmlns:a14="http://schemas.microsoft.com/office/drawing/2010/main" val="0"/>
+                        </a:ext>
+                      </a:extLst>
+                    </a:blip>
+                    <a:srcRect/>
+                    <a:stretch>
+                      <a:fillRect/>
+                    </a:stretch>
+                  </pic:blipFill>
+                  <pic:spPr bwMode="auto">
+                    <a:xfrm>
+                      <a:off x="0" y="0"/>
+                      <a:ext cx="5514975" cy="800100"/>
+                    </a:xfrm>
+                    <a:prstGeom prst="rect">
+                      <a:avLst/>
+                    </a:prstGeom>
+                    <a:noFill/>
+                    <a:ln>
+                      <a:noFill/>
+                    </a:ln>
+                  </pic:spPr>
+                </pic:pic>
+              </a:graphicData>
+            </a:graphic>
+          </wp:inline>
+        </w:drawing>
+      </w:r>
+    </w:p>
+    <w:p>
+      <w:pPr>
+        <w:autoSpaceDE w:val="0"/>
+        <w:autoSpaceDN w:val="0"/>
+        <w:adjustRightInd w:val="0"/>
+        <w:spacing w:after="0" w:line="240" w:lineRule="auto"/>
+        <w:rPr>
+          <w:rFonts w:ascii="Cambria Math" w:hAnsi="Cambria Math" w:cs="Cambria Math"/>
+          <w:sz w:val="32"/>
+          <w:szCs w:val="32"/>
+        </w:rPr>
+      </w:pPr>
+      <w:r>
+        <w:rPr>
+          <w:rFonts w:ascii="Cambria Math" w:hAnsi="Cambria Math" w:cs="Cambria Math"/>
+          <w:sz w:val="32"/>
+          <w:szCs w:val="32"/>
+        </w:rPr>
+        <w:lastRenderedPageBreak/>
+        <w:t>Z powyższego warunku wyznaczyć można układ równań normalnych oraz macierz tego układu – tzw. macierz Grama. Układ ten zapisać można jako:</w:t>
+      </w:r>
+    </w:p>
+    <w:p>
+      <w:pPr>
+        <w:autoSpaceDE w:val="0"/>
+        <w:autoSpaceDN w:val="0"/>
+        <w:adjustRightInd w:val="0"/>
+        <w:spacing w:after="0" w:line="240" w:lineRule="auto"/>
+        <w:jc w:val="center"/>
+        <w:rPr>
+          <w:rFonts w:ascii="Cambria Math" w:hAnsi="Cambria Math" w:cs="Cambria Math"/>
+          <w:sz w:val="32"/>
+          <w:szCs w:val="32"/>
+        </w:rPr>
+      </w:pPr>
+      <w:r>
+        <w:rPr>
+          <w:rFonts w:ascii="Cambria Math" w:hAnsi="Cambria Math" w:cs="Cambria Math"/>
+          <w:noProof/>
+          <w:sz w:val="32"/>
+          <w:szCs w:val="32"/>
+        </w:rPr>
+        <w:drawing>
+          <wp:inline distT="0" distB="0" distL="0" distR="0" wp14:anchorId="57BF38C4" wp14:editId="2304A78D">
+            <wp:extent cx="2390775" cy="790575"/>
+            <wp:effectExtent l="0" t="0" r="9525" b="9525"/>
+            <wp:docPr id="10" name="Obraz 10"/>
+            <wp:cNvGraphicFramePr>
+              <a:graphicFrameLocks xmlns:a="http://schemas.openxmlformats.org/drawingml/2006/main" noChangeAspect="1"/>
+            </wp:cNvGraphicFramePr>
+            <a:graphic xmlns:a="http://schemas.openxmlformats.org/drawingml/2006/main">
+              <a:graphicData uri="http://schemas.openxmlformats.org/drawingml/2006/picture">
+                <pic:pic xmlns:pic="http://schemas.openxmlformats.org/drawingml/2006/picture">
+                  <pic:nvPicPr>
+                    <pic:cNvPr id="0" name="Picture 1"/>
+                    <pic:cNvPicPr>
+                      <a:picLocks noChangeAspect="1" noChangeArrowheads="1"/>
+                    </pic:cNvPicPr>
+                  </pic:nvPicPr>
+                  <pic:blipFill>
+                    <a:blip r:embed="rId16">
+                      <a:extLst>
+                        <a:ext uri="{28A0092B-C50C-407E-A947-70E740481C1C}">
+                          <a14:useLocalDpi xmlns:a14="http://schemas.microsoft.com/office/drawing/2010/main" val="0"/>
+                        </a:ext>
+                      </a:extLst>
+                    </a:blip>
+                    <a:srcRect/>
+                    <a:stretch>
+                      <a:fillRect/>
+                    </a:stretch>
+                  </pic:blipFill>
+                  <pic:spPr bwMode="auto">
+                    <a:xfrm>
+                      <a:off x="0" y="0"/>
+                      <a:ext cx="2390775" cy="790575"/>
+                    </a:xfrm>
+                    <a:prstGeom prst="rect">
+                      <a:avLst/>
+                    </a:prstGeom>
+                    <a:noFill/>
+                    <a:ln>
+                      <a:noFill/>
+                    </a:ln>
+                  </pic:spPr>
+                </pic:pic>
+              </a:graphicData>
+            </a:graphic>
+          </wp:inline>
+        </w:drawing>
+      </w:r>
+    </w:p>
+    <w:p>
+      <w:pPr>
+        <w:autoSpaceDE w:val="0"/>
+        <w:autoSpaceDN w:val="0"/>
+        <w:adjustRightInd w:val="0"/>
+        <w:spacing w:after="0" w:line="240" w:lineRule="auto"/>
+        <w:rPr>
+          <w:rFonts w:ascii="Cambria Math" w:hAnsi="Cambria Math" w:cs="Cambria Math"/>
+          <w:sz w:val="32"/>
+          <w:szCs w:val="32"/>
+        </w:rPr>
+      </w:pPr>
+      <w:r>
+        <w:rPr>
+          <w:rFonts w:ascii="Cambria Math" w:hAnsi="Cambria Math" w:cs="Cambria Math"/>
+          <w:sz w:val="32"/>
+          <w:szCs w:val="32"/>
+        </w:rPr>
+        <w:t xml:space="preserve">Wyznaczamy poszczególne współczynniki z warunków koniecznych minimum (dostatecznych i jednoznacznych). Powstaje nam wówczas układ równań liniowych względem współczynników 𝑎𝑖 tzw. układ równań normalnych. Macierz tego układu to tzw. macierz Grama. </w:t>
+      </w:r>
+    </w:p>
+    <w:p>
+      <w:pPr>
+        <w:autoSpaceDE w:val="0"/>
+        <w:autoSpaceDN w:val="0"/>
+        <w:adjustRightInd w:val="0"/>
+        <w:spacing w:after="0" w:line="240" w:lineRule="auto"/>
+        <w:rPr>
+          <w:rFonts w:ascii="Cambria Math" w:hAnsi="Cambria Math" w:cs="Cambria Math"/>
+          <w:sz w:val="32"/>
+          <w:szCs w:val="32"/>
+        </w:rPr>
+      </w:pPr>
+      <w:r>
+        <w:rPr>
+          <w:rFonts w:ascii="Cambria Math" w:hAnsi="Cambria Math" w:cs="Cambria Math"/>
+          <w:sz w:val="32"/>
+          <w:szCs w:val="32"/>
+        </w:rPr>
+        <w:t>Wówczas funkcja celu wygląda w sposób następujący:</w:t>
+      </w:r>
+    </w:p>
+    <w:p>
+      <w:pPr>
+        <w:autoSpaceDE w:val="0"/>
+        <w:autoSpaceDN w:val="0"/>
+        <w:adjustRightInd w:val="0"/>
+        <w:spacing w:after="0" w:line="240" w:lineRule="auto"/>
+        <w:jc w:val="center"/>
+        <w:rPr>
+          <w:rFonts w:ascii="Cambria Math" w:hAnsi="Cambria Math" w:cs="Cambria Math"/>
+          <w:sz w:val="32"/>
+          <w:szCs w:val="32"/>
+        </w:rPr>
+      </w:pPr>
+      <w:r>
+        <w:rPr>
+          <w:noProof/>
+        </w:rPr>
+        <w:drawing>
+          <wp:inline distT="0" distB="0" distL="0" distR="0" wp14:anchorId="082BCCF0" wp14:editId="1361D19B">
+            <wp:extent cx="2047875" cy="409575"/>
+            <wp:effectExtent l="0" t="0" r="9525" b="9525"/>
+            <wp:docPr id="14" name="Obraz 14"/>
+            <wp:cNvGraphicFramePr>
+              <a:graphicFrameLocks xmlns:a="http://schemas.openxmlformats.org/drawingml/2006/main" noChangeAspect="1"/>
+            </wp:cNvGraphicFramePr>
+            <a:graphic xmlns:a="http://schemas.openxmlformats.org/drawingml/2006/main">
+              <a:graphicData uri="http://schemas.openxmlformats.org/drawingml/2006/picture">
+                <pic:pic xmlns:pic="http://schemas.openxmlformats.org/drawingml/2006/picture">
+                  <pic:nvPicPr>
+                    <pic:cNvPr id="1" name=""/>
+                    <pic:cNvPicPr/>
+                  </pic:nvPicPr>
+                  <pic:blipFill>
+                    <a:blip r:embed="rId17"/>
+                    <a:stretch>
+                      <a:fillRect/>
+                    </a:stretch>
+                  </pic:blipFill>
+                  <pic:spPr>
+                    <a:xfrm>
+                      <a:off x="0" y="0"/>
+                      <a:ext cx="2047875" cy="409575"/>
+                    </a:xfrm>
+                    <a:prstGeom prst="rect">
+                      <a:avLst/>
+                    </a:prstGeom>
+                  </pic:spPr>
+                </pic:pic>
+              </a:graphicData>
+            </a:graphic>
+          </wp:inline>
+        </w:drawing>
+      </w:r>
+    </w:p>
+    <w:p>
+      <w:pPr>
+        <w:autoSpaceDE w:val="0"/>
+        <w:autoSpaceDN w:val="0"/>
+        <w:adjustRightInd w:val="0"/>
+        <w:spacing w:after="0" w:line="240" w:lineRule="auto"/>
+        <w:rPr>
+          <w:rFonts w:ascii="Cambria Math" w:hAnsi="Cambria Math" w:cs="Cambria Math"/>
+          <w:sz w:val="32"/>
+          <w:szCs w:val="32"/>
+        </w:rPr>
+      </w:pPr>
+      <w:r>
+        <w:rPr>
+          <w:rFonts w:ascii="Cambria Math" w:hAnsi="Cambria Math" w:cs="Cambria Math"/>
+          <w:sz w:val="32"/>
+          <w:szCs w:val="32"/>
+        </w:rPr>
+        <w:t>Zadnie aproksymacji średniokwadratowej jest więc liniowym zadanie najmniejszych kwadratów. (LZNK)</w:t>
+      </w:r>
+      <w:r>
+        <w:rPr>
+          <w:rFonts w:ascii="Cambria Math" w:hAnsi="Cambria Math" w:cs="Cambria Math"/>
+          <w:sz w:val="32"/>
+          <w:szCs w:val="32"/>
+        </w:rPr>
         <w:t>.</w:t>
       </w:r>
     </w:p>
-    <w:p/>
+    <w:p>
+      <w:pPr>
+        <w:pStyle w:val="Nagwek2"/>
+      </w:pPr>
+      <w:r>
+        <w:t>Rozwiązanie</w:t>
+      </w:r>
+      <w:r>
+        <w:t>:</w:t>
+      </w:r>
+    </w:p>
+    <w:p>
+      <w:pPr>
+        <w:rPr>
+          <w:rFonts w:asciiTheme="majorHAnsi" w:eastAsiaTheme="majorEastAsia" w:hAnsiTheme="majorHAnsi" w:cstheme="majorBidi"/>
+          <w:sz w:val="44"/>
+          <w:szCs w:val="26"/>
+        </w:rPr>
+      </w:pPr>
+      <w:r>
+        <w:rPr>
+          <w:rFonts w:asciiTheme="majorHAnsi" w:eastAsiaTheme="majorEastAsia" w:hAnsiTheme="majorHAnsi" w:cstheme="majorBidi"/>
+          <w:sz w:val="44"/>
+          <w:szCs w:val="26"/>
+        </w:rPr>
+        <w:t xml:space="preserve">Wynik: </w:t>
+      </w:r>
+    </w:p>
+    <w:p>
+      <w:pPr>
+        <w:pStyle w:val="Nagwek2"/>
+      </w:pPr>
+      <w:r>
+        <w:t xml:space="preserve">Podsumowanie: </w:t>
+      </w:r>
+    </w:p>
+    <w:p>
+      <w:pPr>
+        <w:autoSpaceDE w:val="0"/>
+        <w:autoSpaceDN w:val="0"/>
+        <w:adjustRightInd w:val="0"/>
+        <w:spacing w:after="0" w:line="240" w:lineRule="auto"/>
+        <w:rPr>
+          <w:rFonts w:ascii="Cambria Math" w:hAnsi="Cambria Math" w:cs="Cambria Math"/>
+          <w:sz w:val="32"/>
+          <w:szCs w:val="32"/>
+        </w:rPr>
+      </w:pPr>
+    </w:p>
     <w:sectPr>
       <w:pgSz w:w="11906" w:h="16838"/>
       <w:pgMar w:top="1417" w:right="1417" w:bottom="1417" w:left="1417" w:header="708" w:footer="708" w:gutter="0"/>
@@ -12116,6 +14722,57 @@
 <file path=word/numbering.xml><?xml version="1.0" encoding="utf-8"?>
 <w:numbering xmlns:wpc="http://schemas.microsoft.com/office/word/2010/wordprocessingCanvas" xmlns:cx="http://schemas.microsoft.com/office/drawing/2014/chartex" xmlns:cx1="http://schemas.microsoft.com/office/drawing/2015/9/8/chartex" xmlns:cx2="http://schemas.microsoft.com/office/drawing/2015/10/21/chartex" xmlns:cx3="http://schemas.microsoft.com/office/drawing/2016/5/9/chartex" xmlns:cx4="http://schemas.microsoft.com/office/drawing/2016/5/10/chartex" xmlns:cx5="http://schemas.microsoft.com/office/drawing/2016/5/11/chartex" xmlns:cx6="http://schemas.microsoft.com/office/drawing/2016/5/12/chartex" xmlns:cx7="http://schemas.microsoft.com/office/drawing/2016/5/13/chartex" xmlns:cx8="http://schemas.microsoft.com/office/drawing/2016/5/14/chartex" xmlns:mc="http://schemas.openxmlformats.org/markup-compatibility/2006" xmlns:aink="http://schemas.microsoft.com/office/drawing/2016/ink" xmlns:am3d="http://schemas.microsoft.com/office/drawing/2017/model3d" xmlns:o="urn:schemas-microsoft-com:office:office" xmlns:r="http://schemas.openxmlformats.org/officeDocument/2006/relationships" xmlns:m="http://schemas.openxmlformats.org/officeDocument/2006/math" xmlns:v="urn:schemas-microsoft-com:vml" xmlns:wp14="http://schemas.microsoft.com/office/word/2010/wordprocessingDrawing" xmlns:wp="http://schemas.openxmlformats.org/drawingml/2006/wordprocessingDrawing" xmlns:w10="urn:schemas-microsoft-com:office:word" xmlns:w="http://schemas.openxmlformats.org/wordprocessingml/2006/main" xmlns:w14="http://schemas.microsoft.com/office/word/2010/wordml" xmlns:w15="http://schemas.microsoft.com/office/word/2012/wordml" xmlns:w16cid="http://schemas.microsoft.com/office/word/2016/wordml/cid" xmlns:w16se="http://schemas.microsoft.com/office/word/2015/wordml/symex" xmlns:wpg="http://schemas.microsoft.com/office/word/2010/wordprocessingGroup" xmlns:wpi="http://schemas.microsoft.com/office/word/2010/wordprocessingInk" xmlns:wne="http://schemas.microsoft.com/office/word/2006/wordml" xmlns:wps="http://schemas.microsoft.com/office/word/2010/wordprocessingShape" mc:Ignorable="w14 w15 w16se w16cid wp14">
   <w:abstractNum w:abstractNumId="0" w15:restartNumberingAfterBreak="0">
+    <w:nsid w:val="89863AC4"/>
+    <w:multiLevelType w:val="hybridMultilevel"/>
+    <w:tmpl w:val="D2A68365"/>
+    <w:lvl w:ilvl="0" w:tplc="FFFFFFFF">
+      <w:start w:val="1"/>
+      <w:numFmt w:val="lowerRoman"/>
+      <w:lvlText w:val="%1"/>
+      <w:lvlJc w:val="left"/>
+    </w:lvl>
+    <w:lvl w:ilvl="1" w:tplc="FFFFFFFF">
+      <w:numFmt w:val="decimal"/>
+      <w:lvlText w:val=""/>
+      <w:lvlJc w:val="left"/>
+    </w:lvl>
+    <w:lvl w:ilvl="2" w:tplc="FFFFFFFF">
+      <w:numFmt w:val="decimal"/>
+      <w:lvlText w:val=""/>
+      <w:lvlJc w:val="left"/>
+    </w:lvl>
+    <w:lvl w:ilvl="3" w:tplc="FFFFFFFF">
+      <w:numFmt w:val="decimal"/>
+      <w:lvlText w:val=""/>
+      <w:lvlJc w:val="left"/>
+    </w:lvl>
+    <w:lvl w:ilvl="4" w:tplc="FFFFFFFF">
+      <w:numFmt w:val="decimal"/>
+      <w:lvlText w:val=""/>
+      <w:lvlJc w:val="left"/>
+    </w:lvl>
+    <w:lvl w:ilvl="5" w:tplc="FFFFFFFF">
+      <w:numFmt w:val="decimal"/>
+      <w:lvlText w:val=""/>
+      <w:lvlJc w:val="left"/>
+    </w:lvl>
+    <w:lvl w:ilvl="6" w:tplc="FFFFFFFF">
+      <w:numFmt w:val="decimal"/>
+      <w:lvlText w:val=""/>
+      <w:lvlJc w:val="left"/>
+    </w:lvl>
+    <w:lvl w:ilvl="7" w:tplc="FFFFFFFF">
+      <w:numFmt w:val="decimal"/>
+      <w:lvlText w:val=""/>
+      <w:lvlJc w:val="left"/>
+    </w:lvl>
+    <w:lvl w:ilvl="8" w:tplc="FFFFFFFF">
+      <w:numFmt w:val="decimal"/>
+      <w:lvlText w:val=""/>
+      <w:lvlJc w:val="left"/>
+    </w:lvl>
+  </w:abstractNum>
+  <w:abstractNum w:abstractNumId="1" w15:restartNumberingAfterBreak="0">
     <w:nsid w:val="95692D8B"/>
     <w:multiLevelType w:val="hybridMultilevel"/>
     <w:tmpl w:val="CC39B7AC"/>
@@ -12166,7 +14823,109 @@
       <w:lvlJc w:val="left"/>
     </w:lvl>
   </w:abstractNum>
-  <w:abstractNum w:abstractNumId="1" w15:restartNumberingAfterBreak="0">
+  <w:abstractNum w:abstractNumId="2" w15:restartNumberingAfterBreak="0">
+    <w:nsid w:val="A6831390"/>
+    <w:multiLevelType w:val="hybridMultilevel"/>
+    <w:tmpl w:val="8684E6E0"/>
+    <w:lvl w:ilvl="0" w:tplc="FFFFFFFF">
+      <w:start w:val="1"/>
+      <w:numFmt w:val="lowerRoman"/>
+      <w:lvlText w:val="%1"/>
+      <w:lvlJc w:val="left"/>
+    </w:lvl>
+    <w:lvl w:ilvl="1" w:tplc="FFFFFFFF">
+      <w:numFmt w:val="decimal"/>
+      <w:lvlText w:val=""/>
+      <w:lvlJc w:val="left"/>
+    </w:lvl>
+    <w:lvl w:ilvl="2" w:tplc="FFFFFFFF">
+      <w:numFmt w:val="decimal"/>
+      <w:lvlText w:val=""/>
+      <w:lvlJc w:val="left"/>
+    </w:lvl>
+    <w:lvl w:ilvl="3" w:tplc="FFFFFFFF">
+      <w:numFmt w:val="decimal"/>
+      <w:lvlText w:val=""/>
+      <w:lvlJc w:val="left"/>
+    </w:lvl>
+    <w:lvl w:ilvl="4" w:tplc="FFFFFFFF">
+      <w:numFmt w:val="decimal"/>
+      <w:lvlText w:val=""/>
+      <w:lvlJc w:val="left"/>
+    </w:lvl>
+    <w:lvl w:ilvl="5" w:tplc="FFFFFFFF">
+      <w:numFmt w:val="decimal"/>
+      <w:lvlText w:val=""/>
+      <w:lvlJc w:val="left"/>
+    </w:lvl>
+    <w:lvl w:ilvl="6" w:tplc="FFFFFFFF">
+      <w:numFmt w:val="decimal"/>
+      <w:lvlText w:val=""/>
+      <w:lvlJc w:val="left"/>
+    </w:lvl>
+    <w:lvl w:ilvl="7" w:tplc="FFFFFFFF">
+      <w:numFmt w:val="decimal"/>
+      <w:lvlText w:val=""/>
+      <w:lvlJc w:val="left"/>
+    </w:lvl>
+    <w:lvl w:ilvl="8" w:tplc="FFFFFFFF">
+      <w:numFmt w:val="decimal"/>
+      <w:lvlText w:val=""/>
+      <w:lvlJc w:val="left"/>
+    </w:lvl>
+  </w:abstractNum>
+  <w:abstractNum w:abstractNumId="3" w15:restartNumberingAfterBreak="0">
+    <w:nsid w:val="B695C3F7"/>
+    <w:multiLevelType w:val="hybridMultilevel"/>
+    <w:tmpl w:val="3360859F"/>
+    <w:lvl w:ilvl="0" w:tplc="FFFFFFFF">
+      <w:start w:val="1"/>
+      <w:numFmt w:val="lowerRoman"/>
+      <w:lvlText w:val="%1"/>
+      <w:lvlJc w:val="left"/>
+    </w:lvl>
+    <w:lvl w:ilvl="1" w:tplc="FFFFFFFF">
+      <w:numFmt w:val="decimal"/>
+      <w:lvlText w:val=""/>
+      <w:lvlJc w:val="left"/>
+    </w:lvl>
+    <w:lvl w:ilvl="2" w:tplc="FFFFFFFF">
+      <w:numFmt w:val="decimal"/>
+      <w:lvlText w:val=""/>
+      <w:lvlJc w:val="left"/>
+    </w:lvl>
+    <w:lvl w:ilvl="3" w:tplc="FFFFFFFF">
+      <w:numFmt w:val="decimal"/>
+      <w:lvlText w:val=""/>
+      <w:lvlJc w:val="left"/>
+    </w:lvl>
+    <w:lvl w:ilvl="4" w:tplc="FFFFFFFF">
+      <w:numFmt w:val="decimal"/>
+      <w:lvlText w:val=""/>
+      <w:lvlJc w:val="left"/>
+    </w:lvl>
+    <w:lvl w:ilvl="5" w:tplc="FFFFFFFF">
+      <w:numFmt w:val="decimal"/>
+      <w:lvlText w:val=""/>
+      <w:lvlJc w:val="left"/>
+    </w:lvl>
+    <w:lvl w:ilvl="6" w:tplc="FFFFFFFF">
+      <w:numFmt w:val="decimal"/>
+      <w:lvlText w:val=""/>
+      <w:lvlJc w:val="left"/>
+    </w:lvl>
+    <w:lvl w:ilvl="7" w:tplc="FFFFFFFF">
+      <w:numFmt w:val="decimal"/>
+      <w:lvlText w:val=""/>
+      <w:lvlJc w:val="left"/>
+    </w:lvl>
+    <w:lvl w:ilvl="8" w:tplc="FFFFFFFF">
+      <w:numFmt w:val="decimal"/>
+      <w:lvlText w:val=""/>
+      <w:lvlJc w:val="left"/>
+    </w:lvl>
+  </w:abstractNum>
+  <w:abstractNum w:abstractNumId="4" w15:restartNumberingAfterBreak="0">
     <w:nsid w:val="BDA4F6E5"/>
     <w:multiLevelType w:val="hybridMultilevel"/>
     <w:tmpl w:val="71975E0B"/>
@@ -12217,7 +14976,7 @@
       <w:lvlJc w:val="left"/>
     </w:lvl>
   </w:abstractNum>
-  <w:abstractNum w:abstractNumId="2" w15:restartNumberingAfterBreak="0">
+  <w:abstractNum w:abstractNumId="5" w15:restartNumberingAfterBreak="0">
     <w:nsid w:val="D1B27A38"/>
     <w:multiLevelType w:val="hybridMultilevel"/>
     <w:tmpl w:val="F1901CB0"/>
@@ -12268,7 +15027,7 @@
       <w:lvlJc w:val="left"/>
     </w:lvl>
   </w:abstractNum>
-  <w:abstractNum w:abstractNumId="3" w15:restartNumberingAfterBreak="0">
+  <w:abstractNum w:abstractNumId="6" w15:restartNumberingAfterBreak="0">
     <w:nsid w:val="EA1A9657"/>
     <w:multiLevelType w:val="hybridMultilevel"/>
     <w:tmpl w:val="6BF8D154"/>
@@ -12319,7 +15078,58 @@
       <w:lvlJc w:val="left"/>
     </w:lvl>
   </w:abstractNum>
-  <w:abstractNum w:abstractNumId="4" w15:restartNumberingAfterBreak="0">
+  <w:abstractNum w:abstractNumId="7" w15:restartNumberingAfterBreak="0">
+    <w:nsid w:val="F3554D6F"/>
+    <w:multiLevelType w:val="hybridMultilevel"/>
+    <w:tmpl w:val="BE82DFAE"/>
+    <w:lvl w:ilvl="0" w:tplc="FFFFFFFF">
+      <w:start w:val="1"/>
+      <w:numFmt w:val="lowerLetter"/>
+      <w:lvlText w:val=""/>
+      <w:lvlJc w:val="left"/>
+    </w:lvl>
+    <w:lvl w:ilvl="1" w:tplc="FFFFFFFF">
+      <w:numFmt w:val="decimal"/>
+      <w:lvlText w:val=""/>
+      <w:lvlJc w:val="left"/>
+    </w:lvl>
+    <w:lvl w:ilvl="2" w:tplc="FFFFFFFF">
+      <w:numFmt w:val="decimal"/>
+      <w:lvlText w:val=""/>
+      <w:lvlJc w:val="left"/>
+    </w:lvl>
+    <w:lvl w:ilvl="3" w:tplc="FFFFFFFF">
+      <w:numFmt w:val="decimal"/>
+      <w:lvlText w:val=""/>
+      <w:lvlJc w:val="left"/>
+    </w:lvl>
+    <w:lvl w:ilvl="4" w:tplc="FFFFFFFF">
+      <w:numFmt w:val="decimal"/>
+      <w:lvlText w:val=""/>
+      <w:lvlJc w:val="left"/>
+    </w:lvl>
+    <w:lvl w:ilvl="5" w:tplc="FFFFFFFF">
+      <w:numFmt w:val="decimal"/>
+      <w:lvlText w:val=""/>
+      <w:lvlJc w:val="left"/>
+    </w:lvl>
+    <w:lvl w:ilvl="6" w:tplc="FFFFFFFF">
+      <w:numFmt w:val="decimal"/>
+      <w:lvlText w:val=""/>
+      <w:lvlJc w:val="left"/>
+    </w:lvl>
+    <w:lvl w:ilvl="7" w:tplc="FFFFFFFF">
+      <w:numFmt w:val="decimal"/>
+      <w:lvlText w:val=""/>
+      <w:lvlJc w:val="left"/>
+    </w:lvl>
+    <w:lvl w:ilvl="8" w:tplc="FFFFFFFF">
+      <w:numFmt w:val="decimal"/>
+      <w:lvlText w:val=""/>
+      <w:lvlJc w:val="left"/>
+    </w:lvl>
+  </w:abstractNum>
+  <w:abstractNum w:abstractNumId="8" w15:restartNumberingAfterBreak="0">
     <w:nsid w:val="015D6BE4"/>
     <w:multiLevelType w:val="hybridMultilevel"/>
     <w:tmpl w:val="18EEE6D4"/>
@@ -12432,7 +15242,7 @@
       </w:rPr>
     </w:lvl>
   </w:abstractNum>
-  <w:abstractNum w:abstractNumId="5" w15:restartNumberingAfterBreak="0">
+  <w:abstractNum w:abstractNumId="9" w15:restartNumberingAfterBreak="0">
     <w:nsid w:val="067684C7"/>
     <w:multiLevelType w:val="hybridMultilevel"/>
     <w:tmpl w:val="338E60F6"/>
@@ -12483,7 +15293,7 @@
       <w:lvlJc w:val="left"/>
     </w:lvl>
   </w:abstractNum>
-  <w:abstractNum w:abstractNumId="6" w15:restartNumberingAfterBreak="0">
+  <w:abstractNum w:abstractNumId="10" w15:restartNumberingAfterBreak="0">
     <w:nsid w:val="255CE519"/>
     <w:multiLevelType w:val="hybridMultilevel"/>
     <w:tmpl w:val="3C847E2D"/>
@@ -12534,7 +15344,7 @@
       <w:lvlJc w:val="left"/>
     </w:lvl>
   </w:abstractNum>
-  <w:abstractNum w:abstractNumId="7" w15:restartNumberingAfterBreak="0">
+  <w:abstractNum w:abstractNumId="11" w15:restartNumberingAfterBreak="0">
     <w:nsid w:val="2DDC1C99"/>
     <w:multiLevelType w:val="hybridMultilevel"/>
     <w:tmpl w:val="B69C1922"/>
@@ -12647,7 +15457,7 @@
       </w:rPr>
     </w:lvl>
   </w:abstractNum>
-  <w:abstractNum w:abstractNumId="8" w15:restartNumberingAfterBreak="0">
+  <w:abstractNum w:abstractNumId="12" w15:restartNumberingAfterBreak="0">
     <w:nsid w:val="368D0344"/>
     <w:multiLevelType w:val="hybridMultilevel"/>
     <w:tmpl w:val="E24C4330"/>
@@ -12733,7 +15543,7 @@
       </w:pPr>
     </w:lvl>
   </w:abstractNum>
-  <w:abstractNum w:abstractNumId="9" w15:restartNumberingAfterBreak="0">
+  <w:abstractNum w:abstractNumId="13" w15:restartNumberingAfterBreak="0">
     <w:nsid w:val="39355FB6"/>
     <w:multiLevelType w:val="hybridMultilevel"/>
     <w:tmpl w:val="0B94A25A"/>
@@ -12846,7 +15656,120 @@
       </w:rPr>
     </w:lvl>
   </w:abstractNum>
-  <w:abstractNum w:abstractNumId="10" w15:restartNumberingAfterBreak="0">
+  <w:abstractNum w:abstractNumId="14" w15:restartNumberingAfterBreak="0">
+    <w:nsid w:val="3BB849D3"/>
+    <w:multiLevelType w:val="hybridMultilevel"/>
+    <w:tmpl w:val="D56AEB84"/>
+    <w:lvl w:ilvl="0" w:tplc="04150001">
+      <w:start w:val="1"/>
+      <w:numFmt w:val="bullet"/>
+      <w:lvlText w:val=""/>
+      <w:lvlJc w:val="left"/>
+      <w:pPr>
+        <w:ind w:left="720" w:hanging="360"/>
+      </w:pPr>
+      <w:rPr>
+        <w:rFonts w:ascii="Symbol" w:hAnsi="Symbol" w:cs="Symbol" w:hint="default"/>
+      </w:rPr>
+    </w:lvl>
+    <w:lvl w:ilvl="1" w:tplc="04150003" w:tentative="1">
+      <w:start w:val="1"/>
+      <w:numFmt w:val="bullet"/>
+      <w:lvlText w:val="o"/>
+      <w:lvlJc w:val="left"/>
+      <w:pPr>
+        <w:ind w:left="1440" w:hanging="360"/>
+      </w:pPr>
+      <w:rPr>
+        <w:rFonts w:ascii="Courier New" w:hAnsi="Courier New" w:cs="Courier New" w:hint="default"/>
+      </w:rPr>
+    </w:lvl>
+    <w:lvl w:ilvl="2" w:tplc="04150005" w:tentative="1">
+      <w:start w:val="1"/>
+      <w:numFmt w:val="bullet"/>
+      <w:lvlText w:val=""/>
+      <w:lvlJc w:val="left"/>
+      <w:pPr>
+        <w:ind w:left="2160" w:hanging="360"/>
+      </w:pPr>
+      <w:rPr>
+        <w:rFonts w:ascii="Wingdings" w:hAnsi="Wingdings" w:cs="Wingdings" w:hint="default"/>
+      </w:rPr>
+    </w:lvl>
+    <w:lvl w:ilvl="3" w:tplc="04150001" w:tentative="1">
+      <w:start w:val="1"/>
+      <w:numFmt w:val="bullet"/>
+      <w:lvlText w:val=""/>
+      <w:lvlJc w:val="left"/>
+      <w:pPr>
+        <w:ind w:left="2880" w:hanging="360"/>
+      </w:pPr>
+      <w:rPr>
+        <w:rFonts w:ascii="Symbol" w:hAnsi="Symbol" w:cs="Symbol" w:hint="default"/>
+      </w:rPr>
+    </w:lvl>
+    <w:lvl w:ilvl="4" w:tplc="04150003" w:tentative="1">
+      <w:start w:val="1"/>
+      <w:numFmt w:val="bullet"/>
+      <w:lvlText w:val="o"/>
+      <w:lvlJc w:val="left"/>
+      <w:pPr>
+        <w:ind w:left="3600" w:hanging="360"/>
+      </w:pPr>
+      <w:rPr>
+        <w:rFonts w:ascii="Courier New" w:hAnsi="Courier New" w:cs="Courier New" w:hint="default"/>
+      </w:rPr>
+    </w:lvl>
+    <w:lvl w:ilvl="5" w:tplc="04150005" w:tentative="1">
+      <w:start w:val="1"/>
+      <w:numFmt w:val="bullet"/>
+      <w:lvlText w:val=""/>
+      <w:lvlJc w:val="left"/>
+      <w:pPr>
+        <w:ind w:left="4320" w:hanging="360"/>
+      </w:pPr>
+      <w:rPr>
+        <w:rFonts w:ascii="Wingdings" w:hAnsi="Wingdings" w:cs="Wingdings" w:hint="default"/>
+      </w:rPr>
+    </w:lvl>
+    <w:lvl w:ilvl="6" w:tplc="04150001" w:tentative="1">
+      <w:start w:val="1"/>
+      <w:numFmt w:val="bullet"/>
+      <w:lvlText w:val=""/>
+      <w:lvlJc w:val="left"/>
+      <w:pPr>
+        <w:ind w:left="5040" w:hanging="360"/>
+      </w:pPr>
+      <w:rPr>
+        <w:rFonts w:ascii="Symbol" w:hAnsi="Symbol" w:cs="Symbol" w:hint="default"/>
+      </w:rPr>
+    </w:lvl>
+    <w:lvl w:ilvl="7" w:tplc="04150003" w:tentative="1">
+      <w:start w:val="1"/>
+      <w:numFmt w:val="bullet"/>
+      <w:lvlText w:val="o"/>
+      <w:lvlJc w:val="left"/>
+      <w:pPr>
+        <w:ind w:left="5760" w:hanging="360"/>
+      </w:pPr>
+      <w:rPr>
+        <w:rFonts w:ascii="Courier New" w:hAnsi="Courier New" w:cs="Courier New" w:hint="default"/>
+      </w:rPr>
+    </w:lvl>
+    <w:lvl w:ilvl="8" w:tplc="04150005" w:tentative="1">
+      <w:start w:val="1"/>
+      <w:numFmt w:val="bullet"/>
+      <w:lvlText w:val=""/>
+      <w:lvlJc w:val="left"/>
+      <w:pPr>
+        <w:ind w:left="6480" w:hanging="360"/>
+      </w:pPr>
+      <w:rPr>
+        <w:rFonts w:ascii="Wingdings" w:hAnsi="Wingdings" w:cs="Wingdings" w:hint="default"/>
+      </w:rPr>
+    </w:lvl>
+  </w:abstractNum>
+  <w:abstractNum w:abstractNumId="15" w15:restartNumberingAfterBreak="0">
     <w:nsid w:val="3D702521"/>
     <w:multiLevelType w:val="hybridMultilevel"/>
     <w:tmpl w:val="52EA57A8"/>
@@ -12959,7 +15882,58 @@
       </w:rPr>
     </w:lvl>
   </w:abstractNum>
-  <w:abstractNum w:abstractNumId="11" w15:restartNumberingAfterBreak="0">
+  <w:abstractNum w:abstractNumId="16" w15:restartNumberingAfterBreak="0">
+    <w:nsid w:val="3EE03F5C"/>
+    <w:multiLevelType w:val="hybridMultilevel"/>
+    <w:tmpl w:val="C0F47F8F"/>
+    <w:lvl w:ilvl="0" w:tplc="FFFFFFFF">
+      <w:start w:val="1"/>
+      <w:numFmt w:val="lowerRoman"/>
+      <w:lvlText w:val="%1"/>
+      <w:lvlJc w:val="left"/>
+    </w:lvl>
+    <w:lvl w:ilvl="1" w:tplc="FFFFFFFF">
+      <w:numFmt w:val="decimal"/>
+      <w:lvlText w:val=""/>
+      <w:lvlJc w:val="left"/>
+    </w:lvl>
+    <w:lvl w:ilvl="2" w:tplc="FFFFFFFF">
+      <w:numFmt w:val="decimal"/>
+      <w:lvlText w:val=""/>
+      <w:lvlJc w:val="left"/>
+    </w:lvl>
+    <w:lvl w:ilvl="3" w:tplc="FFFFFFFF">
+      <w:numFmt w:val="decimal"/>
+      <w:lvlText w:val=""/>
+      <w:lvlJc w:val="left"/>
+    </w:lvl>
+    <w:lvl w:ilvl="4" w:tplc="FFFFFFFF">
+      <w:numFmt w:val="decimal"/>
+      <w:lvlText w:val=""/>
+      <w:lvlJc w:val="left"/>
+    </w:lvl>
+    <w:lvl w:ilvl="5" w:tplc="FFFFFFFF">
+      <w:numFmt w:val="decimal"/>
+      <w:lvlText w:val=""/>
+      <w:lvlJc w:val="left"/>
+    </w:lvl>
+    <w:lvl w:ilvl="6" w:tplc="FFFFFFFF">
+      <w:numFmt w:val="decimal"/>
+      <w:lvlText w:val=""/>
+      <w:lvlJc w:val="left"/>
+    </w:lvl>
+    <w:lvl w:ilvl="7" w:tplc="FFFFFFFF">
+      <w:numFmt w:val="decimal"/>
+      <w:lvlText w:val=""/>
+      <w:lvlJc w:val="left"/>
+    </w:lvl>
+    <w:lvl w:ilvl="8" w:tplc="FFFFFFFF">
+      <w:numFmt w:val="decimal"/>
+      <w:lvlText w:val=""/>
+      <w:lvlJc w:val="left"/>
+    </w:lvl>
+  </w:abstractNum>
+  <w:abstractNum w:abstractNumId="17" w15:restartNumberingAfterBreak="0">
     <w:nsid w:val="50B1DE23"/>
     <w:multiLevelType w:val="hybridMultilevel"/>
     <w:tmpl w:val="230E8952"/>
@@ -13010,10 +15984,10 @@
       <w:lvlJc w:val="left"/>
     </w:lvl>
   </w:abstractNum>
-  <w:abstractNum w:abstractNumId="12" w15:restartNumberingAfterBreak="0">
+  <w:abstractNum w:abstractNumId="18" w15:restartNumberingAfterBreak="0">
     <w:nsid w:val="538607A7"/>
     <w:multiLevelType w:val="hybridMultilevel"/>
-    <w:tmpl w:val="65609512"/>
+    <w:tmpl w:val="00A28C40"/>
     <w:lvl w:ilvl="0" w:tplc="04150001">
       <w:start w:val="1"/>
       <w:numFmt w:val="bullet"/>
@@ -13026,7 +16000,7 @@
         <w:rFonts w:ascii="Symbol" w:hAnsi="Symbol" w:cs="Symbol" w:hint="default"/>
       </w:rPr>
     </w:lvl>
-    <w:lvl w:ilvl="1" w:tplc="04150003" w:tentative="1">
+    <w:lvl w:ilvl="1" w:tplc="04150003">
       <w:start w:val="1"/>
       <w:numFmt w:val="bullet"/>
       <w:lvlText w:val="o"/>
@@ -13123,7 +16097,58 @@
       </w:rPr>
     </w:lvl>
   </w:abstractNum>
-  <w:abstractNum w:abstractNumId="13" w15:restartNumberingAfterBreak="0">
+  <w:abstractNum w:abstractNumId="19" w15:restartNumberingAfterBreak="0">
+    <w:nsid w:val="5738B9D3"/>
+    <w:multiLevelType w:val="hybridMultilevel"/>
+    <w:tmpl w:val="469B5AA3"/>
+    <w:lvl w:ilvl="0" w:tplc="FFFFFFFF">
+      <w:start w:val="1"/>
+      <w:numFmt w:val="lowerRoman"/>
+      <w:lvlText w:val="%1"/>
+      <w:lvlJc w:val="left"/>
+    </w:lvl>
+    <w:lvl w:ilvl="1" w:tplc="FFFFFFFF">
+      <w:numFmt w:val="decimal"/>
+      <w:lvlText w:val=""/>
+      <w:lvlJc w:val="left"/>
+    </w:lvl>
+    <w:lvl w:ilvl="2" w:tplc="FFFFFFFF">
+      <w:numFmt w:val="decimal"/>
+      <w:lvlText w:val=""/>
+      <w:lvlJc w:val="left"/>
+    </w:lvl>
+    <w:lvl w:ilvl="3" w:tplc="FFFFFFFF">
+      <w:numFmt w:val="decimal"/>
+      <w:lvlText w:val=""/>
+      <w:lvlJc w:val="left"/>
+    </w:lvl>
+    <w:lvl w:ilvl="4" w:tplc="FFFFFFFF">
+      <w:numFmt w:val="decimal"/>
+      <w:lvlText w:val=""/>
+      <w:lvlJc w:val="left"/>
+    </w:lvl>
+    <w:lvl w:ilvl="5" w:tplc="FFFFFFFF">
+      <w:numFmt w:val="decimal"/>
+      <w:lvlText w:val=""/>
+      <w:lvlJc w:val="left"/>
+    </w:lvl>
+    <w:lvl w:ilvl="6" w:tplc="FFFFFFFF">
+      <w:numFmt w:val="decimal"/>
+      <w:lvlText w:val=""/>
+      <w:lvlJc w:val="left"/>
+    </w:lvl>
+    <w:lvl w:ilvl="7" w:tplc="FFFFFFFF">
+      <w:numFmt w:val="decimal"/>
+      <w:lvlText w:val=""/>
+      <w:lvlJc w:val="left"/>
+    </w:lvl>
+    <w:lvl w:ilvl="8" w:tplc="FFFFFFFF">
+      <w:numFmt w:val="decimal"/>
+      <w:lvlText w:val=""/>
+      <w:lvlJc w:val="left"/>
+    </w:lvl>
+  </w:abstractNum>
+  <w:abstractNum w:abstractNumId="20" w15:restartNumberingAfterBreak="0">
     <w:nsid w:val="61D6182E"/>
     <w:multiLevelType w:val="hybridMultilevel"/>
     <w:tmpl w:val="9F64445C"/>
@@ -13238,7 +16263,7 @@
       </w:rPr>
     </w:lvl>
   </w:abstractNum>
-  <w:abstractNum w:abstractNumId="14" w15:restartNumberingAfterBreak="0">
+  <w:abstractNum w:abstractNumId="21" w15:restartNumberingAfterBreak="0">
     <w:nsid w:val="63D642E7"/>
     <w:multiLevelType w:val="hybridMultilevel"/>
     <w:tmpl w:val="3A367A52"/>
@@ -13351,7 +16376,7 @@
       </w:rPr>
     </w:lvl>
   </w:abstractNum>
-  <w:abstractNum w:abstractNumId="15" w15:restartNumberingAfterBreak="0">
+  <w:abstractNum w:abstractNumId="22" w15:restartNumberingAfterBreak="0">
     <w:nsid w:val="705DB600"/>
     <w:multiLevelType w:val="hybridMultilevel"/>
     <w:tmpl w:val="8A412189"/>
@@ -13402,7 +16427,7 @@
       <w:lvlJc w:val="left"/>
     </w:lvl>
   </w:abstractNum>
-  <w:abstractNum w:abstractNumId="16" w15:restartNumberingAfterBreak="0">
+  <w:abstractNum w:abstractNumId="23" w15:restartNumberingAfterBreak="0">
     <w:nsid w:val="75047562"/>
     <w:multiLevelType w:val="hybridMultilevel"/>
     <w:tmpl w:val="F6E08FE2"/>
@@ -13488,7 +16513,7 @@
       </w:pPr>
     </w:lvl>
   </w:abstractNum>
-  <w:abstractNum w:abstractNumId="17" w15:restartNumberingAfterBreak="0">
+  <w:abstractNum w:abstractNumId="24" w15:restartNumberingAfterBreak="0">
     <w:nsid w:val="7CD378E3"/>
     <w:multiLevelType w:val="hybridMultilevel"/>
     <w:tmpl w:val="2292AF2E"/>
@@ -13602,58 +16627,79 @@
     </w:lvl>
   </w:abstractNum>
   <w:num w:numId="1">
+    <w:abstractNumId w:val="12"/>
+  </w:num>
+  <w:num w:numId="2">
+    <w:abstractNumId w:val="23"/>
+  </w:num>
+  <w:num w:numId="3">
+    <w:abstractNumId w:val="15"/>
+  </w:num>
+  <w:num w:numId="4">
+    <w:abstractNumId w:val="20"/>
+  </w:num>
+  <w:num w:numId="5">
     <w:abstractNumId w:val="8"/>
   </w:num>
-  <w:num w:numId="2">
-    <w:abstractNumId w:val="16"/>
+  <w:num w:numId="6">
+    <w:abstractNumId w:val="24"/>
   </w:num>
-  <w:num w:numId="3">
+  <w:num w:numId="7">
+    <w:abstractNumId w:val="4"/>
+  </w:num>
+  <w:num w:numId="8">
+    <w:abstractNumId w:val="22"/>
+  </w:num>
+  <w:num w:numId="9">
+    <w:abstractNumId w:val="9"/>
+  </w:num>
+  <w:num w:numId="10">
+    <w:abstractNumId w:val="21"/>
+  </w:num>
+  <w:num w:numId="11">
+    <w:abstractNumId w:val="11"/>
+  </w:num>
+  <w:num w:numId="12">
+    <w:abstractNumId w:val="5"/>
+  </w:num>
+  <w:num w:numId="13">
+    <w:abstractNumId w:val="17"/>
+  </w:num>
+  <w:num w:numId="14">
     <w:abstractNumId w:val="10"/>
   </w:num>
-  <w:num w:numId="4">
+  <w:num w:numId="15">
     <w:abstractNumId w:val="13"/>
   </w:num>
-  <w:num w:numId="5">
-    <w:abstractNumId w:val="4"/>
+  <w:num w:numId="16">
+    <w:abstractNumId w:val="18"/>
   </w:num>
-  <w:num w:numId="6">
-    <w:abstractNumId w:val="17"/>
-  </w:num>
-  <w:num w:numId="7">
+  <w:num w:numId="17">
     <w:abstractNumId w:val="1"/>
   </w:num>
-  <w:num w:numId="8">
-    <w:abstractNumId w:val="15"/>
+  <w:num w:numId="18">
+    <w:abstractNumId w:val="6"/>
   </w:num>
-  <w:num w:numId="9">
-    <w:abstractNumId w:val="5"/>
+  <w:num w:numId="19">
+    <w:abstractNumId w:val="0"/>
   </w:num>
-  <w:num w:numId="10">
+  <w:num w:numId="20">
+    <w:abstractNumId w:val="19"/>
+  </w:num>
+  <w:num w:numId="21">
+    <w:abstractNumId w:val="2"/>
+  </w:num>
+  <w:num w:numId="22">
+    <w:abstractNumId w:val="7"/>
+  </w:num>
+  <w:num w:numId="23">
+    <w:abstractNumId w:val="3"/>
+  </w:num>
+  <w:num w:numId="24">
     <w:abstractNumId w:val="14"/>
   </w:num>
-  <w:num w:numId="11">
-    <w:abstractNumId w:val="7"/>
-  </w:num>
-  <w:num w:numId="12">
-    <w:abstractNumId w:val="2"/>
-  </w:num>
-  <w:num w:numId="13">
-    <w:abstractNumId w:val="11"/>
-  </w:num>
-  <w:num w:numId="14">
-    <w:abstractNumId w:val="6"/>
-  </w:num>
-  <w:num w:numId="15">
-    <w:abstractNumId w:val="9"/>
-  </w:num>
-  <w:num w:numId="16">
-    <w:abstractNumId w:val="12"/>
-  </w:num>
-  <w:num w:numId="17">
-    <w:abstractNumId w:val="0"/>
-  </w:num>
-  <w:num w:numId="18">
-    <w:abstractNumId w:val="3"/>
+  <w:num w:numId="25">
+    <w:abstractNumId w:val="16"/>
   </w:num>
 </w:numbering>
 </file>

</xml_diff>

<commit_message>
added result param for task 2
</commit_message>
<xml_diff>
--- a/Projekt_2/Sprawozdanie_MNUM_02.docx
+++ b/Projekt_2/Sprawozdanie_MNUM_02.docx
@@ -1248,17 +1248,8 @@
           <w:sz w:val="32"/>
           <w:szCs w:val="32"/>
         </w:rPr>
-        <w:t xml:space="preserve">metoda odbić </w:t>
-      </w:r>
-      <w:proofErr w:type="spellStart"/>
-      <w:r>
-        <w:rPr>
-          <w:sz w:val="32"/>
-          <w:szCs w:val="32"/>
-        </w:rPr>
-        <w:t>Householdera</w:t>
-      </w:r>
-      <w:proofErr w:type="spellEnd"/>
+        <w:t>metoda odbić Householdera</w:t>
+      </w:r>
       <w:r>
         <w:rPr>
           <w:sz w:val="32"/>
@@ -1288,23 +1279,7 @@
           <w:sz w:val="32"/>
           <w:szCs w:val="32"/>
         </w:rPr>
-        <w:t xml:space="preserve">metoda obrotów </w:t>
-      </w:r>
-      <w:proofErr w:type="spellStart"/>
-      <w:r>
-        <w:rPr>
-          <w:sz w:val="32"/>
-          <w:szCs w:val="32"/>
-        </w:rPr>
-        <w:t>Givensa</w:t>
-      </w:r>
-      <w:proofErr w:type="spellEnd"/>
-      <w:r>
-        <w:rPr>
-          <w:sz w:val="32"/>
-          <w:szCs w:val="32"/>
-        </w:rPr>
-        <w:t xml:space="preserve"> (szczególnie macierze rzadkie tj.: macierz w której większość elementów ma wartość 0)</w:t>
+        <w:t>metoda obrotów Givensa (szczególnie macierze rzadkie tj.: macierz w której większość elementów ma wartość 0)</w:t>
       </w:r>
       <w:r>
         <w:rPr>
@@ -1882,27 +1857,7 @@
           <w:sz w:val="32"/>
           <w:szCs w:val="32"/>
         </w:rPr>
-        <w:t xml:space="preserve">ciągiem obrotów </w:t>
-      </w:r>
-      <w:proofErr w:type="spellStart"/>
-      <w:r>
-        <w:rPr>
-          <w:rFonts w:asciiTheme="minorHAnsi" w:hAnsiTheme="minorHAnsi" w:cstheme="minorBidi"/>
-          <w:color w:val="auto"/>
-          <w:sz w:val="32"/>
-          <w:szCs w:val="32"/>
-        </w:rPr>
-        <w:t>Givensa</w:t>
-      </w:r>
-      <w:proofErr w:type="spellEnd"/>
-      <w:r>
-        <w:rPr>
-          <w:rFonts w:asciiTheme="minorHAnsi" w:hAnsiTheme="minorHAnsi" w:cstheme="minorBidi"/>
-          <w:color w:val="auto"/>
-          <w:sz w:val="32"/>
-          <w:szCs w:val="32"/>
-        </w:rPr>
-        <w:t xml:space="preserve">. W macierzy diagonalnej na przekątnej głównej znajdą się wartości własne macierzy </w:t>
+        <w:t xml:space="preserve">ciągiem obrotów Givensa. W macierzy diagonalnej na przekątnej głównej znajdą się wartości własne macierzy </w:t>
       </w:r>
       <w:r>
         <w:rPr>
@@ -1977,7 +1932,6 @@
         </w:rPr>
         <w:t xml:space="preserve"> wartości własne wprost z definicji </w:t>
       </w:r>
-      <w:proofErr w:type="spellStart"/>
       <w:r>
         <w:rPr>
           <w:b/>
@@ -1987,43 +1941,7 @@
           <w:sz w:val="32"/>
           <w:szCs w:val="32"/>
         </w:rPr>
-        <w:t>det</w:t>
-      </w:r>
-      <w:proofErr w:type="spellEnd"/>
-      <w:r>
-        <w:rPr>
-          <w:b/>
-          <w:bCs/>
-          <w:i/>
-          <w:iCs/>
-          <w:sz w:val="32"/>
-          <w:szCs w:val="32"/>
-        </w:rPr>
-        <w:t xml:space="preserve">(A− </w:t>
-      </w:r>
-      <w:proofErr w:type="spellStart"/>
-      <w:r>
-        <w:rPr>
-          <w:b/>
-          <w:bCs/>
-          <w:i/>
-          <w:iCs/>
-          <w:sz w:val="32"/>
-          <w:szCs w:val="32"/>
-        </w:rPr>
-        <w:t>λI</w:t>
-      </w:r>
-      <w:proofErr w:type="spellEnd"/>
-      <w:r>
-        <w:rPr>
-          <w:b/>
-          <w:bCs/>
-          <w:i/>
-          <w:iCs/>
-          <w:sz w:val="32"/>
-          <w:szCs w:val="32"/>
-        </w:rPr>
-        <w:t>) = 0.</w:t>
+        <w:t>det(A− λI) = 0.</w:t>
       </w:r>
     </w:p>
     <w:p>
@@ -2565,17 +2483,8 @@
           <w:sz w:val="32"/>
           <w:szCs w:val="32"/>
         </w:rPr>
-        <w:t xml:space="preserve"> (w </w:t>
-      </w:r>
-      <w:proofErr w:type="spellStart"/>
-      <w:r>
-        <w:rPr>
-          <w:sz w:val="32"/>
-          <w:szCs w:val="32"/>
-        </w:rPr>
-        <w:t>k+i</w:t>
-      </w:r>
-      <w:proofErr w:type="spellEnd"/>
+        <w:t xml:space="preserve"> (w k+i</w:t>
+      </w:r>
       <w:r>
         <w:rPr>
           <w:sz w:val="32"/>
@@ -6163,17 +6072,8 @@
           <w:sz w:val="32"/>
           <w:szCs w:val="32"/>
         </w:rPr>
-        <w:t xml:space="preserve">Pojedynczy krok algorytmu QR z przesunięciami (w </w:t>
-      </w:r>
-      <w:proofErr w:type="spellStart"/>
-      <w:r>
-        <w:rPr>
-          <w:sz w:val="32"/>
-          <w:szCs w:val="32"/>
-        </w:rPr>
-        <w:t>k+i</w:t>
-      </w:r>
-      <w:proofErr w:type="spellEnd"/>
+        <w:t>Pojedynczy krok algorytmu QR z przesunięciami (w k+i</w:t>
+      </w:r>
       <w:r>
         <w:rPr>
           <w:sz w:val="32"/>
@@ -6681,23 +6581,7 @@
           <w:sz w:val="32"/>
           <w:szCs w:val="32"/>
         </w:rPr>
-        <w:t xml:space="preserve">Podobnie jak w macierzy symetrycznej macierz wyjściową zaleca się przekształcić do postaci </w:t>
-      </w:r>
-      <w:proofErr w:type="spellStart"/>
-      <w:r>
-        <w:rPr>
-          <w:sz w:val="32"/>
-          <w:szCs w:val="32"/>
-        </w:rPr>
-        <w:t>Hessenberga</w:t>
-      </w:r>
-      <w:proofErr w:type="spellEnd"/>
-      <w:r>
-        <w:rPr>
-          <w:sz w:val="32"/>
-          <w:szCs w:val="32"/>
-        </w:rPr>
-        <w:t>.</w:t>
+        <w:t>Podobnie jak w macierzy symetrycznej macierz wyjściową zaleca się przekształcić do postaci Hessenberga.</w:t>
       </w:r>
       <w:r>
         <w:rPr>
@@ -6756,7 +6640,6 @@
         </w:rPr>
         <w:t xml:space="preserve">Program został podzielony na kilka funkcji. Kod znajdujący się w </w:t>
       </w:r>
-      <w:proofErr w:type="spellStart"/>
       <w:r>
         <w:rPr>
           <w:b/>
@@ -6768,7 +6651,6 @@
         </w:rPr>
         <w:t>Generate_symetric_matrix</w:t>
       </w:r>
-      <w:proofErr w:type="spellEnd"/>
       <w:r>
         <w:rPr>
           <w:sz w:val="32"/>
@@ -6776,7 +6658,6 @@
         </w:rPr>
         <w:t xml:space="preserve">  i  </w:t>
       </w:r>
-      <w:proofErr w:type="spellStart"/>
       <w:r>
         <w:rPr>
           <w:b/>
@@ -6788,7 +6669,6 @@
         </w:rPr>
         <w:t>Generate_symetric_matrix</w:t>
       </w:r>
-      <w:proofErr w:type="spellEnd"/>
       <w:r>
         <w:rPr>
           <w:sz w:val="32"/>
@@ -6824,7 +6704,6 @@
         </w:rPr>
         <w:t xml:space="preserve"> funkcja </w:t>
       </w:r>
-      <w:proofErr w:type="spellStart"/>
       <w:r>
         <w:rPr>
           <w:b/>
@@ -6836,7 +6715,6 @@
         </w:rPr>
         <w:t>Decompose_QR</w:t>
       </w:r>
-      <w:proofErr w:type="spellEnd"/>
       <w:r>
         <w:rPr>
           <w:sz w:val="32"/>
@@ -6939,39 +6817,7 @@
           <w:sz w:val="32"/>
           <w:szCs w:val="32"/>
         </w:rPr>
-        <w:t xml:space="preserve">Standardowy algorytm </w:t>
-      </w:r>
-      <w:proofErr w:type="spellStart"/>
-      <w:r>
-        <w:rPr>
-          <w:sz w:val="32"/>
-          <w:szCs w:val="32"/>
-        </w:rPr>
-        <w:t>ortogonalizuje</w:t>
-      </w:r>
-      <w:proofErr w:type="spellEnd"/>
-      <w:r>
-        <w:rPr>
-          <w:sz w:val="32"/>
-          <w:szCs w:val="32"/>
-        </w:rPr>
-        <w:t xml:space="preserve"> kolumny macierzy po kolei, natomiast algorytm zmodyfikowany po wyznaczeniu kolejnej kolumny ortogonalnej od razu </w:t>
-      </w:r>
-      <w:proofErr w:type="spellStart"/>
-      <w:r>
-        <w:rPr>
-          <w:sz w:val="32"/>
-          <w:szCs w:val="32"/>
-        </w:rPr>
-        <w:t>ortogonalizuje</w:t>
-      </w:r>
-      <w:proofErr w:type="spellEnd"/>
-      <w:r>
-        <w:rPr>
-          <w:sz w:val="32"/>
-          <w:szCs w:val="32"/>
-        </w:rPr>
-        <w:t xml:space="preserve"> wobec niej wszystkie następne</w:t>
+        <w:t>Standardowy algorytm ortogonalizuje kolumny macierzy po kolei, natomiast algorytm zmodyfikowany po wyznaczeniu kolejnej kolumny ortogonalnej od razu ortogonalizuje wobec niej wszystkie następne</w:t>
       </w:r>
       <w:r>
         <w:rPr>
@@ -7006,7 +6852,6 @@
         </w:rPr>
         <w:t xml:space="preserve"> są to odpowiednio: </w:t>
       </w:r>
-      <w:proofErr w:type="spellStart"/>
       <w:r>
         <w:rPr>
           <w:b/>
@@ -7018,7 +6863,6 @@
         </w:rPr>
         <w:t>EigvalQRNoShift</w:t>
       </w:r>
-      <w:proofErr w:type="spellEnd"/>
       <w:r>
         <w:rPr>
           <w:b/>
@@ -7030,7 +6874,6 @@
         </w:rPr>
         <w:t xml:space="preserve">, </w:t>
       </w:r>
-      <w:proofErr w:type="spellStart"/>
       <w:r>
         <w:rPr>
           <w:b/>
@@ -7042,7 +6885,6 @@
         </w:rPr>
         <w:t>EigvalQRShift</w:t>
       </w:r>
-      <w:proofErr w:type="spellEnd"/>
       <w:r>
         <w:rPr>
           <w:b/>
@@ -7236,7 +7078,6 @@
                 <w:iCs/>
               </w:rPr>
             </w:pPr>
-            <w:proofErr w:type="spellStart"/>
             <w:r>
               <w:rPr>
                 <w:i/>
@@ -7244,7 +7085,6 @@
               </w:rPr>
               <w:t>err</w:t>
             </w:r>
-            <w:proofErr w:type="spellEnd"/>
             <w:r>
               <w:rPr>
                 <w:i/>
@@ -7280,21 +7120,12 @@
                 <w:szCs w:val="24"/>
               </w:rPr>
             </w:pPr>
-            <w:proofErr w:type="spellStart"/>
             <w:r>
               <w:rPr>
                 <w:i/>
                 <w:iCs/>
               </w:rPr>
-              <w:t>maxit</w:t>
-            </w:r>
-            <w:proofErr w:type="spellEnd"/>
-            <w:r>
-              <w:rPr>
-                <w:i/>
-                <w:iCs/>
-              </w:rPr>
-              <w:t xml:space="preserve"> = 1000</w:t>
+              <w:t>maxit = 1000</w:t>
             </w:r>
           </w:p>
         </w:tc>
@@ -7314,21 +7145,12 @@
                 <w:iCs/>
               </w:rPr>
             </w:pPr>
-            <w:proofErr w:type="spellStart"/>
             <w:r>
               <w:rPr>
                 <w:i/>
                 <w:iCs/>
               </w:rPr>
-              <w:t>err</w:t>
-            </w:r>
-            <w:proofErr w:type="spellEnd"/>
-            <w:r>
-              <w:rPr>
-                <w:i/>
-                <w:iCs/>
-              </w:rPr>
-              <w:t xml:space="preserve"> </w:t>
+              <w:t xml:space="preserve">err </w:t>
             </w:r>
             <w:r>
               <w:rPr>
@@ -7372,21 +7194,12 @@
                 <w:szCs w:val="24"/>
               </w:rPr>
             </w:pPr>
-            <w:proofErr w:type="spellStart"/>
             <w:r>
               <w:rPr>
                 <w:i/>
                 <w:iCs/>
               </w:rPr>
-              <w:t>maxit</w:t>
-            </w:r>
-            <w:proofErr w:type="spellEnd"/>
-            <w:r>
-              <w:rPr>
-                <w:i/>
-                <w:iCs/>
-              </w:rPr>
-              <w:t xml:space="preserve"> = 1000</w:t>
+              <w:t>maxit = 1000</w:t>
             </w:r>
           </w:p>
         </w:tc>
@@ -7406,21 +7219,12 @@
                 <w:iCs/>
               </w:rPr>
             </w:pPr>
-            <w:proofErr w:type="spellStart"/>
             <w:r>
               <w:rPr>
                 <w:i/>
                 <w:iCs/>
               </w:rPr>
-              <w:t>err</w:t>
-            </w:r>
-            <w:proofErr w:type="spellEnd"/>
-            <w:r>
-              <w:rPr>
-                <w:i/>
-                <w:iCs/>
-              </w:rPr>
-              <w:t xml:space="preserve"> </w:t>
+              <w:t xml:space="preserve">err </w:t>
             </w:r>
             <w:r>
               <w:rPr>
@@ -7464,21 +7268,12 @@
                 <w:szCs w:val="24"/>
               </w:rPr>
             </w:pPr>
-            <w:proofErr w:type="spellStart"/>
             <w:r>
               <w:rPr>
                 <w:i/>
                 <w:iCs/>
               </w:rPr>
-              <w:t>maxit</w:t>
-            </w:r>
-            <w:proofErr w:type="spellEnd"/>
-            <w:r>
-              <w:rPr>
-                <w:i/>
-                <w:iCs/>
-              </w:rPr>
-              <w:t xml:space="preserve"> = 1000</w:t>
+              <w:t>maxit = 1000</w:t>
             </w:r>
           </w:p>
         </w:tc>
@@ -8782,21 +8577,12 @@
                 <w:iCs/>
               </w:rPr>
             </w:pPr>
-            <w:proofErr w:type="spellStart"/>
             <w:r>
               <w:rPr>
                 <w:i/>
                 <w:iCs/>
               </w:rPr>
-              <w:t>err</w:t>
-            </w:r>
-            <w:proofErr w:type="spellEnd"/>
-            <w:r>
-              <w:rPr>
-                <w:i/>
-                <w:iCs/>
-              </w:rPr>
-              <w:t xml:space="preserve"> </w:t>
+              <w:t xml:space="preserve">err </w:t>
             </w:r>
             <w:r>
               <w:rPr>
@@ -8826,21 +8612,12 @@
                 <w:szCs w:val="24"/>
               </w:rPr>
             </w:pPr>
-            <w:proofErr w:type="spellStart"/>
             <w:r>
               <w:rPr>
                 <w:i/>
                 <w:iCs/>
               </w:rPr>
-              <w:t>maxit</w:t>
-            </w:r>
-            <w:proofErr w:type="spellEnd"/>
-            <w:r>
-              <w:rPr>
-                <w:i/>
-                <w:iCs/>
-              </w:rPr>
-              <w:t xml:space="preserve"> = 1000</w:t>
+              <w:t>maxit = 1000</w:t>
             </w:r>
           </w:p>
         </w:tc>
@@ -8860,21 +8637,12 @@
                 <w:iCs/>
               </w:rPr>
             </w:pPr>
-            <w:proofErr w:type="spellStart"/>
             <w:r>
               <w:rPr>
                 <w:i/>
                 <w:iCs/>
               </w:rPr>
-              <w:t>err</w:t>
-            </w:r>
-            <w:proofErr w:type="spellEnd"/>
-            <w:r>
-              <w:rPr>
-                <w:i/>
-                <w:iCs/>
-              </w:rPr>
-              <w:t xml:space="preserve"> </w:t>
+              <w:t xml:space="preserve">err </w:t>
             </w:r>
             <w:r>
               <w:rPr>
@@ -8918,21 +8686,12 @@
                 <w:szCs w:val="24"/>
               </w:rPr>
             </w:pPr>
-            <w:proofErr w:type="spellStart"/>
             <w:r>
               <w:rPr>
                 <w:i/>
                 <w:iCs/>
               </w:rPr>
-              <w:t>maxit</w:t>
-            </w:r>
-            <w:proofErr w:type="spellEnd"/>
-            <w:r>
-              <w:rPr>
-                <w:i/>
-                <w:iCs/>
-              </w:rPr>
-              <w:t xml:space="preserve"> = 1000</w:t>
+              <w:t>maxit = 1000</w:t>
             </w:r>
           </w:p>
         </w:tc>
@@ -8952,21 +8711,12 @@
                 <w:iCs/>
               </w:rPr>
             </w:pPr>
-            <w:proofErr w:type="spellStart"/>
             <w:r>
               <w:rPr>
                 <w:i/>
                 <w:iCs/>
               </w:rPr>
-              <w:t>err</w:t>
-            </w:r>
-            <w:proofErr w:type="spellEnd"/>
-            <w:r>
-              <w:rPr>
-                <w:i/>
-                <w:iCs/>
-              </w:rPr>
-              <w:t xml:space="preserve"> </w:t>
+              <w:t xml:space="preserve">err </w:t>
             </w:r>
             <w:r>
               <w:rPr>
@@ -9010,21 +8760,12 @@
                 <w:szCs w:val="24"/>
               </w:rPr>
             </w:pPr>
-            <w:proofErr w:type="spellStart"/>
             <w:r>
               <w:rPr>
                 <w:i/>
                 <w:iCs/>
               </w:rPr>
-              <w:t>maxit</w:t>
-            </w:r>
-            <w:proofErr w:type="spellEnd"/>
-            <w:r>
-              <w:rPr>
-                <w:i/>
-                <w:iCs/>
-              </w:rPr>
-              <w:t xml:space="preserve"> = 1000</w:t>
+              <w:t>maxit = 1000</w:t>
             </w:r>
           </w:p>
         </w:tc>
@@ -10344,21 +10085,12 @@
                 <w:iCs/>
               </w:rPr>
             </w:pPr>
-            <w:proofErr w:type="spellStart"/>
             <w:r>
               <w:rPr>
                 <w:i/>
                 <w:iCs/>
               </w:rPr>
-              <w:t>err</w:t>
-            </w:r>
-            <w:proofErr w:type="spellEnd"/>
-            <w:r>
-              <w:rPr>
-                <w:i/>
-                <w:iCs/>
-              </w:rPr>
-              <w:t xml:space="preserve"> </w:t>
+              <w:t xml:space="preserve">err </w:t>
             </w:r>
             <w:r>
               <w:rPr>
@@ -10388,21 +10120,12 @@
                 <w:szCs w:val="24"/>
               </w:rPr>
             </w:pPr>
-            <w:proofErr w:type="spellStart"/>
             <w:r>
               <w:rPr>
                 <w:i/>
                 <w:iCs/>
               </w:rPr>
-              <w:t>maxit</w:t>
-            </w:r>
-            <w:proofErr w:type="spellEnd"/>
-            <w:r>
-              <w:rPr>
-                <w:i/>
-                <w:iCs/>
-              </w:rPr>
-              <w:t xml:space="preserve"> = 1000</w:t>
+              <w:t>maxit = 1000</w:t>
             </w:r>
           </w:p>
         </w:tc>
@@ -10422,21 +10145,12 @@
                 <w:iCs/>
               </w:rPr>
             </w:pPr>
-            <w:proofErr w:type="spellStart"/>
             <w:r>
               <w:rPr>
                 <w:i/>
                 <w:iCs/>
               </w:rPr>
-              <w:t>err</w:t>
-            </w:r>
-            <w:proofErr w:type="spellEnd"/>
-            <w:r>
-              <w:rPr>
-                <w:i/>
-                <w:iCs/>
-              </w:rPr>
-              <w:t xml:space="preserve"> </w:t>
+              <w:t xml:space="preserve">err </w:t>
             </w:r>
             <w:r>
               <w:rPr>
@@ -10480,21 +10194,12 @@
                 <w:szCs w:val="24"/>
               </w:rPr>
             </w:pPr>
-            <w:proofErr w:type="spellStart"/>
             <w:r>
               <w:rPr>
                 <w:i/>
                 <w:iCs/>
               </w:rPr>
-              <w:t>maxit</w:t>
-            </w:r>
-            <w:proofErr w:type="spellEnd"/>
-            <w:r>
-              <w:rPr>
-                <w:i/>
-                <w:iCs/>
-              </w:rPr>
-              <w:t xml:space="preserve"> = 1000</w:t>
+              <w:t>maxit = 1000</w:t>
             </w:r>
           </w:p>
         </w:tc>
@@ -10514,21 +10219,12 @@
                 <w:iCs/>
               </w:rPr>
             </w:pPr>
-            <w:proofErr w:type="spellStart"/>
             <w:r>
               <w:rPr>
                 <w:i/>
                 <w:iCs/>
               </w:rPr>
-              <w:t>err</w:t>
-            </w:r>
-            <w:proofErr w:type="spellEnd"/>
-            <w:r>
-              <w:rPr>
-                <w:i/>
-                <w:iCs/>
-              </w:rPr>
-              <w:t xml:space="preserve"> </w:t>
+              <w:t xml:space="preserve">err </w:t>
             </w:r>
             <w:r>
               <w:rPr>
@@ -10572,21 +10268,12 @@
                 <w:szCs w:val="24"/>
               </w:rPr>
             </w:pPr>
-            <w:proofErr w:type="spellStart"/>
             <w:r>
               <w:rPr>
                 <w:i/>
                 <w:iCs/>
               </w:rPr>
-              <w:t>maxit</w:t>
-            </w:r>
-            <w:proofErr w:type="spellEnd"/>
-            <w:r>
-              <w:rPr>
-                <w:i/>
-                <w:iCs/>
-              </w:rPr>
-              <w:t xml:space="preserve"> = 1000</w:t>
+              <w:t>maxit = 1000</w:t>
             </w:r>
           </w:p>
         </w:tc>
@@ -11934,25 +11621,7 @@
           <w:sz w:val="32"/>
           <w:szCs w:val="32"/>
         </w:rPr>
-        <w:t xml:space="preserve">Wniosek podsumowujący algorytm z przesunięciami i wewnętrznie wbudowany w </w:t>
-      </w:r>
-      <w:proofErr w:type="spellStart"/>
-      <w:r>
-        <w:rPr>
-          <w:color w:val="FF0000"/>
-          <w:sz w:val="32"/>
-          <w:szCs w:val="32"/>
-        </w:rPr>
-        <w:t>Matlaba</w:t>
-      </w:r>
-      <w:proofErr w:type="spellEnd"/>
-      <w:r>
-        <w:rPr>
-          <w:color w:val="FF0000"/>
-          <w:sz w:val="32"/>
-          <w:szCs w:val="32"/>
-        </w:rPr>
-        <w:t>:</w:t>
+        <w:t>Wniosek podsumowujący algorytm z przesunięciami i wewnętrznie wbudowany w Matlaba:</w:t>
       </w:r>
     </w:p>
     <w:p>
@@ -11977,7 +11646,6 @@
         </w:rPr>
         <w:t xml:space="preserve"> </w:t>
       </w:r>
-      <w:proofErr w:type="spellStart"/>
       <w:r>
         <w:rPr>
           <w:sz w:val="32"/>
@@ -11985,7 +11653,6 @@
         </w:rPr>
         <w:t>eig</w:t>
       </w:r>
-      <w:proofErr w:type="spellEnd"/>
       <w:r>
         <w:rPr>
           <w:sz w:val="32"/>
@@ -12202,14 +11869,7 @@
           <w:sz w:val="32"/>
           <w:szCs w:val="32"/>
         </w:rPr>
-        <w:t xml:space="preserve"> </w:t>
-      </w:r>
-      <w:r>
-        <w:rPr>
-          <w:sz w:val="32"/>
-          <w:szCs w:val="32"/>
-        </w:rPr>
-        <w:t>jest zadaniem równoważnym minimalizacji następującej funkcji kwadratowej:</w:t>
+        <w:t xml:space="preserve"> jest zadaniem równoważnym minimalizacji następującej funkcji kwadratowej:</w:t>
       </w:r>
     </w:p>
     <w:p>
@@ -12303,14 +11963,7 @@
           <w:sz w:val="32"/>
           <w:szCs w:val="32"/>
         </w:rPr>
-        <w:t xml:space="preserve">Jest to metoda przybliżania rozwiązań układów równań </w:t>
-      </w:r>
-      <w:r>
-        <w:rPr>
-          <w:sz w:val="32"/>
-          <w:szCs w:val="32"/>
-        </w:rPr>
-        <w:t>nad</w:t>
+        <w:t>Jest to metoda przybliżania rozwiązań układów równań nad</w:t>
       </w:r>
       <w:r>
         <w:rPr>
@@ -12324,14 +11977,7 @@
           <w:sz w:val="32"/>
           <w:szCs w:val="32"/>
         </w:rPr>
-        <w:t>określonych</w:t>
-      </w:r>
-      <w:r>
-        <w:rPr>
-          <w:sz w:val="32"/>
-          <w:szCs w:val="32"/>
-        </w:rPr>
-        <w:t>, tzn. równań w których jest więcej równań niż niewiadomych. Określenie najmniejszych kwadratów mówi, że końcowe rozwiązanie ma zminimalizowaną sumę kwadratów błędów</w:t>
+        <w:t>określonych, tzn. równań w których jest więcej równań niż niewiadomych. Określenie najmniejszych kwadratów mówi, że końcowe rozwiązanie ma zminimalizowaną sumę kwadratów błędów</w:t>
       </w:r>
       <w:r>
         <w:rPr>
@@ -13048,18 +12694,7 @@
               <w:sz w:val="32"/>
               <w:szCs w:val="32"/>
             </w:rPr>
-            <m:t>QR</m:t>
-          </m:r>
-          <m:r>
-            <m:rPr>
-              <m:sty m:val="bi"/>
-            </m:rPr>
-            <w:rPr>
-              <w:rFonts w:ascii="Cambria Math" w:hAnsi="Cambria Math"/>
-              <w:sz w:val="32"/>
-              <w:szCs w:val="32"/>
-            </w:rPr>
-            <m:t>x</m:t>
+            <m:t>QRx</m:t>
           </m:r>
           <m:r>
             <m:rPr>
@@ -13571,23 +13206,7 @@
           <w:sz w:val="32"/>
           <w:szCs w:val="32"/>
         </w:rPr>
-        <w:t>funkcji sklejanych(</w:t>
-      </w:r>
-      <w:proofErr w:type="spellStart"/>
-      <w:r>
-        <w:rPr>
-          <w:sz w:val="32"/>
-          <w:szCs w:val="32"/>
-        </w:rPr>
-        <w:t>splajn</w:t>
-      </w:r>
-      <w:proofErr w:type="spellEnd"/>
-      <w:r>
-        <w:rPr>
-          <w:sz w:val="32"/>
-          <w:szCs w:val="32"/>
-        </w:rPr>
-        <w:t>,</w:t>
+        <w:t>funkcji sklejanych(splajn,</w:t>
       </w:r>
       <w:r>
         <w:rPr>
@@ -14640,9 +14259,1514 @@
     </w:p>
     <w:p>
       <w:pPr>
+        <w:rPr>
+          <w:rFonts w:ascii="Cambria Math" w:hAnsi="Cambria Math" w:cs="Cambria Math"/>
+          <w:sz w:val="32"/>
+          <w:szCs w:val="32"/>
+        </w:rPr>
+      </w:pPr>
+      <w:r>
+        <w:rPr>
+          <w:rFonts w:ascii="Cambria Math" w:hAnsi="Cambria Math" w:cs="Cambria Math"/>
+          <w:sz w:val="32"/>
+          <w:szCs w:val="32"/>
+        </w:rPr>
+        <w:t>Dla wszystkich stopni wielomianu otrzymał</w:t>
+      </w:r>
+      <w:r>
+        <w:rPr>
+          <w:rFonts w:ascii="Cambria Math" w:hAnsi="Cambria Math" w:cs="Cambria Math"/>
+          <w:sz w:val="32"/>
+          <w:szCs w:val="32"/>
+        </w:rPr>
+        <w:t>e</w:t>
+      </w:r>
+      <w:r>
+        <w:rPr>
+          <w:rFonts w:ascii="Cambria Math" w:hAnsi="Cambria Math" w:cs="Cambria Math"/>
+          <w:sz w:val="32"/>
+          <w:szCs w:val="32"/>
+        </w:rPr>
+        <w:t>m takie same wyniki obiema metodami (układ równań normalnych i układ równań liniowych z macierzą R z rozkładu QR)</w:t>
+      </w:r>
+      <w:r>
+        <w:rPr>
+          <w:rFonts w:ascii="Cambria Math" w:hAnsi="Cambria Math" w:cs="Cambria Math"/>
+          <w:sz w:val="32"/>
+          <w:szCs w:val="32"/>
+        </w:rPr>
+        <w:t xml:space="preserve">, co przedstawia poniższa </w:t>
+      </w:r>
+      <w:r>
+        <w:rPr>
+          <w:rFonts w:ascii="Cambria Math" w:hAnsi="Cambria Math" w:cs="Cambria Math"/>
+          <w:sz w:val="32"/>
+          <w:szCs w:val="32"/>
+        </w:rPr>
+        <w:t>tabel</w:t>
+      </w:r>
+      <w:r>
+        <w:rPr>
+          <w:rFonts w:ascii="Cambria Math" w:hAnsi="Cambria Math" w:cs="Cambria Math"/>
+          <w:sz w:val="32"/>
+          <w:szCs w:val="32"/>
+        </w:rPr>
+        <w:t>a</w:t>
+      </w:r>
+      <w:r>
+        <w:rPr>
+          <w:rFonts w:ascii="Cambria Math" w:hAnsi="Cambria Math" w:cs="Cambria Math"/>
+          <w:sz w:val="32"/>
+          <w:szCs w:val="32"/>
+        </w:rPr>
+        <w:t xml:space="preserve"> z błędami rozwiązania obliczonymi jako norma residuum w zależności od stopnia wielomianu.</w:t>
+      </w:r>
+      <w:r>
+        <w:rPr>
+          <w:rFonts w:ascii="Cambria Math" w:hAnsi="Cambria Math" w:cs="Cambria Math"/>
+          <w:sz w:val="32"/>
+          <w:szCs w:val="32"/>
+        </w:rPr>
+        <w:t xml:space="preserve"> Natomiast dla wielomianów stopnia wyższego niż 9 metoda z rozkładem QR generowała większe błędy</w:t>
+      </w:r>
+      <w:r>
+        <w:rPr>
+          <w:rFonts w:ascii="Cambria Math" w:hAnsi="Cambria Math" w:cs="Cambria Math"/>
+          <w:sz w:val="32"/>
+          <w:szCs w:val="32"/>
+        </w:rPr>
+        <w:t xml:space="preserve">, a metoda z układem równań normalnych zera co może </w:t>
+      </w:r>
+      <w:r>
+        <w:rPr>
+          <w:rFonts w:ascii="Cambria Math" w:hAnsi="Cambria Math" w:cs="Cambria Math"/>
+          <w:sz w:val="32"/>
+          <w:szCs w:val="32"/>
+        </w:rPr>
+        <w:t>świadczyć</w:t>
+      </w:r>
+      <w:r>
+        <w:rPr>
+          <w:rFonts w:ascii="Cambria Math" w:hAnsi="Cambria Math" w:cs="Cambria Math"/>
+          <w:sz w:val="32"/>
+          <w:szCs w:val="32"/>
+        </w:rPr>
+        <w:t xml:space="preserve"> o idealnym dopasowaniu. </w:t>
+      </w:r>
+      <w:r>
+        <w:rPr>
+          <w:rFonts w:ascii="Cambria Math" w:hAnsi="Cambria Math" w:cs="Cambria Math"/>
+          <w:sz w:val="32"/>
+          <w:szCs w:val="32"/>
+        </w:rPr>
+        <w:t>Dodatkowo Matlab zwracał Warning:</w:t>
+      </w:r>
+    </w:p>
+    <w:p>
+      <w:pPr>
+        <w:rPr>
+          <w:rFonts w:ascii="Cambria Math" w:hAnsi="Cambria Math" w:cs="Cambria Math"/>
+          <w:b/>
+          <w:bCs/>
+          <w:i/>
+          <w:iCs/>
+          <w:sz w:val="32"/>
+          <w:szCs w:val="32"/>
+        </w:rPr>
+      </w:pPr>
+      <w:r>
+        <w:rPr>
+          <w:rFonts w:ascii="Cambria Math" w:hAnsi="Cambria Math" w:cs="Cambria Math"/>
+          <w:sz w:val="32"/>
+          <w:szCs w:val="32"/>
+        </w:rPr>
+        <w:t>„</w:t>
+      </w:r>
+      <w:r>
+        <w:rPr>
+          <w:rFonts w:ascii="Cambria Math" w:hAnsi="Cambria Math" w:cs="Cambria Math"/>
+          <w:b/>
+          <w:bCs/>
+          <w:i/>
+          <w:iCs/>
+          <w:sz w:val="32"/>
+          <w:szCs w:val="32"/>
+        </w:rPr>
+        <w:t xml:space="preserve">Warning: Matrix is close to singular or badly scaled. Results may be inaccurate. RCOND =  2.384828e-21. </w:t>
+      </w:r>
+    </w:p>
+    <w:p>
+      <w:pPr>
+        <w:rPr>
+          <w:rFonts w:ascii="Cambria Math" w:hAnsi="Cambria Math" w:cs="Cambria Math"/>
+          <w:b/>
+          <w:bCs/>
+          <w:i/>
+          <w:iCs/>
+          <w:sz w:val="32"/>
+          <w:szCs w:val="32"/>
+        </w:rPr>
+      </w:pPr>
+      <w:r>
+        <w:rPr>
+          <w:rFonts w:ascii="Cambria Math" w:hAnsi="Cambria Math" w:cs="Cambria Math"/>
+          <w:b/>
+          <w:bCs/>
+          <w:i/>
+          <w:iCs/>
+          <w:sz w:val="32"/>
+          <w:szCs w:val="32"/>
+        </w:rPr>
+        <w:t>&gt; In aproksymacja (line 15)</w:t>
+      </w:r>
+    </w:p>
+    <w:p>
+      <w:pPr>
+        <w:rPr>
+          <w:rFonts w:ascii="Cambria Math" w:hAnsi="Cambria Math" w:cs="Cambria Math"/>
+          <w:b/>
+          <w:bCs/>
+          <w:i/>
+          <w:iCs/>
+          <w:sz w:val="32"/>
+          <w:szCs w:val="32"/>
+        </w:rPr>
+      </w:pPr>
+      <w:r>
+        <w:rPr>
+          <w:rFonts w:ascii="Cambria Math" w:hAnsi="Cambria Math" w:cs="Cambria Math"/>
+          <w:b/>
+          <w:bCs/>
+          <w:i/>
+          <w:iCs/>
+          <w:sz w:val="32"/>
+          <w:szCs w:val="32"/>
+        </w:rPr>
+        <w:t xml:space="preserve">  In compose_task_2 (line 33)</w:t>
+      </w:r>
+      <w:r>
+        <w:rPr>
+          <w:rFonts w:ascii="Cambria Math" w:hAnsi="Cambria Math" w:cs="Cambria Math"/>
+          <w:b/>
+          <w:bCs/>
+          <w:i/>
+          <w:iCs/>
+          <w:sz w:val="32"/>
+          <w:szCs w:val="32"/>
+        </w:rPr>
+        <w:t>”</w:t>
+      </w:r>
+    </w:p>
+    <w:tbl>
+      <w:tblPr>
+        <w:tblStyle w:val="Tabela-Siatka"/>
+        <w:tblW w:w="0" w:type="auto"/>
+        <w:tblLook w:val="04A0" w:firstRow="1" w:lastRow="0" w:firstColumn="1" w:lastColumn="0" w:noHBand="0" w:noVBand="1"/>
+      </w:tblPr>
+      <w:tblGrid>
+        <w:gridCol w:w="1833"/>
+        <w:gridCol w:w="4273"/>
+        <w:gridCol w:w="2956"/>
+      </w:tblGrid>
+      <w:tr>
+        <w:tc>
+          <w:tcPr>
+            <w:tcW w:w="1833" w:type="dxa"/>
+          </w:tcPr>
+          <w:p>
+            <w:pPr>
+              <w:jc w:val="center"/>
+              <w:rPr>
+                <w:rFonts w:ascii="Cambria Math" w:hAnsi="Cambria Math" w:cs="Cambria Math"/>
+                <w:sz w:val="32"/>
+                <w:szCs w:val="32"/>
+              </w:rPr>
+            </w:pPr>
+            <w:r>
+              <w:rPr>
+                <w:rFonts w:ascii="Cambria Math" w:hAnsi="Cambria Math" w:cs="Cambria Math"/>
+                <w:sz w:val="32"/>
+                <w:szCs w:val="32"/>
+              </w:rPr>
+              <w:lastRenderedPageBreak/>
+              <w:t>Stopień wielomianu</w:t>
+            </w:r>
+          </w:p>
+        </w:tc>
+        <w:tc>
+          <w:tcPr>
+            <w:tcW w:w="4273" w:type="dxa"/>
+          </w:tcPr>
+          <w:p>
+            <w:pPr>
+              <w:rPr>
+                <w:rFonts w:ascii="Cambria Math" w:hAnsi="Cambria Math" w:cs="Cambria Math"/>
+                <w:sz w:val="32"/>
+                <w:szCs w:val="32"/>
+              </w:rPr>
+            </w:pPr>
+            <w:r>
+              <w:rPr>
+                <w:rFonts w:ascii="Cambria Math" w:hAnsi="Cambria Math" w:cs="Cambria Math"/>
+                <w:sz w:val="32"/>
+                <w:szCs w:val="32"/>
+              </w:rPr>
+              <w:t>Błąd dla punktu a</w:t>
+            </w:r>
+          </w:p>
+        </w:tc>
+        <w:tc>
+          <w:tcPr>
+            <w:tcW w:w="2956" w:type="dxa"/>
+          </w:tcPr>
+          <w:p>
+            <w:pPr>
+              <w:rPr>
+                <w:rFonts w:ascii="Cambria Math" w:hAnsi="Cambria Math" w:cs="Cambria Math"/>
+                <w:sz w:val="32"/>
+                <w:szCs w:val="32"/>
+              </w:rPr>
+            </w:pPr>
+            <w:r>
+              <w:rPr>
+                <w:rFonts w:ascii="Cambria Math" w:hAnsi="Cambria Math" w:cs="Cambria Math"/>
+                <w:sz w:val="32"/>
+                <w:szCs w:val="32"/>
+              </w:rPr>
+              <w:t xml:space="preserve">Błąd dla punktu </w:t>
+            </w:r>
+            <w:r>
+              <w:rPr>
+                <w:rFonts w:ascii="Cambria Math" w:hAnsi="Cambria Math" w:cs="Cambria Math"/>
+                <w:sz w:val="32"/>
+                <w:szCs w:val="32"/>
+              </w:rPr>
+              <w:t>b</w:t>
+            </w:r>
+          </w:p>
+        </w:tc>
+      </w:tr>
+      <w:tr>
+        <w:tc>
+          <w:tcPr>
+            <w:tcW w:w="1833" w:type="dxa"/>
+          </w:tcPr>
+          <w:p>
+            <w:pPr>
+              <w:jc w:val="center"/>
+              <w:rPr>
+                <w:rFonts w:ascii="Cambria Math" w:hAnsi="Cambria Math" w:cs="Cambria Math"/>
+                <w:sz w:val="32"/>
+                <w:szCs w:val="32"/>
+              </w:rPr>
+            </w:pPr>
+            <w:r>
+              <w:rPr>
+                <w:rFonts w:ascii="Cambria Math" w:hAnsi="Cambria Math" w:cs="Cambria Math"/>
+                <w:sz w:val="32"/>
+                <w:szCs w:val="32"/>
+              </w:rPr>
+              <w:t>1</w:t>
+            </w:r>
+          </w:p>
+        </w:tc>
+        <w:tc>
+          <w:tcPr>
+            <w:tcW w:w="4273" w:type="dxa"/>
+          </w:tcPr>
+          <w:p>
+            <w:pPr>
+              <w:jc w:val="center"/>
+              <w:rPr>
+                <w:rFonts w:ascii="Cambria Math" w:hAnsi="Cambria Math" w:cs="Cambria Math"/>
+                <w:sz w:val="28"/>
+                <w:szCs w:val="28"/>
+              </w:rPr>
+            </w:pPr>
+            <w:r>
+              <w:rPr>
+                <w:rFonts w:asciiTheme="majorHAnsi" w:eastAsiaTheme="majorEastAsia" w:hAnsiTheme="majorHAnsi" w:cstheme="majorBidi"/>
+                <w:sz w:val="28"/>
+                <w:szCs w:val="28"/>
+              </w:rPr>
+              <w:t>30.5120</w:t>
+            </w:r>
+          </w:p>
+        </w:tc>
+        <w:tc>
+          <w:tcPr>
+            <w:tcW w:w="2956" w:type="dxa"/>
+          </w:tcPr>
+          <w:p>
+            <w:pPr>
+              <w:jc w:val="center"/>
+              <w:rPr>
+                <w:rFonts w:ascii="Cambria Math" w:hAnsi="Cambria Math" w:cs="Cambria Math"/>
+                <w:sz w:val="28"/>
+                <w:szCs w:val="28"/>
+              </w:rPr>
+            </w:pPr>
+            <w:r>
+              <w:rPr>
+                <w:rFonts w:asciiTheme="majorHAnsi" w:eastAsiaTheme="majorEastAsia" w:hAnsiTheme="majorHAnsi" w:cstheme="majorBidi"/>
+                <w:sz w:val="28"/>
+                <w:szCs w:val="28"/>
+              </w:rPr>
+              <w:t>30.5120</w:t>
+            </w:r>
+          </w:p>
+        </w:tc>
+      </w:tr>
+      <w:tr>
+        <w:tc>
+          <w:tcPr>
+            <w:tcW w:w="1833" w:type="dxa"/>
+          </w:tcPr>
+          <w:p>
+            <w:pPr>
+              <w:jc w:val="center"/>
+              <w:rPr>
+                <w:rFonts w:ascii="Cambria Math" w:hAnsi="Cambria Math" w:cs="Cambria Math"/>
+                <w:sz w:val="32"/>
+                <w:szCs w:val="32"/>
+              </w:rPr>
+            </w:pPr>
+            <w:r>
+              <w:rPr>
+                <w:rFonts w:ascii="Cambria Math" w:hAnsi="Cambria Math" w:cs="Cambria Math"/>
+                <w:sz w:val="32"/>
+                <w:szCs w:val="32"/>
+              </w:rPr>
+              <w:t>2</w:t>
+            </w:r>
+          </w:p>
+        </w:tc>
+        <w:tc>
+          <w:tcPr>
+            <w:tcW w:w="4273" w:type="dxa"/>
+          </w:tcPr>
+          <w:p>
+            <w:pPr>
+              <w:jc w:val="center"/>
+              <w:rPr>
+                <w:rFonts w:ascii="Cambria Math" w:hAnsi="Cambria Math" w:cs="Cambria Math"/>
+                <w:sz w:val="28"/>
+                <w:szCs w:val="28"/>
+              </w:rPr>
+            </w:pPr>
+            <w:r>
+              <w:rPr>
+                <w:rFonts w:asciiTheme="majorHAnsi" w:eastAsiaTheme="majorEastAsia" w:hAnsiTheme="majorHAnsi" w:cstheme="majorBidi"/>
+                <w:sz w:val="28"/>
+                <w:szCs w:val="28"/>
+              </w:rPr>
+              <w:t>23.2386</w:t>
+            </w:r>
+          </w:p>
+        </w:tc>
+        <w:tc>
+          <w:tcPr>
+            <w:tcW w:w="2956" w:type="dxa"/>
+          </w:tcPr>
+          <w:p>
+            <w:pPr>
+              <w:jc w:val="center"/>
+              <w:rPr>
+                <w:rFonts w:ascii="Cambria Math" w:hAnsi="Cambria Math" w:cs="Cambria Math"/>
+                <w:sz w:val="28"/>
+                <w:szCs w:val="28"/>
+              </w:rPr>
+            </w:pPr>
+            <w:r>
+              <w:rPr>
+                <w:rFonts w:asciiTheme="majorHAnsi" w:eastAsiaTheme="majorEastAsia" w:hAnsiTheme="majorHAnsi" w:cstheme="majorBidi"/>
+                <w:sz w:val="28"/>
+                <w:szCs w:val="28"/>
+              </w:rPr>
+              <w:t>23.2386</w:t>
+            </w:r>
+          </w:p>
+        </w:tc>
+      </w:tr>
+      <w:tr>
+        <w:tc>
+          <w:tcPr>
+            <w:tcW w:w="1833" w:type="dxa"/>
+          </w:tcPr>
+          <w:p>
+            <w:pPr>
+              <w:jc w:val="center"/>
+              <w:rPr>
+                <w:rFonts w:ascii="Cambria Math" w:hAnsi="Cambria Math" w:cs="Cambria Math"/>
+                <w:sz w:val="32"/>
+                <w:szCs w:val="32"/>
+              </w:rPr>
+            </w:pPr>
+            <w:r>
+              <w:rPr>
+                <w:rFonts w:ascii="Cambria Math" w:hAnsi="Cambria Math" w:cs="Cambria Math"/>
+                <w:sz w:val="32"/>
+                <w:szCs w:val="32"/>
+              </w:rPr>
+              <w:t>3</w:t>
+            </w:r>
+          </w:p>
+        </w:tc>
+        <w:tc>
+          <w:tcPr>
+            <w:tcW w:w="4273" w:type="dxa"/>
+          </w:tcPr>
+          <w:p>
+            <w:pPr>
+              <w:jc w:val="center"/>
+              <w:rPr>
+                <w:rFonts w:ascii="Cambria Math" w:hAnsi="Cambria Math" w:cs="Cambria Math"/>
+                <w:sz w:val="28"/>
+                <w:szCs w:val="28"/>
+              </w:rPr>
+            </w:pPr>
+            <w:r>
+              <w:rPr>
+                <w:rFonts w:asciiTheme="majorHAnsi" w:eastAsiaTheme="majorEastAsia" w:hAnsiTheme="majorHAnsi" w:cstheme="majorBidi"/>
+                <w:sz w:val="28"/>
+                <w:szCs w:val="28"/>
+              </w:rPr>
+              <w:t>22.0614</w:t>
+            </w:r>
+          </w:p>
+        </w:tc>
+        <w:tc>
+          <w:tcPr>
+            <w:tcW w:w="2956" w:type="dxa"/>
+          </w:tcPr>
+          <w:p>
+            <w:pPr>
+              <w:jc w:val="center"/>
+              <w:rPr>
+                <w:rFonts w:ascii="Cambria Math" w:hAnsi="Cambria Math" w:cs="Cambria Math"/>
+                <w:sz w:val="28"/>
+                <w:szCs w:val="28"/>
+              </w:rPr>
+            </w:pPr>
+            <w:r>
+              <w:rPr>
+                <w:rFonts w:asciiTheme="majorHAnsi" w:eastAsiaTheme="majorEastAsia" w:hAnsiTheme="majorHAnsi" w:cstheme="majorBidi"/>
+                <w:sz w:val="28"/>
+                <w:szCs w:val="28"/>
+              </w:rPr>
+              <w:t>22.0614</w:t>
+            </w:r>
+          </w:p>
+        </w:tc>
+      </w:tr>
+      <w:tr>
+        <w:tc>
+          <w:tcPr>
+            <w:tcW w:w="1833" w:type="dxa"/>
+          </w:tcPr>
+          <w:p>
+            <w:pPr>
+              <w:jc w:val="center"/>
+              <w:rPr>
+                <w:rFonts w:ascii="Cambria Math" w:hAnsi="Cambria Math" w:cs="Cambria Math"/>
+                <w:sz w:val="32"/>
+                <w:szCs w:val="32"/>
+              </w:rPr>
+            </w:pPr>
+            <w:r>
+              <w:rPr>
+                <w:rFonts w:ascii="Cambria Math" w:hAnsi="Cambria Math" w:cs="Cambria Math"/>
+                <w:sz w:val="32"/>
+                <w:szCs w:val="32"/>
+              </w:rPr>
+              <w:t>4</w:t>
+            </w:r>
+          </w:p>
+        </w:tc>
+        <w:tc>
+          <w:tcPr>
+            <w:tcW w:w="4273" w:type="dxa"/>
+          </w:tcPr>
+          <w:p>
+            <w:pPr>
+              <w:jc w:val="center"/>
+              <w:rPr>
+                <w:rFonts w:ascii="Cambria Math" w:hAnsi="Cambria Math" w:cs="Cambria Math"/>
+                <w:sz w:val="28"/>
+                <w:szCs w:val="28"/>
+              </w:rPr>
+            </w:pPr>
+            <w:r>
+              <w:rPr>
+                <w:rFonts w:asciiTheme="majorHAnsi" w:eastAsiaTheme="majorEastAsia" w:hAnsiTheme="majorHAnsi" w:cstheme="majorBidi"/>
+                <w:sz w:val="28"/>
+                <w:szCs w:val="28"/>
+              </w:rPr>
+              <w:t>13.6689</w:t>
+            </w:r>
+          </w:p>
+        </w:tc>
+        <w:tc>
+          <w:tcPr>
+            <w:tcW w:w="2956" w:type="dxa"/>
+          </w:tcPr>
+          <w:p>
+            <w:pPr>
+              <w:jc w:val="center"/>
+              <w:rPr>
+                <w:rFonts w:ascii="Cambria Math" w:hAnsi="Cambria Math" w:cs="Cambria Math"/>
+                <w:sz w:val="28"/>
+                <w:szCs w:val="28"/>
+              </w:rPr>
+            </w:pPr>
+            <w:r>
+              <w:rPr>
+                <w:rFonts w:asciiTheme="majorHAnsi" w:eastAsiaTheme="majorEastAsia" w:hAnsiTheme="majorHAnsi" w:cstheme="majorBidi"/>
+                <w:sz w:val="28"/>
+                <w:szCs w:val="28"/>
+              </w:rPr>
+              <w:t>13.6689</w:t>
+            </w:r>
+          </w:p>
+        </w:tc>
+      </w:tr>
+      <w:tr>
+        <w:tc>
+          <w:tcPr>
+            <w:tcW w:w="1833" w:type="dxa"/>
+          </w:tcPr>
+          <w:p>
+            <w:pPr>
+              <w:jc w:val="center"/>
+              <w:rPr>
+                <w:rFonts w:ascii="Cambria Math" w:hAnsi="Cambria Math" w:cs="Cambria Math"/>
+                <w:sz w:val="32"/>
+                <w:szCs w:val="32"/>
+              </w:rPr>
+            </w:pPr>
+            <w:r>
+              <w:rPr>
+                <w:rFonts w:ascii="Cambria Math" w:hAnsi="Cambria Math" w:cs="Cambria Math"/>
+                <w:sz w:val="32"/>
+                <w:szCs w:val="32"/>
+              </w:rPr>
+              <w:t>5</w:t>
+            </w:r>
+          </w:p>
+        </w:tc>
+        <w:tc>
+          <w:tcPr>
+            <w:tcW w:w="4273" w:type="dxa"/>
+          </w:tcPr>
+          <w:p>
+            <w:pPr>
+              <w:jc w:val="center"/>
+              <w:rPr>
+                <w:rFonts w:ascii="Cambria Math" w:hAnsi="Cambria Math" w:cs="Cambria Math"/>
+                <w:sz w:val="28"/>
+                <w:szCs w:val="28"/>
+              </w:rPr>
+            </w:pPr>
+            <w:r>
+              <w:rPr>
+                <w:rFonts w:asciiTheme="majorHAnsi" w:eastAsiaTheme="majorEastAsia" w:hAnsiTheme="majorHAnsi" w:cstheme="majorBidi"/>
+                <w:sz w:val="28"/>
+                <w:szCs w:val="28"/>
+              </w:rPr>
+              <w:t>7.5716</w:t>
+            </w:r>
+          </w:p>
+        </w:tc>
+        <w:tc>
+          <w:tcPr>
+            <w:tcW w:w="2956" w:type="dxa"/>
+          </w:tcPr>
+          <w:p>
+            <w:pPr>
+              <w:jc w:val="center"/>
+              <w:rPr>
+                <w:rFonts w:ascii="Cambria Math" w:hAnsi="Cambria Math" w:cs="Cambria Math"/>
+                <w:sz w:val="28"/>
+                <w:szCs w:val="28"/>
+              </w:rPr>
+            </w:pPr>
+            <w:r>
+              <w:rPr>
+                <w:rFonts w:asciiTheme="majorHAnsi" w:eastAsiaTheme="majorEastAsia" w:hAnsiTheme="majorHAnsi" w:cstheme="majorBidi"/>
+                <w:sz w:val="28"/>
+                <w:szCs w:val="28"/>
+              </w:rPr>
+              <w:t>7.5716</w:t>
+            </w:r>
+          </w:p>
+        </w:tc>
+      </w:tr>
+      <w:tr>
+        <w:tc>
+          <w:tcPr>
+            <w:tcW w:w="1833" w:type="dxa"/>
+          </w:tcPr>
+          <w:p>
+            <w:pPr>
+              <w:jc w:val="center"/>
+              <w:rPr>
+                <w:rFonts w:ascii="Cambria Math" w:hAnsi="Cambria Math" w:cs="Cambria Math"/>
+                <w:sz w:val="32"/>
+                <w:szCs w:val="32"/>
+              </w:rPr>
+            </w:pPr>
+            <w:r>
+              <w:rPr>
+                <w:rFonts w:ascii="Cambria Math" w:hAnsi="Cambria Math" w:cs="Cambria Math"/>
+                <w:sz w:val="32"/>
+                <w:szCs w:val="32"/>
+              </w:rPr>
+              <w:t>6</w:t>
+            </w:r>
+          </w:p>
+        </w:tc>
+        <w:tc>
+          <w:tcPr>
+            <w:tcW w:w="4273" w:type="dxa"/>
+          </w:tcPr>
+          <w:p>
+            <w:pPr>
+              <w:jc w:val="center"/>
+              <w:rPr>
+                <w:rFonts w:ascii="Cambria Math" w:hAnsi="Cambria Math" w:cs="Cambria Math"/>
+                <w:sz w:val="28"/>
+                <w:szCs w:val="28"/>
+              </w:rPr>
+            </w:pPr>
+            <w:r>
+              <w:rPr>
+                <w:rFonts w:asciiTheme="majorHAnsi" w:eastAsiaTheme="majorEastAsia" w:hAnsiTheme="majorHAnsi" w:cstheme="majorBidi"/>
+                <w:sz w:val="28"/>
+                <w:szCs w:val="28"/>
+              </w:rPr>
+              <w:t>3.5851</w:t>
+            </w:r>
+          </w:p>
+        </w:tc>
+        <w:tc>
+          <w:tcPr>
+            <w:tcW w:w="2956" w:type="dxa"/>
+          </w:tcPr>
+          <w:p>
+            <w:pPr>
+              <w:jc w:val="center"/>
+              <w:rPr>
+                <w:rFonts w:ascii="Cambria Math" w:hAnsi="Cambria Math" w:cs="Cambria Math"/>
+                <w:sz w:val="28"/>
+                <w:szCs w:val="28"/>
+              </w:rPr>
+            </w:pPr>
+            <w:r>
+              <w:rPr>
+                <w:rFonts w:asciiTheme="majorHAnsi" w:eastAsiaTheme="majorEastAsia" w:hAnsiTheme="majorHAnsi" w:cstheme="majorBidi"/>
+                <w:sz w:val="28"/>
+                <w:szCs w:val="28"/>
+              </w:rPr>
+              <w:t>3.5851</w:t>
+            </w:r>
+          </w:p>
+        </w:tc>
+      </w:tr>
+      <w:tr>
+        <w:tc>
+          <w:tcPr>
+            <w:tcW w:w="1833" w:type="dxa"/>
+          </w:tcPr>
+          <w:p>
+            <w:pPr>
+              <w:jc w:val="center"/>
+              <w:rPr>
+                <w:rFonts w:ascii="Cambria Math" w:hAnsi="Cambria Math" w:cs="Cambria Math"/>
+                <w:sz w:val="32"/>
+                <w:szCs w:val="32"/>
+              </w:rPr>
+            </w:pPr>
+            <w:r>
+              <w:rPr>
+                <w:rFonts w:ascii="Cambria Math" w:hAnsi="Cambria Math" w:cs="Cambria Math"/>
+                <w:sz w:val="32"/>
+                <w:szCs w:val="32"/>
+              </w:rPr>
+              <w:t>7</w:t>
+            </w:r>
+          </w:p>
+        </w:tc>
+        <w:tc>
+          <w:tcPr>
+            <w:tcW w:w="4273" w:type="dxa"/>
+          </w:tcPr>
+          <w:p>
+            <w:pPr>
+              <w:jc w:val="center"/>
+              <w:rPr>
+                <w:rFonts w:ascii="Cambria Math" w:hAnsi="Cambria Math" w:cs="Cambria Math"/>
+                <w:sz w:val="28"/>
+                <w:szCs w:val="28"/>
+              </w:rPr>
+            </w:pPr>
+            <w:r>
+              <w:rPr>
+                <w:rFonts w:asciiTheme="majorHAnsi" w:eastAsiaTheme="majorEastAsia" w:hAnsiTheme="majorHAnsi" w:cstheme="majorBidi"/>
+                <w:sz w:val="28"/>
+                <w:szCs w:val="28"/>
+              </w:rPr>
+              <w:t>2.2968</w:t>
+            </w:r>
+          </w:p>
+        </w:tc>
+        <w:tc>
+          <w:tcPr>
+            <w:tcW w:w="2956" w:type="dxa"/>
+          </w:tcPr>
+          <w:p>
+            <w:pPr>
+              <w:jc w:val="center"/>
+              <w:rPr>
+                <w:rFonts w:ascii="Cambria Math" w:hAnsi="Cambria Math" w:cs="Cambria Math"/>
+                <w:sz w:val="28"/>
+                <w:szCs w:val="28"/>
+              </w:rPr>
+            </w:pPr>
+            <w:r>
+              <w:rPr>
+                <w:rFonts w:asciiTheme="majorHAnsi" w:eastAsiaTheme="majorEastAsia" w:hAnsiTheme="majorHAnsi" w:cstheme="majorBidi"/>
+                <w:sz w:val="28"/>
+                <w:szCs w:val="28"/>
+              </w:rPr>
+              <w:t>2.2968</w:t>
+            </w:r>
+          </w:p>
+        </w:tc>
+      </w:tr>
+      <w:tr>
+        <w:tc>
+          <w:tcPr>
+            <w:tcW w:w="1833" w:type="dxa"/>
+          </w:tcPr>
+          <w:p>
+            <w:pPr>
+              <w:jc w:val="center"/>
+              <w:rPr>
+                <w:rFonts w:ascii="Cambria Math" w:hAnsi="Cambria Math" w:cs="Cambria Math"/>
+                <w:sz w:val="32"/>
+                <w:szCs w:val="32"/>
+              </w:rPr>
+            </w:pPr>
+            <w:r>
+              <w:rPr>
+                <w:rFonts w:ascii="Cambria Math" w:hAnsi="Cambria Math" w:cs="Cambria Math"/>
+                <w:sz w:val="32"/>
+                <w:szCs w:val="32"/>
+              </w:rPr>
+              <w:t>8</w:t>
+            </w:r>
+          </w:p>
+        </w:tc>
+        <w:tc>
+          <w:tcPr>
+            <w:tcW w:w="4273" w:type="dxa"/>
+          </w:tcPr>
+          <w:p>
+            <w:pPr>
+              <w:jc w:val="center"/>
+              <w:rPr>
+                <w:rFonts w:asciiTheme="majorHAnsi" w:eastAsiaTheme="majorEastAsia" w:hAnsiTheme="majorHAnsi" w:cstheme="majorBidi"/>
+                <w:sz w:val="28"/>
+                <w:szCs w:val="28"/>
+              </w:rPr>
+            </w:pPr>
+            <w:r>
+              <w:rPr>
+                <w:rFonts w:asciiTheme="majorHAnsi" w:eastAsiaTheme="majorEastAsia" w:hAnsiTheme="majorHAnsi" w:cstheme="majorBidi"/>
+                <w:sz w:val="28"/>
+                <w:szCs w:val="28"/>
+              </w:rPr>
+              <w:t>1.4241</w:t>
+            </w:r>
+          </w:p>
+        </w:tc>
+        <w:tc>
+          <w:tcPr>
+            <w:tcW w:w="2956" w:type="dxa"/>
+          </w:tcPr>
+          <w:p>
+            <w:pPr>
+              <w:jc w:val="center"/>
+              <w:rPr>
+                <w:rFonts w:asciiTheme="majorHAnsi" w:eastAsiaTheme="majorEastAsia" w:hAnsiTheme="majorHAnsi" w:cstheme="majorBidi"/>
+                <w:sz w:val="28"/>
+                <w:szCs w:val="28"/>
+              </w:rPr>
+            </w:pPr>
+            <w:r>
+              <w:rPr>
+                <w:rFonts w:asciiTheme="majorHAnsi" w:eastAsiaTheme="majorEastAsia" w:hAnsiTheme="majorHAnsi" w:cstheme="majorBidi"/>
+                <w:sz w:val="28"/>
+                <w:szCs w:val="28"/>
+              </w:rPr>
+              <w:t>1.4241</w:t>
+            </w:r>
+          </w:p>
+        </w:tc>
+      </w:tr>
+      <w:tr>
+        <w:tc>
+          <w:tcPr>
+            <w:tcW w:w="1833" w:type="dxa"/>
+          </w:tcPr>
+          <w:p>
+            <w:pPr>
+              <w:jc w:val="center"/>
+              <w:rPr>
+                <w:rFonts w:ascii="Cambria Math" w:hAnsi="Cambria Math" w:cs="Cambria Math"/>
+                <w:sz w:val="32"/>
+                <w:szCs w:val="32"/>
+              </w:rPr>
+            </w:pPr>
+            <w:r>
+              <w:rPr>
+                <w:rFonts w:ascii="Cambria Math" w:hAnsi="Cambria Math" w:cs="Cambria Math"/>
+                <w:sz w:val="32"/>
+                <w:szCs w:val="32"/>
+              </w:rPr>
+              <w:t>9</w:t>
+            </w:r>
+          </w:p>
+        </w:tc>
+        <w:tc>
+          <w:tcPr>
+            <w:tcW w:w="4273" w:type="dxa"/>
+          </w:tcPr>
+          <w:p>
+            <w:pPr>
+              <w:jc w:val="center"/>
+              <w:rPr>
+                <w:rFonts w:asciiTheme="majorHAnsi" w:eastAsiaTheme="majorEastAsia" w:hAnsiTheme="majorHAnsi" w:cstheme="majorBidi"/>
+                <w:sz w:val="28"/>
+                <w:szCs w:val="28"/>
+              </w:rPr>
+            </w:pPr>
+            <w:r>
+              <w:rPr>
+                <w:rFonts w:asciiTheme="majorHAnsi" w:eastAsiaTheme="majorEastAsia" w:hAnsiTheme="majorHAnsi" w:cstheme="majorBidi"/>
+                <w:sz w:val="28"/>
+                <w:szCs w:val="28"/>
+              </w:rPr>
+              <w:t>0.1158</w:t>
+            </w:r>
+          </w:p>
+        </w:tc>
+        <w:tc>
+          <w:tcPr>
+            <w:tcW w:w="2956" w:type="dxa"/>
+          </w:tcPr>
+          <w:p>
+            <w:pPr>
+              <w:jc w:val="center"/>
+              <w:rPr>
+                <w:rFonts w:asciiTheme="majorHAnsi" w:eastAsiaTheme="majorEastAsia" w:hAnsiTheme="majorHAnsi" w:cstheme="majorBidi"/>
+                <w:sz w:val="28"/>
+                <w:szCs w:val="28"/>
+              </w:rPr>
+            </w:pPr>
+            <w:r>
+              <w:rPr>
+                <w:rFonts w:asciiTheme="majorHAnsi" w:eastAsiaTheme="majorEastAsia" w:hAnsiTheme="majorHAnsi" w:cstheme="majorBidi"/>
+                <w:sz w:val="28"/>
+                <w:szCs w:val="28"/>
+              </w:rPr>
+              <w:t>0.1158</w:t>
+            </w:r>
+          </w:p>
+        </w:tc>
+      </w:tr>
+      <w:tr>
+        <w:tc>
+          <w:tcPr>
+            <w:tcW w:w="1833" w:type="dxa"/>
+          </w:tcPr>
+          <w:p>
+            <w:pPr>
+              <w:jc w:val="center"/>
+              <w:rPr>
+                <w:rFonts w:ascii="Cambria Math" w:hAnsi="Cambria Math" w:cs="Cambria Math"/>
+                <w:sz w:val="32"/>
+                <w:szCs w:val="32"/>
+              </w:rPr>
+            </w:pPr>
+            <w:r>
+              <w:rPr>
+                <w:rFonts w:ascii="Cambria Math" w:hAnsi="Cambria Math" w:cs="Cambria Math"/>
+                <w:sz w:val="32"/>
+                <w:szCs w:val="32"/>
+              </w:rPr>
+              <w:t>10</w:t>
+            </w:r>
+          </w:p>
+        </w:tc>
+        <w:tc>
+          <w:tcPr>
+            <w:tcW w:w="4273" w:type="dxa"/>
+          </w:tcPr>
+          <w:p>
+            <w:pPr>
+              <w:jc w:val="center"/>
+              <w:rPr>
+                <w:rFonts w:asciiTheme="majorHAnsi" w:eastAsiaTheme="majorEastAsia" w:hAnsiTheme="majorHAnsi" w:cstheme="majorBidi"/>
+                <w:sz w:val="28"/>
+                <w:szCs w:val="28"/>
+              </w:rPr>
+            </w:pPr>
+            <w:r>
+              <w:rPr>
+                <w:rFonts w:asciiTheme="majorHAnsi" w:eastAsiaTheme="majorEastAsia" w:hAnsiTheme="majorHAnsi" w:cstheme="majorBidi"/>
+                <w:sz w:val="28"/>
+                <w:szCs w:val="28"/>
+              </w:rPr>
+              <w:t>0.0000</w:t>
+            </w:r>
+          </w:p>
+        </w:tc>
+        <w:tc>
+          <w:tcPr>
+            <w:tcW w:w="2956" w:type="dxa"/>
+          </w:tcPr>
+          <w:p>
+            <w:pPr>
+              <w:jc w:val="center"/>
+              <w:rPr>
+                <w:rFonts w:asciiTheme="majorHAnsi" w:eastAsiaTheme="majorEastAsia" w:hAnsiTheme="majorHAnsi" w:cstheme="majorBidi"/>
+                <w:sz w:val="28"/>
+                <w:szCs w:val="28"/>
+              </w:rPr>
+            </w:pPr>
+            <w:r>
+              <w:rPr>
+                <w:rFonts w:asciiTheme="majorHAnsi" w:eastAsiaTheme="majorEastAsia" w:hAnsiTheme="majorHAnsi" w:cstheme="majorBidi"/>
+                <w:sz w:val="28"/>
+                <w:szCs w:val="28"/>
+              </w:rPr>
+              <w:t>0.0000</w:t>
+            </w:r>
+          </w:p>
+        </w:tc>
+      </w:tr>
+      <w:tr>
+        <w:tc>
+          <w:tcPr>
+            <w:tcW w:w="1833" w:type="dxa"/>
+          </w:tcPr>
+          <w:p>
+            <w:pPr>
+              <w:jc w:val="center"/>
+              <w:rPr>
+                <w:rFonts w:ascii="Cambria Math" w:hAnsi="Cambria Math" w:cs="Cambria Math"/>
+                <w:sz w:val="32"/>
+                <w:szCs w:val="32"/>
+              </w:rPr>
+            </w:pPr>
+            <w:r>
+              <w:rPr>
+                <w:rFonts w:ascii="Cambria Math" w:hAnsi="Cambria Math" w:cs="Cambria Math"/>
+                <w:sz w:val="32"/>
+                <w:szCs w:val="32"/>
+              </w:rPr>
+              <w:t>11</w:t>
+            </w:r>
+          </w:p>
+        </w:tc>
+        <w:tc>
+          <w:tcPr>
+            <w:tcW w:w="4273" w:type="dxa"/>
+          </w:tcPr>
+          <w:p>
+            <w:pPr>
+              <w:jc w:val="center"/>
+              <w:rPr>
+                <w:rFonts w:asciiTheme="majorHAnsi" w:eastAsiaTheme="majorEastAsia" w:hAnsiTheme="majorHAnsi" w:cstheme="majorBidi"/>
+                <w:sz w:val="28"/>
+                <w:szCs w:val="28"/>
+              </w:rPr>
+            </w:pPr>
+            <w:r>
+              <w:rPr>
+                <w:rFonts w:asciiTheme="majorHAnsi" w:eastAsiaTheme="majorEastAsia" w:hAnsiTheme="majorHAnsi" w:cstheme="majorBidi"/>
+                <w:sz w:val="28"/>
+                <w:szCs w:val="28"/>
+              </w:rPr>
+              <w:t>0.0000</w:t>
+            </w:r>
+          </w:p>
+        </w:tc>
+        <w:tc>
+          <w:tcPr>
+            <w:tcW w:w="2956" w:type="dxa"/>
+          </w:tcPr>
+          <w:p>
+            <w:pPr>
+              <w:jc w:val="center"/>
+              <w:rPr>
+                <w:rFonts w:asciiTheme="majorHAnsi" w:eastAsiaTheme="majorEastAsia" w:hAnsiTheme="majorHAnsi" w:cstheme="majorBidi"/>
+                <w:sz w:val="28"/>
+                <w:szCs w:val="28"/>
+              </w:rPr>
+            </w:pPr>
+            <w:r>
+              <w:rPr>
+                <w:rFonts w:asciiTheme="majorHAnsi" w:eastAsiaTheme="majorEastAsia" w:hAnsiTheme="majorHAnsi" w:cstheme="majorBidi"/>
+                <w:sz w:val="28"/>
+                <w:szCs w:val="28"/>
+              </w:rPr>
+              <w:t>12.7645</w:t>
+            </w:r>
+          </w:p>
+        </w:tc>
+      </w:tr>
+      <w:tr>
+        <w:trPr>
+          <w:trHeight w:val="350"/>
+        </w:trPr>
+        <w:tc>
+          <w:tcPr>
+            <w:tcW w:w="1833" w:type="dxa"/>
+          </w:tcPr>
+          <w:p>
+            <w:pPr>
+              <w:jc w:val="center"/>
+              <w:rPr>
+                <w:rFonts w:ascii="Cambria Math" w:hAnsi="Cambria Math" w:cs="Cambria Math"/>
+                <w:sz w:val="32"/>
+                <w:szCs w:val="32"/>
+              </w:rPr>
+            </w:pPr>
+            <w:r>
+              <w:rPr>
+                <w:rFonts w:ascii="Cambria Math" w:hAnsi="Cambria Math" w:cs="Cambria Math"/>
+                <w:sz w:val="32"/>
+                <w:szCs w:val="32"/>
+              </w:rPr>
+              <w:t>12</w:t>
+            </w:r>
+          </w:p>
+        </w:tc>
+        <w:tc>
+          <w:tcPr>
+            <w:tcW w:w="4273" w:type="dxa"/>
+          </w:tcPr>
+          <w:p>
+            <w:pPr>
+              <w:jc w:val="center"/>
+              <w:rPr>
+                <w:rFonts w:asciiTheme="majorHAnsi" w:eastAsiaTheme="majorEastAsia" w:hAnsiTheme="majorHAnsi" w:cstheme="majorBidi"/>
+                <w:sz w:val="28"/>
+                <w:szCs w:val="28"/>
+              </w:rPr>
+            </w:pPr>
+            <w:r>
+              <w:rPr>
+                <w:rFonts w:asciiTheme="majorHAnsi" w:eastAsiaTheme="majorEastAsia" w:hAnsiTheme="majorHAnsi" w:cstheme="majorBidi"/>
+                <w:sz w:val="28"/>
+                <w:szCs w:val="28"/>
+              </w:rPr>
+              <w:t>0.0000</w:t>
+            </w:r>
+          </w:p>
+        </w:tc>
+        <w:tc>
+          <w:tcPr>
+            <w:tcW w:w="2956" w:type="dxa"/>
+          </w:tcPr>
+          <w:p>
+            <w:pPr>
+              <w:jc w:val="center"/>
+              <w:rPr>
+                <w:rFonts w:asciiTheme="majorHAnsi" w:eastAsiaTheme="majorEastAsia" w:hAnsiTheme="majorHAnsi" w:cstheme="majorBidi"/>
+                <w:sz w:val="28"/>
+                <w:szCs w:val="28"/>
+              </w:rPr>
+            </w:pPr>
+            <w:r>
+              <w:rPr>
+                <w:rFonts w:asciiTheme="majorHAnsi" w:eastAsiaTheme="majorEastAsia" w:hAnsiTheme="majorHAnsi" w:cstheme="majorBidi"/>
+                <w:sz w:val="28"/>
+                <w:szCs w:val="28"/>
+              </w:rPr>
+              <w:t>135.7367</w:t>
+            </w:r>
+          </w:p>
+          <w:p>
+            <w:pPr>
+              <w:jc w:val="center"/>
+              <w:rPr>
+                <w:rFonts w:asciiTheme="majorHAnsi" w:eastAsiaTheme="majorEastAsia" w:hAnsiTheme="majorHAnsi" w:cstheme="majorBidi"/>
+                <w:sz w:val="28"/>
+                <w:szCs w:val="28"/>
+              </w:rPr>
+            </w:pPr>
+          </w:p>
+        </w:tc>
+      </w:tr>
+    </w:tbl>
+    <w:p>
+      <w:pPr>
+        <w:rPr>
+          <w:rFonts w:ascii="Cambria Math" w:hAnsi="Cambria Math" w:cs="Cambria Math"/>
+          <w:sz w:val="32"/>
+          <w:szCs w:val="32"/>
+        </w:rPr>
+      </w:pPr>
+    </w:p>
+    <w:p>
+      <w:pPr>
+        <w:rPr>
+          <w:rFonts w:asciiTheme="majorHAnsi" w:eastAsiaTheme="majorEastAsia" w:hAnsiTheme="majorHAnsi" w:cstheme="majorBidi"/>
+          <w:sz w:val="44"/>
+          <w:szCs w:val="26"/>
+        </w:rPr>
+      </w:pPr>
+      <w:r>
+        <w:rPr>
+          <w:rFonts w:ascii="Cambria Math" w:hAnsi="Cambria Math" w:cs="Cambria Math"/>
+          <w:sz w:val="32"/>
+          <w:szCs w:val="32"/>
+        </w:rPr>
+        <w:lastRenderedPageBreak/>
+        <w:t xml:space="preserve"> </w:t>
+      </w:r>
+      <w:r>
+        <w:rPr>
+          <w:rFonts w:asciiTheme="majorHAnsi" w:eastAsiaTheme="majorEastAsia" w:hAnsiTheme="majorHAnsi" w:cstheme="majorBidi"/>
+          <w:sz w:val="44"/>
+          <w:szCs w:val="26"/>
+        </w:rPr>
+        <w:t xml:space="preserve">  </w:t>
+      </w:r>
+      <w:r>
+        <w:rPr>
+          <w:rFonts w:asciiTheme="majorHAnsi" w:eastAsiaTheme="majorEastAsia" w:hAnsiTheme="majorHAnsi" w:cstheme="majorBidi"/>
+          <w:noProof/>
+          <w:sz w:val="20"/>
+          <w:szCs w:val="20"/>
+        </w:rPr>
+        <w:drawing>
+          <wp:inline distT="0" distB="0" distL="0" distR="0" wp14:anchorId="55D28668" wp14:editId="18A8613D">
+            <wp:extent cx="5333333" cy="4000000"/>
+            <wp:effectExtent l="0" t="0" r="1270" b="635"/>
+            <wp:docPr id="16" name="Obraz 16" descr="Obraz zawierający tekst, mapa&#10;&#10;Opis wygenerowany automatycznie"/>
+            <wp:cNvGraphicFramePr>
+              <a:graphicFrameLocks xmlns:a="http://schemas.openxmlformats.org/drawingml/2006/main" noChangeAspect="1"/>
+            </wp:cNvGraphicFramePr>
+            <a:graphic xmlns:a="http://schemas.openxmlformats.org/drawingml/2006/main">
+              <a:graphicData uri="http://schemas.openxmlformats.org/drawingml/2006/picture">
+                <pic:pic xmlns:pic="http://schemas.openxmlformats.org/drawingml/2006/picture">
+                  <pic:nvPicPr>
+                    <pic:cNvPr id="16" name="Norma_1_4.png"/>
+                    <pic:cNvPicPr/>
+                  </pic:nvPicPr>
+                  <pic:blipFill>
+                    <a:blip r:embed="rId18">
+                      <a:extLst>
+                        <a:ext uri="{28A0092B-C50C-407E-A947-70E740481C1C}">
+                          <a14:useLocalDpi xmlns:a14="http://schemas.microsoft.com/office/drawing/2010/main" val="0"/>
+                        </a:ext>
+                      </a:extLst>
+                    </a:blip>
+                    <a:stretch>
+                      <a:fillRect/>
+                    </a:stretch>
+                  </pic:blipFill>
+                  <pic:spPr>
+                    <a:xfrm>
+                      <a:off x="0" y="0"/>
+                      <a:ext cx="5333333" cy="4000000"/>
+                    </a:xfrm>
+                    <a:prstGeom prst="rect">
+                      <a:avLst/>
+                    </a:prstGeom>
+                  </pic:spPr>
+                </pic:pic>
+              </a:graphicData>
+            </a:graphic>
+          </wp:inline>
+        </w:drawing>
+      </w:r>
+      <w:r>
+        <w:rPr>
+          <w:rFonts w:asciiTheme="majorHAnsi" w:eastAsiaTheme="majorEastAsia" w:hAnsiTheme="majorHAnsi" w:cstheme="majorBidi"/>
+          <w:noProof/>
+          <w:sz w:val="20"/>
+          <w:szCs w:val="20"/>
+        </w:rPr>
+        <w:drawing>
+          <wp:inline distT="0" distB="0" distL="0" distR="0" wp14:anchorId="5B16C206" wp14:editId="23C2BA05">
+            <wp:extent cx="5333333" cy="4000000"/>
+            <wp:effectExtent l="0" t="0" r="1270" b="635"/>
+            <wp:docPr id="17" name="Obraz 17" descr="Obraz zawierający tekst, mapa&#10;&#10;Opis wygenerowany automatycznie"/>
+            <wp:cNvGraphicFramePr>
+              <a:graphicFrameLocks xmlns:a="http://schemas.openxmlformats.org/drawingml/2006/main" noChangeAspect="1"/>
+            </wp:cNvGraphicFramePr>
+            <a:graphic xmlns:a="http://schemas.openxmlformats.org/drawingml/2006/main">
+              <a:graphicData uri="http://schemas.openxmlformats.org/drawingml/2006/picture">
+                <pic:pic xmlns:pic="http://schemas.openxmlformats.org/drawingml/2006/picture">
+                  <pic:nvPicPr>
+                    <pic:cNvPr id="17" name="QR_1_4.png"/>
+                    <pic:cNvPicPr/>
+                  </pic:nvPicPr>
+                  <pic:blipFill>
+                    <a:blip r:embed="rId19">
+                      <a:extLst>
+                        <a:ext uri="{28A0092B-C50C-407E-A947-70E740481C1C}">
+                          <a14:useLocalDpi xmlns:a14="http://schemas.microsoft.com/office/drawing/2010/main" val="0"/>
+                        </a:ext>
+                      </a:extLst>
+                    </a:blip>
+                    <a:stretch>
+                      <a:fillRect/>
+                    </a:stretch>
+                  </pic:blipFill>
+                  <pic:spPr>
+                    <a:xfrm>
+                      <a:off x="0" y="0"/>
+                      <a:ext cx="5333333" cy="4000000"/>
+                    </a:xfrm>
+                    <a:prstGeom prst="rect">
+                      <a:avLst/>
+                    </a:prstGeom>
+                  </pic:spPr>
+                </pic:pic>
+              </a:graphicData>
+            </a:graphic>
+          </wp:inline>
+        </w:drawing>
+      </w:r>
+    </w:p>
+    <w:p>
+      <w:pPr>
+        <w:rPr>
+          <w:rFonts w:asciiTheme="majorHAnsi" w:eastAsiaTheme="majorEastAsia" w:hAnsiTheme="majorHAnsi" w:cstheme="majorBidi"/>
+          <w:sz w:val="20"/>
+          <w:szCs w:val="20"/>
+        </w:rPr>
+      </w:pPr>
+      <w:r>
+        <w:rPr>
+          <w:rFonts w:asciiTheme="majorHAnsi" w:eastAsiaTheme="majorEastAsia" w:hAnsiTheme="majorHAnsi" w:cstheme="majorBidi"/>
+          <w:noProof/>
+          <w:sz w:val="20"/>
+          <w:szCs w:val="20"/>
+        </w:rPr>
+        <w:lastRenderedPageBreak/>
+        <w:drawing>
+          <wp:inline distT="0" distB="0" distL="0" distR="0" wp14:anchorId="09900470" wp14:editId="32F71C8C">
+            <wp:extent cx="5333333" cy="4000000"/>
+            <wp:effectExtent l="0" t="0" r="1270" b="635"/>
+            <wp:docPr id="18" name="Obraz 18" descr="Obraz zawierający tekst, mapa&#10;&#10;Opis wygenerowany automatycznie"/>
+            <wp:cNvGraphicFramePr>
+              <a:graphicFrameLocks xmlns:a="http://schemas.openxmlformats.org/drawingml/2006/main" noChangeAspect="1"/>
+            </wp:cNvGraphicFramePr>
+            <a:graphic xmlns:a="http://schemas.openxmlformats.org/drawingml/2006/main">
+              <a:graphicData uri="http://schemas.openxmlformats.org/drawingml/2006/picture">
+                <pic:pic xmlns:pic="http://schemas.openxmlformats.org/drawingml/2006/picture">
+                  <pic:nvPicPr>
+                    <pic:cNvPr id="18" name="Norma_5_8.png"/>
+                    <pic:cNvPicPr/>
+                  </pic:nvPicPr>
+                  <pic:blipFill>
+                    <a:blip r:embed="rId20">
+                      <a:extLst>
+                        <a:ext uri="{28A0092B-C50C-407E-A947-70E740481C1C}">
+                          <a14:useLocalDpi xmlns:a14="http://schemas.microsoft.com/office/drawing/2010/main" val="0"/>
+                        </a:ext>
+                      </a:extLst>
+                    </a:blip>
+                    <a:stretch>
+                      <a:fillRect/>
+                    </a:stretch>
+                  </pic:blipFill>
+                  <pic:spPr>
+                    <a:xfrm>
+                      <a:off x="0" y="0"/>
+                      <a:ext cx="5333333" cy="4000000"/>
+                    </a:xfrm>
+                    <a:prstGeom prst="rect">
+                      <a:avLst/>
+                    </a:prstGeom>
+                  </pic:spPr>
+                </pic:pic>
+              </a:graphicData>
+            </a:graphic>
+          </wp:inline>
+        </w:drawing>
+      </w:r>
+      <w:r>
+        <w:rPr>
+          <w:rFonts w:asciiTheme="majorHAnsi" w:eastAsiaTheme="majorEastAsia" w:hAnsiTheme="majorHAnsi" w:cstheme="majorBidi"/>
+          <w:noProof/>
+          <w:sz w:val="20"/>
+          <w:szCs w:val="20"/>
+        </w:rPr>
+        <w:drawing>
+          <wp:inline distT="0" distB="0" distL="0" distR="0" wp14:anchorId="748581BF" wp14:editId="584A6AF4">
+            <wp:extent cx="5333333" cy="4000000"/>
+            <wp:effectExtent l="0" t="0" r="1270" b="635"/>
+            <wp:docPr id="19" name="Obraz 19" descr="Obraz zawierający tekst, mapa&#10;&#10;Opis wygenerowany automatycznie"/>
+            <wp:cNvGraphicFramePr>
+              <a:graphicFrameLocks xmlns:a="http://schemas.openxmlformats.org/drawingml/2006/main" noChangeAspect="1"/>
+            </wp:cNvGraphicFramePr>
+            <a:graphic xmlns:a="http://schemas.openxmlformats.org/drawingml/2006/main">
+              <a:graphicData uri="http://schemas.openxmlformats.org/drawingml/2006/picture">
+                <pic:pic xmlns:pic="http://schemas.openxmlformats.org/drawingml/2006/picture">
+                  <pic:nvPicPr>
+                    <pic:cNvPr id="19" name="QR_5_8.png"/>
+                    <pic:cNvPicPr/>
+                  </pic:nvPicPr>
+                  <pic:blipFill>
+                    <a:blip r:embed="rId21">
+                      <a:extLst>
+                        <a:ext uri="{28A0092B-C50C-407E-A947-70E740481C1C}">
+                          <a14:useLocalDpi xmlns:a14="http://schemas.microsoft.com/office/drawing/2010/main" val="0"/>
+                        </a:ext>
+                      </a:extLst>
+                    </a:blip>
+                    <a:stretch>
+                      <a:fillRect/>
+                    </a:stretch>
+                  </pic:blipFill>
+                  <pic:spPr>
+                    <a:xfrm>
+                      <a:off x="0" y="0"/>
+                      <a:ext cx="5333333" cy="4000000"/>
+                    </a:xfrm>
+                    <a:prstGeom prst="rect">
+                      <a:avLst/>
+                    </a:prstGeom>
+                  </pic:spPr>
+                </pic:pic>
+              </a:graphicData>
+            </a:graphic>
+          </wp:inline>
+        </w:drawing>
+      </w:r>
+    </w:p>
+    <w:p>
+      <w:pPr>
+        <w:rPr>
+          <w:rFonts w:asciiTheme="majorHAnsi" w:eastAsiaTheme="majorEastAsia" w:hAnsiTheme="majorHAnsi" w:cstheme="majorBidi"/>
+          <w:sz w:val="20"/>
+          <w:szCs w:val="20"/>
+        </w:rPr>
+      </w:pPr>
+      <w:r>
+        <w:rPr>
+          <w:rFonts w:asciiTheme="majorHAnsi" w:eastAsiaTheme="majorEastAsia" w:hAnsiTheme="majorHAnsi" w:cstheme="majorBidi"/>
+          <w:noProof/>
+          <w:sz w:val="20"/>
+          <w:szCs w:val="20"/>
+        </w:rPr>
+        <w:lastRenderedPageBreak/>
+        <w:drawing>
+          <wp:inline distT="0" distB="0" distL="0" distR="0" wp14:anchorId="73684A6D" wp14:editId="3EDCF23A">
+            <wp:extent cx="5333333" cy="4000000"/>
+            <wp:effectExtent l="0" t="0" r="1270" b="635"/>
+            <wp:docPr id="20" name="Obraz 20" descr="Obraz zawierający tekst, mapa&#10;&#10;Opis wygenerowany automatycznie"/>
+            <wp:cNvGraphicFramePr>
+              <a:graphicFrameLocks xmlns:a="http://schemas.openxmlformats.org/drawingml/2006/main" noChangeAspect="1"/>
+            </wp:cNvGraphicFramePr>
+            <a:graphic xmlns:a="http://schemas.openxmlformats.org/drawingml/2006/main">
+              <a:graphicData uri="http://schemas.openxmlformats.org/drawingml/2006/picture">
+                <pic:pic xmlns:pic="http://schemas.openxmlformats.org/drawingml/2006/picture">
+                  <pic:nvPicPr>
+                    <pic:cNvPr id="20" name="Norma_9_12.png"/>
+                    <pic:cNvPicPr/>
+                  </pic:nvPicPr>
+                  <pic:blipFill>
+                    <a:blip r:embed="rId22">
+                      <a:extLst>
+                        <a:ext uri="{28A0092B-C50C-407E-A947-70E740481C1C}">
+                          <a14:useLocalDpi xmlns:a14="http://schemas.microsoft.com/office/drawing/2010/main" val="0"/>
+                        </a:ext>
+                      </a:extLst>
+                    </a:blip>
+                    <a:stretch>
+                      <a:fillRect/>
+                    </a:stretch>
+                  </pic:blipFill>
+                  <pic:spPr>
+                    <a:xfrm>
+                      <a:off x="0" y="0"/>
+                      <a:ext cx="5333333" cy="4000000"/>
+                    </a:xfrm>
+                    <a:prstGeom prst="rect">
+                      <a:avLst/>
+                    </a:prstGeom>
+                  </pic:spPr>
+                </pic:pic>
+              </a:graphicData>
+            </a:graphic>
+          </wp:inline>
+        </w:drawing>
+      </w:r>
+      <w:r>
+        <w:rPr>
+          <w:rFonts w:asciiTheme="majorHAnsi" w:eastAsiaTheme="majorEastAsia" w:hAnsiTheme="majorHAnsi" w:cstheme="majorBidi"/>
+          <w:noProof/>
+          <w:sz w:val="20"/>
+          <w:szCs w:val="20"/>
+        </w:rPr>
+        <w:drawing>
+          <wp:inline distT="0" distB="0" distL="0" distR="0" wp14:anchorId="17DD48EC" wp14:editId="513C9859">
+            <wp:extent cx="5333333" cy="4000000"/>
+            <wp:effectExtent l="0" t="0" r="1270" b="635"/>
+            <wp:docPr id="21" name="Obraz 21" descr="Obraz zawierający tekst, mapa&#10;&#10;Opis wygenerowany automatycznie"/>
+            <wp:cNvGraphicFramePr>
+              <a:graphicFrameLocks xmlns:a="http://schemas.openxmlformats.org/drawingml/2006/main" noChangeAspect="1"/>
+            </wp:cNvGraphicFramePr>
+            <a:graphic xmlns:a="http://schemas.openxmlformats.org/drawingml/2006/main">
+              <a:graphicData uri="http://schemas.openxmlformats.org/drawingml/2006/picture">
+                <pic:pic xmlns:pic="http://schemas.openxmlformats.org/drawingml/2006/picture">
+                  <pic:nvPicPr>
+                    <pic:cNvPr id="21" name="QR_9_12.png"/>
+                    <pic:cNvPicPr/>
+                  </pic:nvPicPr>
+                  <pic:blipFill>
+                    <a:blip r:embed="rId23">
+                      <a:extLst>
+                        <a:ext uri="{28A0092B-C50C-407E-A947-70E740481C1C}">
+                          <a14:useLocalDpi xmlns:a14="http://schemas.microsoft.com/office/drawing/2010/main" val="0"/>
+                        </a:ext>
+                      </a:extLst>
+                    </a:blip>
+                    <a:stretch>
+                      <a:fillRect/>
+                    </a:stretch>
+                  </pic:blipFill>
+                  <pic:spPr>
+                    <a:xfrm>
+                      <a:off x="0" y="0"/>
+                      <a:ext cx="5333333" cy="4000000"/>
+                    </a:xfrm>
+                    <a:prstGeom prst="rect">
+                      <a:avLst/>
+                    </a:prstGeom>
+                  </pic:spPr>
+                </pic:pic>
+              </a:graphicData>
+            </a:graphic>
+          </wp:inline>
+        </w:drawing>
+      </w:r>
+    </w:p>
+    <w:p>
+      <w:pPr>
         <w:pStyle w:val="Nagwek2"/>
       </w:pPr>
       <w:r>
+        <w:lastRenderedPageBreak/>
         <w:t xml:space="preserve">Podsumowanie: </w:t>
       </w:r>
     </w:p>
@@ -14658,6 +15782,238 @@
           <w:szCs w:val="32"/>
         </w:rPr>
       </w:pPr>
+      <w:r>
+        <w:rPr>
+          <w:rFonts w:ascii="Cambria Math" w:hAnsi="Cambria Math" w:cs="Cambria Math"/>
+          <w:sz w:val="32"/>
+          <w:szCs w:val="32"/>
+        </w:rPr>
+        <w:t>Dla wyższych stopni wielomianów obie metody zwracały mniejsze błędy, co jest rezultatem spodziewanym. Najlepszą aproksymacja okazał się wielomian 8 stopnia biorąc pod uwagę że dane obarczone są błędem</w:t>
+      </w:r>
+      <w:r>
+        <w:rPr>
+          <w:rFonts w:ascii="Cambria Math" w:hAnsi="Cambria Math" w:cs="Cambria Math"/>
+          <w:sz w:val="32"/>
+          <w:szCs w:val="32"/>
+        </w:rPr>
+        <w:t xml:space="preserve">. </w:t>
+      </w:r>
+      <w:r>
+        <w:rPr>
+          <w:rFonts w:ascii="Cambria Math" w:hAnsi="Cambria Math" w:cs="Cambria Math"/>
+          <w:sz w:val="32"/>
+          <w:szCs w:val="32"/>
+        </w:rPr>
+        <w:t xml:space="preserve">Wielomiany </w:t>
+      </w:r>
+      <w:r>
+        <w:rPr>
+          <w:rFonts w:ascii="Cambria Math" w:hAnsi="Cambria Math" w:cs="Cambria Math"/>
+          <w:sz w:val="32"/>
+          <w:szCs w:val="32"/>
+        </w:rPr>
+        <w:t xml:space="preserve">od </w:t>
+      </w:r>
+      <w:r>
+        <w:rPr>
+          <w:rFonts w:ascii="Cambria Math" w:hAnsi="Cambria Math" w:cs="Cambria Math"/>
+          <w:sz w:val="32"/>
+          <w:szCs w:val="32"/>
+        </w:rPr>
+        <w:t xml:space="preserve">stopnia </w:t>
+      </w:r>
+      <w:r>
+        <w:rPr>
+          <w:rFonts w:ascii="Cambria Math" w:hAnsi="Cambria Math" w:cs="Cambria Math"/>
+          <w:sz w:val="32"/>
+          <w:szCs w:val="32"/>
+        </w:rPr>
+        <w:t>pierwszego</w:t>
+      </w:r>
+      <w:r>
+        <w:rPr>
+          <w:rFonts w:ascii="Cambria Math" w:hAnsi="Cambria Math" w:cs="Cambria Math"/>
+          <w:sz w:val="32"/>
+          <w:szCs w:val="32"/>
+        </w:rPr>
+        <w:t xml:space="preserve"> </w:t>
+      </w:r>
+      <w:r>
+        <w:rPr>
+          <w:rFonts w:ascii="Cambria Math" w:hAnsi="Cambria Math" w:cs="Cambria Math"/>
+          <w:sz w:val="32"/>
+          <w:szCs w:val="32"/>
+        </w:rPr>
+        <w:t>do</w:t>
+      </w:r>
+      <w:r>
+        <w:rPr>
+          <w:rFonts w:ascii="Cambria Math" w:hAnsi="Cambria Math" w:cs="Cambria Math"/>
+          <w:sz w:val="32"/>
+          <w:szCs w:val="32"/>
+        </w:rPr>
+        <w:t xml:space="preserve"> </w:t>
+      </w:r>
+      <w:r>
+        <w:rPr>
+          <w:rFonts w:ascii="Cambria Math" w:hAnsi="Cambria Math" w:cs="Cambria Math"/>
+          <w:sz w:val="32"/>
+          <w:szCs w:val="32"/>
+        </w:rPr>
+        <w:t xml:space="preserve">czwartego </w:t>
+      </w:r>
+      <w:r>
+        <w:rPr>
+          <w:rFonts w:ascii="Cambria Math" w:hAnsi="Cambria Math" w:cs="Cambria Math"/>
+          <w:sz w:val="32"/>
+          <w:szCs w:val="32"/>
+        </w:rPr>
+        <w:t>nie są najlepszymi aproksymacjami, natomiast wykresy funkcji wielomianowych dla</w:t>
+      </w:r>
+      <w:r>
+        <w:rPr>
+          <w:rFonts w:ascii="Cambria Math" w:hAnsi="Cambria Math" w:cs="Cambria Math"/>
+          <w:sz w:val="32"/>
+          <w:szCs w:val="32"/>
+        </w:rPr>
+        <w:t xml:space="preserve"> stopnia</w:t>
+      </w:r>
+      <w:r>
+        <w:rPr>
+          <w:rFonts w:ascii="Cambria Math" w:hAnsi="Cambria Math" w:cs="Cambria Math"/>
+          <w:sz w:val="32"/>
+          <w:szCs w:val="32"/>
+        </w:rPr>
+        <w:t xml:space="preserve"> od </w:t>
+      </w:r>
+      <w:r>
+        <w:rPr>
+          <w:rFonts w:ascii="Cambria Math" w:hAnsi="Cambria Math" w:cs="Cambria Math"/>
+          <w:sz w:val="32"/>
+          <w:szCs w:val="32"/>
+        </w:rPr>
+        <w:t>5</w:t>
+      </w:r>
+      <w:r>
+        <w:rPr>
+          <w:rFonts w:ascii="Cambria Math" w:hAnsi="Cambria Math" w:cs="Cambria Math"/>
+          <w:sz w:val="32"/>
+          <w:szCs w:val="32"/>
+        </w:rPr>
+        <w:t xml:space="preserve"> do 8 są bardzo podobne do siebie i błąd dla tych rozwiązań jest akceptowalny.</w:t>
+      </w:r>
+      <w:r>
+        <w:rPr>
+          <w:rFonts w:ascii="Cambria Math" w:hAnsi="Cambria Math" w:cs="Cambria Math"/>
+          <w:sz w:val="32"/>
+          <w:szCs w:val="32"/>
+        </w:rPr>
+        <w:t xml:space="preserve"> </w:t>
+      </w:r>
+      <w:r>
+        <w:rPr>
+          <w:rFonts w:ascii="Cambria Math" w:hAnsi="Cambria Math" w:cs="Cambria Math"/>
+          <w:sz w:val="32"/>
+          <w:szCs w:val="32"/>
+        </w:rPr>
+        <w:t xml:space="preserve">Znaczna różnica w kształcie widoczna jest dla </w:t>
+      </w:r>
+      <w:r>
+        <w:rPr>
+          <w:rFonts w:ascii="Cambria Math" w:hAnsi="Cambria Math" w:cs="Cambria Math"/>
+          <w:sz w:val="32"/>
+          <w:szCs w:val="32"/>
+        </w:rPr>
+        <w:t>wielomianów stopnia &gt;8</w:t>
+      </w:r>
+      <w:r>
+        <w:rPr>
+          <w:rFonts w:ascii="Cambria Math" w:hAnsi="Cambria Math" w:cs="Cambria Math"/>
+          <w:sz w:val="32"/>
+          <w:szCs w:val="32"/>
+        </w:rPr>
+        <w:t>. W tym przypadku kształt został dokładnie dopasowany do posiadanych danych (próbek)</w:t>
+      </w:r>
+      <w:r>
+        <w:rPr>
+          <w:rFonts w:ascii="Cambria Math" w:hAnsi="Cambria Math" w:cs="Cambria Math"/>
+          <w:sz w:val="32"/>
+          <w:szCs w:val="32"/>
+        </w:rPr>
+        <w:t xml:space="preserve">, co nie jest </w:t>
+      </w:r>
+      <w:r>
+        <w:rPr>
+          <w:rFonts w:ascii="Cambria Math" w:hAnsi="Cambria Math" w:cs="Cambria Math"/>
+          <w:sz w:val="32"/>
+          <w:szCs w:val="32"/>
+        </w:rPr>
+        <w:t>najlepszym</w:t>
+      </w:r>
+      <w:r>
+        <w:rPr>
+          <w:rFonts w:ascii="Cambria Math" w:hAnsi="Cambria Math" w:cs="Cambria Math"/>
+          <w:sz w:val="32"/>
+          <w:szCs w:val="32"/>
+        </w:rPr>
+        <w:t xml:space="preserve"> </w:t>
+      </w:r>
+      <w:r>
+        <w:rPr>
+          <w:rFonts w:ascii="Cambria Math" w:hAnsi="Cambria Math" w:cs="Cambria Math"/>
+          <w:sz w:val="32"/>
+          <w:szCs w:val="32"/>
+        </w:rPr>
+        <w:t>rozwiązaniem</w:t>
+      </w:r>
+      <w:r>
+        <w:rPr>
+          <w:rFonts w:ascii="Cambria Math" w:hAnsi="Cambria Math" w:cs="Cambria Math"/>
+          <w:sz w:val="32"/>
+          <w:szCs w:val="32"/>
+        </w:rPr>
+        <w:t xml:space="preserve"> wiedzą, że dane obarczone są szumem</w:t>
+      </w:r>
+      <w:r>
+        <w:rPr>
+          <w:rFonts w:ascii="Cambria Math" w:hAnsi="Cambria Math" w:cs="Cambria Math"/>
+          <w:sz w:val="32"/>
+          <w:szCs w:val="32"/>
+        </w:rPr>
+        <w:t>.</w:t>
+      </w:r>
+      <w:r>
+        <w:rPr>
+          <w:rFonts w:ascii="Cambria Math" w:hAnsi="Cambria Math" w:cs="Cambria Math"/>
+          <w:sz w:val="32"/>
+          <w:szCs w:val="32"/>
+        </w:rPr>
+        <w:t xml:space="preserve"> Ponadto metoda z rozkładem QR stworzyła duży pik dla wielomianu stopnia 9. W tym przypadku lepszą okazała się metoda z układem równań normalnych.</w:t>
+      </w:r>
+      <w:r>
+        <w:rPr>
+          <w:rFonts w:ascii="Cambria Math" w:hAnsi="Cambria Math" w:cs="Cambria Math"/>
+          <w:sz w:val="32"/>
+          <w:szCs w:val="32"/>
+        </w:rPr>
+        <w:t xml:space="preserve"> Natomiast dla niższych stopni obie </w:t>
+      </w:r>
+      <w:r>
+        <w:rPr>
+          <w:rFonts w:ascii="Cambria Math" w:hAnsi="Cambria Math" w:cs="Cambria Math"/>
+          <w:sz w:val="32"/>
+          <w:szCs w:val="32"/>
+        </w:rPr>
+        <w:t>metody</w:t>
+      </w:r>
+      <w:r>
+        <w:rPr>
+          <w:rFonts w:ascii="Cambria Math" w:hAnsi="Cambria Math" w:cs="Cambria Math"/>
+          <w:sz w:val="32"/>
+          <w:szCs w:val="32"/>
+        </w:rPr>
+        <w:t xml:space="preserve"> są tak samo skuteczne.</w:t>
+      </w:r>
     </w:p>
     <w:sectPr>
       <w:pgSz w:w="11906" w:h="16838"/>

</xml_diff>